<commit_message>
Territory Persistence - updates
Code cleanups; sync extDB & iniDBi handling; update db model & docs
</commit_message>
<xml_diff>
--- a/g4-gamers tasks & worklog.docx
+++ b/g4-gamers tasks & worklog.docx
@@ -66,7 +66,29 @@
           <w:sz w:val="20"/>
           <w:szCs w:val="20"/>
         </w:rPr>
-        <w:t>Local dev machine setup.</w:t>
+        <w:t xml:space="preserve">Local </w:t>
+      </w:r>
+      <w:proofErr w:type="spellStart"/>
+      <w:r>
+        <w:rPr>
+          <w:rFonts w:ascii="Helvetica" w:eastAsia="Times New Roman" w:hAnsi="Helvetica" w:cs="Helvetica"/>
+          <w:color w:val="333333"/>
+          <w:kern w:val="36"/>
+          <w:sz w:val="20"/>
+          <w:szCs w:val="20"/>
+        </w:rPr>
+        <w:t>dev</w:t>
+      </w:r>
+      <w:proofErr w:type="spellEnd"/>
+      <w:r>
+        <w:rPr>
+          <w:rFonts w:ascii="Helvetica" w:eastAsia="Times New Roman" w:hAnsi="Helvetica" w:cs="Helvetica"/>
+          <w:color w:val="333333"/>
+          <w:kern w:val="36"/>
+          <w:sz w:val="20"/>
+          <w:szCs w:val="20"/>
+        </w:rPr>
+        <w:t xml:space="preserve"> machine setup.</w:t>
       </w:r>
     </w:p>
     <w:p>
@@ -92,7 +114,73 @@
           <w:sz w:val="20"/>
           <w:szCs w:val="20"/>
         </w:rPr>
-        <w:t>Install MySQL, build a3_wasteland schema, install extDB (as .dll install), and configure existing mission to use extDB as the persistence framework.</w:t>
+        <w:t xml:space="preserve">Install MySQL, build a3_wasteland schema, install </w:t>
+      </w:r>
+      <w:proofErr w:type="spellStart"/>
+      <w:r>
+        <w:rPr>
+          <w:rFonts w:ascii="Helvetica" w:eastAsia="Times New Roman" w:hAnsi="Helvetica" w:cs="Helvetica"/>
+          <w:color w:val="333333"/>
+          <w:kern w:val="36"/>
+          <w:sz w:val="20"/>
+          <w:szCs w:val="20"/>
+        </w:rPr>
+        <w:t>extDB</w:t>
+      </w:r>
+      <w:proofErr w:type="spellEnd"/>
+      <w:r>
+        <w:rPr>
+          <w:rFonts w:ascii="Helvetica" w:eastAsia="Times New Roman" w:hAnsi="Helvetica" w:cs="Helvetica"/>
+          <w:color w:val="333333"/>
+          <w:kern w:val="36"/>
+          <w:sz w:val="20"/>
+          <w:szCs w:val="20"/>
+        </w:rPr>
+        <w:t xml:space="preserve"> (as .</w:t>
+      </w:r>
+      <w:proofErr w:type="spellStart"/>
+      <w:r>
+        <w:rPr>
+          <w:rFonts w:ascii="Helvetica" w:eastAsia="Times New Roman" w:hAnsi="Helvetica" w:cs="Helvetica"/>
+          <w:color w:val="333333"/>
+          <w:kern w:val="36"/>
+          <w:sz w:val="20"/>
+          <w:szCs w:val="20"/>
+        </w:rPr>
+        <w:t>dll</w:t>
+      </w:r>
+      <w:proofErr w:type="spellEnd"/>
+      <w:r>
+        <w:rPr>
+          <w:rFonts w:ascii="Helvetica" w:eastAsia="Times New Roman" w:hAnsi="Helvetica" w:cs="Helvetica"/>
+          <w:color w:val="333333"/>
+          <w:kern w:val="36"/>
+          <w:sz w:val="20"/>
+          <w:szCs w:val="20"/>
+        </w:rPr>
+        <w:t xml:space="preserve"> install), and configure existing mission to use </w:t>
+      </w:r>
+      <w:proofErr w:type="spellStart"/>
+      <w:r>
+        <w:rPr>
+          <w:rFonts w:ascii="Helvetica" w:eastAsia="Times New Roman" w:hAnsi="Helvetica" w:cs="Helvetica"/>
+          <w:color w:val="333333"/>
+          <w:kern w:val="36"/>
+          <w:sz w:val="20"/>
+          <w:szCs w:val="20"/>
+        </w:rPr>
+        <w:t>extDB</w:t>
+      </w:r>
+      <w:proofErr w:type="spellEnd"/>
+      <w:r>
+        <w:rPr>
+          <w:rFonts w:ascii="Helvetica" w:eastAsia="Times New Roman" w:hAnsi="Helvetica" w:cs="Helvetica"/>
+          <w:color w:val="333333"/>
+          <w:kern w:val="36"/>
+          <w:sz w:val="20"/>
+          <w:szCs w:val="20"/>
+        </w:rPr>
+        <w:t xml:space="preserve"> as the persistence framework.</w:t>
       </w:r>
       <w:r>
         <w:rPr>
@@ -164,7 +252,29 @@
           <w:sz w:val="20"/>
           <w:szCs w:val="20"/>
         </w:rPr>
-        <w:t>Establish gitHub repository for g4-gamers missions (repo name: g4-gamers-Wasteland)</w:t>
+        <w:t xml:space="preserve">Establish </w:t>
+      </w:r>
+      <w:proofErr w:type="spellStart"/>
+      <w:r>
+        <w:rPr>
+          <w:rFonts w:ascii="Helvetica" w:eastAsia="Times New Roman" w:hAnsi="Helvetica" w:cs="Helvetica"/>
+          <w:color w:val="333333"/>
+          <w:kern w:val="36"/>
+          <w:sz w:val="20"/>
+          <w:szCs w:val="20"/>
+        </w:rPr>
+        <w:t>gitHub</w:t>
+      </w:r>
+      <w:proofErr w:type="spellEnd"/>
+      <w:r>
+        <w:rPr>
+          <w:rFonts w:ascii="Helvetica" w:eastAsia="Times New Roman" w:hAnsi="Helvetica" w:cs="Helvetica"/>
+          <w:color w:val="333333"/>
+          <w:kern w:val="36"/>
+          <w:sz w:val="20"/>
+          <w:szCs w:val="20"/>
+        </w:rPr>
+        <w:t xml:space="preserve"> repository for g4-gamers missions (repo name: g4-gamers-Wasteland)</w:t>
       </w:r>
     </w:p>
     <w:p>
@@ -190,7 +300,51 @@
           <w:sz w:val="20"/>
           <w:szCs w:val="20"/>
         </w:rPr>
-        <w:t>(Feb 13) Incorporate territory persistence prototype (iniDBi only) and extend to support extDB persistence</w:t>
+        <w:t>(Feb 13) Incorporate territory persistence prototype (</w:t>
+      </w:r>
+      <w:proofErr w:type="spellStart"/>
+      <w:r>
+        <w:rPr>
+          <w:rFonts w:ascii="Helvetica" w:eastAsia="Times New Roman" w:hAnsi="Helvetica" w:cs="Helvetica"/>
+          <w:color w:val="333333"/>
+          <w:kern w:val="36"/>
+          <w:sz w:val="20"/>
+          <w:szCs w:val="20"/>
+        </w:rPr>
+        <w:t>iniDBi</w:t>
+      </w:r>
+      <w:proofErr w:type="spellEnd"/>
+      <w:r>
+        <w:rPr>
+          <w:rFonts w:ascii="Helvetica" w:eastAsia="Times New Roman" w:hAnsi="Helvetica" w:cs="Helvetica"/>
+          <w:color w:val="333333"/>
+          <w:kern w:val="36"/>
+          <w:sz w:val="20"/>
+          <w:szCs w:val="20"/>
+        </w:rPr>
+        <w:t xml:space="preserve"> only) and extend to support </w:t>
+      </w:r>
+      <w:proofErr w:type="spellStart"/>
+      <w:r>
+        <w:rPr>
+          <w:rFonts w:ascii="Helvetica" w:eastAsia="Times New Roman" w:hAnsi="Helvetica" w:cs="Helvetica"/>
+          <w:color w:val="333333"/>
+          <w:kern w:val="36"/>
+          <w:sz w:val="20"/>
+          <w:szCs w:val="20"/>
+        </w:rPr>
+        <w:t>extDB</w:t>
+      </w:r>
+      <w:proofErr w:type="spellEnd"/>
+      <w:r>
+        <w:rPr>
+          <w:rFonts w:ascii="Helvetica" w:eastAsia="Times New Roman" w:hAnsi="Helvetica" w:cs="Helvetica"/>
+          <w:color w:val="333333"/>
+          <w:kern w:val="36"/>
+          <w:sz w:val="20"/>
+          <w:szCs w:val="20"/>
+        </w:rPr>
+        <w:t xml:space="preserve"> persistence</w:t>
       </w:r>
     </w:p>
     <w:p>
@@ -262,8 +416,20 @@
           <w:sz w:val="20"/>
           <w:szCs w:val="20"/>
         </w:rPr>
-        <w:t>\server\monitorTerritories.sqf</w:t>
-      </w:r>
+        <w:t>\server\</w:t>
+      </w:r>
+      <w:proofErr w:type="spellStart"/>
+      <w:r>
+        <w:rPr>
+          <w:rFonts w:ascii="Helvetica" w:eastAsia="Times New Roman" w:hAnsi="Helvetica" w:cs="Helvetica"/>
+          <w:color w:val="333333"/>
+          <w:kern w:val="36"/>
+          <w:sz w:val="20"/>
+          <w:szCs w:val="20"/>
+        </w:rPr>
+        <w:t>monitorTerritories.sqf</w:t>
+      </w:r>
+      <w:proofErr w:type="spellEnd"/>
     </w:p>
     <w:p>
       <w:pPr>
@@ -298,8 +464,20 @@
           <w:sz w:val="20"/>
           <w:szCs w:val="20"/>
         </w:rPr>
-        <w:t>\territoryPayroll.sqf</w:t>
-      </w:r>
+        <w:t>\</w:t>
+      </w:r>
+      <w:proofErr w:type="spellStart"/>
+      <w:r>
+        <w:rPr>
+          <w:rFonts w:ascii="Helvetica" w:eastAsia="Times New Roman" w:hAnsi="Helvetica" w:cs="Helvetica"/>
+          <w:color w:val="333333"/>
+          <w:kern w:val="36"/>
+          <w:sz w:val="20"/>
+          <w:szCs w:val="20"/>
+        </w:rPr>
+        <w:t>territoryPayroll.sqf</w:t>
+      </w:r>
+      <w:proofErr w:type="spellEnd"/>
     </w:p>
     <w:p>
       <w:pPr>
@@ -324,8 +502,20 @@
           <w:sz w:val="20"/>
           <w:szCs w:val="20"/>
         </w:rPr>
-        <w:t>\territory\client\updateConnectingClients.sqf</w:t>
-      </w:r>
+        <w:t>\territory\client\</w:t>
+      </w:r>
+      <w:proofErr w:type="spellStart"/>
+      <w:r>
+        <w:rPr>
+          <w:rFonts w:ascii="Helvetica" w:eastAsia="Times New Roman" w:hAnsi="Helvetica" w:cs="Helvetica"/>
+          <w:color w:val="333333"/>
+          <w:kern w:val="36"/>
+          <w:sz w:val="20"/>
+          <w:szCs w:val="20"/>
+        </w:rPr>
+        <w:t>updateConnectingClients.sqf</w:t>
+      </w:r>
+      <w:proofErr w:type="spellEnd"/>
     </w:p>
     <w:p>
       <w:pPr>
@@ -350,7 +540,29 @@
           <w:sz w:val="20"/>
           <w:szCs w:val="20"/>
         </w:rPr>
-        <w:t>\A3Wasteland_settings\main_config.sqf (add A3W_territorySaving, A3W_territoryLogging options)</w:t>
+        <w:t>\A3Wasteland_settings\</w:t>
+      </w:r>
+      <w:proofErr w:type="spellStart"/>
+      <w:r>
+        <w:rPr>
+          <w:rFonts w:ascii="Helvetica" w:eastAsia="Times New Roman" w:hAnsi="Helvetica" w:cs="Helvetica"/>
+          <w:color w:val="333333"/>
+          <w:kern w:val="36"/>
+          <w:sz w:val="20"/>
+          <w:szCs w:val="20"/>
+        </w:rPr>
+        <w:t>main_config.sqf</w:t>
+      </w:r>
+      <w:proofErr w:type="spellEnd"/>
+      <w:r>
+        <w:rPr>
+          <w:rFonts w:ascii="Helvetica" w:eastAsia="Times New Roman" w:hAnsi="Helvetica" w:cs="Helvetica"/>
+          <w:color w:val="333333"/>
+          <w:kern w:val="36"/>
+          <w:sz w:val="20"/>
+          <w:szCs w:val="20"/>
+        </w:rPr>
+        <w:t xml:space="preserve"> (add A3W_territorySaving, A3W_territoryLogging options)</w:t>
       </w:r>
     </w:p>
     <w:p>
@@ -376,17 +588,29 @@
           <w:sz w:val="20"/>
           <w:szCs w:val="20"/>
         </w:rPr>
-        <w:t xml:space="preserve">\server\default_config.sqf </w:t>
-      </w:r>
-      <w:r>
-        <w:rPr>
-          <w:rFonts w:ascii="Helvetica" w:eastAsia="Times New Roman" w:hAnsi="Helvetica" w:cs="Helvetica"/>
-          <w:color w:val="333333"/>
-          <w:kern w:val="36"/>
-          <w:sz w:val="20"/>
-          <w:szCs w:val="20"/>
-        </w:rPr>
-        <w:t>(add A3W_territorySaving, A3W_territoryLogging options)</w:t>
+        <w:t>\server\</w:t>
+      </w:r>
+      <w:proofErr w:type="spellStart"/>
+      <w:r>
+        <w:rPr>
+          <w:rFonts w:ascii="Helvetica" w:eastAsia="Times New Roman" w:hAnsi="Helvetica" w:cs="Helvetica"/>
+          <w:color w:val="333333"/>
+          <w:kern w:val="36"/>
+          <w:sz w:val="20"/>
+          <w:szCs w:val="20"/>
+        </w:rPr>
+        <w:t>default_config.sqf</w:t>
+      </w:r>
+      <w:proofErr w:type="spellEnd"/>
+      <w:r>
+        <w:rPr>
+          <w:rFonts w:ascii="Helvetica" w:eastAsia="Times New Roman" w:hAnsi="Helvetica" w:cs="Helvetica"/>
+          <w:color w:val="333333"/>
+          <w:kern w:val="36"/>
+          <w:sz w:val="20"/>
+          <w:szCs w:val="20"/>
+        </w:rPr>
+        <w:t xml:space="preserve"> (add A3W_territorySaving, A3W_territoryLogging options)</w:t>
       </w:r>
     </w:p>
     <w:p>
@@ -454,8 +678,20 @@
           <w:sz w:val="20"/>
           <w:szCs w:val="20"/>
         </w:rPr>
-        <w:t>\persistence\server\world\tLoad.sqf</w:t>
-      </w:r>
+        <w:t>\persistence\server\world\</w:t>
+      </w:r>
+      <w:proofErr w:type="spellStart"/>
+      <w:r>
+        <w:rPr>
+          <w:rFonts w:ascii="Helvetica" w:eastAsia="Times New Roman" w:hAnsi="Helvetica" w:cs="Helvetica"/>
+          <w:color w:val="333333"/>
+          <w:kern w:val="36"/>
+          <w:sz w:val="20"/>
+          <w:szCs w:val="20"/>
+        </w:rPr>
+        <w:t>tLoad.sqf</w:t>
+      </w:r>
+      <w:proofErr w:type="spellEnd"/>
     </w:p>
     <w:p>
       <w:pPr>
@@ -480,8 +716,20 @@
           <w:sz w:val="20"/>
           <w:szCs w:val="20"/>
         </w:rPr>
-        <w:t>\persistence\server\world\default\getTerritories.sqf</w:t>
-      </w:r>
+        <w:t>\persistence\server\world\default\</w:t>
+      </w:r>
+      <w:proofErr w:type="spellStart"/>
+      <w:r>
+        <w:rPr>
+          <w:rFonts w:ascii="Helvetica" w:eastAsia="Times New Roman" w:hAnsi="Helvetica" w:cs="Helvetica"/>
+          <w:color w:val="333333"/>
+          <w:kern w:val="36"/>
+          <w:sz w:val="20"/>
+          <w:szCs w:val="20"/>
+        </w:rPr>
+        <w:t>getTerritories.sqf</w:t>
+      </w:r>
+      <w:proofErr w:type="spellEnd"/>
     </w:p>
     <w:p>
       <w:pPr>
@@ -506,8 +754,20 @@
           <w:sz w:val="20"/>
           <w:szCs w:val="20"/>
         </w:rPr>
-        <w:t>\persistence\server\world\default\saveTerritory.sqf</w:t>
-      </w:r>
+        <w:t>\persistence\server\world\default\</w:t>
+      </w:r>
+      <w:proofErr w:type="spellStart"/>
+      <w:r>
+        <w:rPr>
+          <w:rFonts w:ascii="Helvetica" w:eastAsia="Times New Roman" w:hAnsi="Helvetica" w:cs="Helvetica"/>
+          <w:color w:val="333333"/>
+          <w:kern w:val="36"/>
+          <w:sz w:val="20"/>
+          <w:szCs w:val="20"/>
+        </w:rPr>
+        <w:t>saveTerritory.sqf</w:t>
+      </w:r>
+      <w:proofErr w:type="spellEnd"/>
     </w:p>
     <w:p>
       <w:pPr>
@@ -532,8 +792,9 @@
           <w:sz w:val="20"/>
           <w:szCs w:val="20"/>
         </w:rPr>
-        <w:t>\persistence\server\world\extDB\saveTerritory.sqf</w:t>
-      </w:r>
+        <w:t>\persistence\server\world\</w:t>
+      </w:r>
+      <w:proofErr w:type="spellStart"/>
       <w:r>
         <w:rPr>
           <w:rFonts w:ascii="Helvetica" w:eastAsia="Times New Roman" w:hAnsi="Helvetica" w:cs="Helvetica"/>
@@ -542,10 +803,41 @@
           <w:sz w:val="20"/>
           <w:szCs w:val="20"/>
         </w:rPr>
+        <w:t>extDB</w:t>
+      </w:r>
+      <w:proofErr w:type="spellEnd"/>
+      <w:r>
+        <w:rPr>
+          <w:rFonts w:ascii="Helvetica" w:eastAsia="Times New Roman" w:hAnsi="Helvetica" w:cs="Helvetica"/>
+          <w:color w:val="FF0000"/>
+          <w:kern w:val="36"/>
+          <w:sz w:val="20"/>
+          <w:szCs w:val="20"/>
+        </w:rPr>
+        <w:t>\</w:t>
+      </w:r>
+      <w:proofErr w:type="spellStart"/>
+      <w:r>
+        <w:rPr>
+          <w:rFonts w:ascii="Helvetica" w:eastAsia="Times New Roman" w:hAnsi="Helvetica" w:cs="Helvetica"/>
+          <w:color w:val="FF0000"/>
+          <w:kern w:val="36"/>
+          <w:sz w:val="20"/>
+          <w:szCs w:val="20"/>
+        </w:rPr>
+        <w:t>saveTerritory.sqf</w:t>
+      </w:r>
+      <w:proofErr w:type="spellEnd"/>
+      <w:r>
+        <w:rPr>
+          <w:rFonts w:ascii="Helvetica" w:eastAsia="Times New Roman" w:hAnsi="Helvetica" w:cs="Helvetica"/>
+          <w:color w:val="FF0000"/>
+          <w:kern w:val="36"/>
+          <w:sz w:val="20"/>
+          <w:szCs w:val="20"/>
+        </w:rPr>
         <w:t xml:space="preserve">  *** START HERE ***</w:t>
       </w:r>
-      <w:bookmarkStart w:id="0" w:name="_GoBack"/>
-      <w:bookmarkEnd w:id="0"/>
     </w:p>
     <w:p>
       <w:pPr>
@@ -570,8 +862,42 @@
           <w:sz w:val="20"/>
           <w:szCs w:val="20"/>
         </w:rPr>
-        <w:t>\persistence\server\world\extDB\getTerritories.sqf</w:t>
-      </w:r>
+        <w:t>\persistence\server\world\</w:t>
+      </w:r>
+      <w:proofErr w:type="spellStart"/>
+      <w:r>
+        <w:rPr>
+          <w:rFonts w:ascii="Helvetica" w:eastAsia="Times New Roman" w:hAnsi="Helvetica" w:cs="Helvetica"/>
+          <w:color w:val="333333"/>
+          <w:kern w:val="36"/>
+          <w:sz w:val="20"/>
+          <w:szCs w:val="20"/>
+        </w:rPr>
+        <w:t>extDB</w:t>
+      </w:r>
+      <w:proofErr w:type="spellEnd"/>
+      <w:r>
+        <w:rPr>
+          <w:rFonts w:ascii="Helvetica" w:eastAsia="Times New Roman" w:hAnsi="Helvetica" w:cs="Helvetica"/>
+          <w:color w:val="333333"/>
+          <w:kern w:val="36"/>
+          <w:sz w:val="20"/>
+          <w:szCs w:val="20"/>
+        </w:rPr>
+        <w:t>\</w:t>
+      </w:r>
+      <w:proofErr w:type="spellStart"/>
+      <w:r>
+        <w:rPr>
+          <w:rFonts w:ascii="Helvetica" w:eastAsia="Times New Roman" w:hAnsi="Helvetica" w:cs="Helvetica"/>
+          <w:color w:val="333333"/>
+          <w:kern w:val="36"/>
+          <w:sz w:val="20"/>
+          <w:szCs w:val="20"/>
+        </w:rPr>
+        <w:t>getTerritories.sqf</w:t>
+      </w:r>
+      <w:proofErr w:type="spellEnd"/>
     </w:p>
     <w:p>
       <w:pPr>
@@ -596,8 +922,20 @@
           <w:sz w:val="20"/>
           <w:szCs w:val="20"/>
         </w:rPr>
-        <w:t>\persistence\server\world\tSaveInit.sqf</w:t>
-      </w:r>
+        <w:t>\persistence\server\world\</w:t>
+      </w:r>
+      <w:proofErr w:type="spellStart"/>
+      <w:r>
+        <w:rPr>
+          <w:rFonts w:ascii="Helvetica" w:eastAsia="Times New Roman" w:hAnsi="Helvetica" w:cs="Helvetica"/>
+          <w:color w:val="333333"/>
+          <w:kern w:val="36"/>
+          <w:sz w:val="20"/>
+          <w:szCs w:val="20"/>
+        </w:rPr>
+        <w:t>tSaveInit.sqf</w:t>
+      </w:r>
+      <w:proofErr w:type="spellEnd"/>
     </w:p>
     <w:p>
       <w:pPr>
@@ -614,15 +952,27 @@
           <w:szCs w:val="20"/>
         </w:rPr>
       </w:pPr>
-      <w:r>
-        <w:rPr>
-          <w:rFonts w:ascii="Helvetica" w:eastAsia="Times New Roman" w:hAnsi="Helvetica" w:cs="Helvetica"/>
-          <w:color w:val="333333"/>
-          <w:kern w:val="36"/>
-          <w:sz w:val="20"/>
-          <w:szCs w:val="20"/>
-        </w:rPr>
-        <w:t>extDB modifications:</w:t>
+      <w:proofErr w:type="spellStart"/>
+      <w:r>
+        <w:rPr>
+          <w:rFonts w:ascii="Helvetica" w:eastAsia="Times New Roman" w:hAnsi="Helvetica" w:cs="Helvetica"/>
+          <w:color w:val="333333"/>
+          <w:kern w:val="36"/>
+          <w:sz w:val="20"/>
+          <w:szCs w:val="20"/>
+        </w:rPr>
+        <w:t>extDB</w:t>
+      </w:r>
+      <w:proofErr w:type="spellEnd"/>
+      <w:r>
+        <w:rPr>
+          <w:rFonts w:ascii="Helvetica" w:eastAsia="Times New Roman" w:hAnsi="Helvetica" w:cs="Helvetica"/>
+          <w:color w:val="333333"/>
+          <w:kern w:val="36"/>
+          <w:sz w:val="20"/>
+          <w:szCs w:val="20"/>
+        </w:rPr>
+        <w:t xml:space="preserve"> modifications:</w:t>
       </w:r>
     </w:p>
     <w:p>
@@ -666,15 +1016,71 @@
           <w:szCs w:val="20"/>
         </w:rPr>
       </w:pPr>
-      <w:r>
-        <w:rPr>
-          <w:rFonts w:ascii="Helvetica" w:eastAsia="Times New Roman" w:hAnsi="Helvetica" w:cs="Helvetica"/>
-          <w:color w:val="333333"/>
-          <w:kern w:val="36"/>
-          <w:sz w:val="20"/>
-          <w:szCs w:val="20"/>
-        </w:rPr>
-        <w:t>update extdbModel,mwb to include new tables, relationships &amp; indicies.</w:t>
+      <w:proofErr w:type="gramStart"/>
+      <w:r>
+        <w:rPr>
+          <w:rFonts w:ascii="Helvetica" w:eastAsia="Times New Roman" w:hAnsi="Helvetica" w:cs="Helvetica"/>
+          <w:color w:val="333333"/>
+          <w:kern w:val="36"/>
+          <w:sz w:val="20"/>
+          <w:szCs w:val="20"/>
+        </w:rPr>
+        <w:t>update</w:t>
+      </w:r>
+      <w:proofErr w:type="gramEnd"/>
+      <w:r>
+        <w:rPr>
+          <w:rFonts w:ascii="Helvetica" w:eastAsia="Times New Roman" w:hAnsi="Helvetica" w:cs="Helvetica"/>
+          <w:color w:val="333333"/>
+          <w:kern w:val="36"/>
+          <w:sz w:val="20"/>
+          <w:szCs w:val="20"/>
+        </w:rPr>
+        <w:t xml:space="preserve"> </w:t>
+      </w:r>
+      <w:proofErr w:type="spellStart"/>
+      <w:r>
+        <w:rPr>
+          <w:rFonts w:ascii="Helvetica" w:eastAsia="Times New Roman" w:hAnsi="Helvetica" w:cs="Helvetica"/>
+          <w:color w:val="333333"/>
+          <w:kern w:val="36"/>
+          <w:sz w:val="20"/>
+          <w:szCs w:val="20"/>
+        </w:rPr>
+        <w:t>extdbModel,mwb</w:t>
+      </w:r>
+      <w:proofErr w:type="spellEnd"/>
+      <w:r>
+        <w:rPr>
+          <w:rFonts w:ascii="Helvetica" w:eastAsia="Times New Roman" w:hAnsi="Helvetica" w:cs="Helvetica"/>
+          <w:color w:val="333333"/>
+          <w:kern w:val="36"/>
+          <w:sz w:val="20"/>
+          <w:szCs w:val="20"/>
+        </w:rPr>
+        <w:t xml:space="preserve"> to include new tables, relationships &amp; </w:t>
+      </w:r>
+      <w:proofErr w:type="spellStart"/>
+      <w:r>
+        <w:rPr>
+          <w:rFonts w:ascii="Helvetica" w:eastAsia="Times New Roman" w:hAnsi="Helvetica" w:cs="Helvetica"/>
+          <w:color w:val="333333"/>
+          <w:kern w:val="36"/>
+          <w:sz w:val="20"/>
+          <w:szCs w:val="20"/>
+        </w:rPr>
+        <w:t>indicies</w:t>
+      </w:r>
+      <w:proofErr w:type="spellEnd"/>
+      <w:r>
+        <w:rPr>
+          <w:rFonts w:ascii="Helvetica" w:eastAsia="Times New Roman" w:hAnsi="Helvetica" w:cs="Helvetica"/>
+          <w:color w:val="333333"/>
+          <w:kern w:val="36"/>
+          <w:sz w:val="20"/>
+          <w:szCs w:val="20"/>
+        </w:rPr>
+        <w:t>.</w:t>
       </w:r>
     </w:p>
     <w:p>
@@ -700,7 +1106,77 @@
           <w:sz w:val="20"/>
           <w:szCs w:val="20"/>
         </w:rPr>
-        <w:t>generate new schema creation .sql as a3wasteland_db_v2.04.sql</w:t>
+        <w:t>generate new schema creation .</w:t>
+      </w:r>
+      <w:proofErr w:type="spellStart"/>
+      <w:r>
+        <w:rPr>
+          <w:rFonts w:ascii="Helvetica" w:eastAsia="Times New Roman" w:hAnsi="Helvetica" w:cs="Helvetica"/>
+          <w:color w:val="333333"/>
+          <w:kern w:val="36"/>
+          <w:sz w:val="20"/>
+          <w:szCs w:val="20"/>
+        </w:rPr>
+        <w:t>sql</w:t>
+      </w:r>
+      <w:proofErr w:type="spellEnd"/>
+      <w:r>
+        <w:rPr>
+          <w:rFonts w:ascii="Helvetica" w:eastAsia="Times New Roman" w:hAnsi="Helvetica" w:cs="Helvetica"/>
+          <w:color w:val="333333"/>
+          <w:kern w:val="36"/>
+          <w:sz w:val="20"/>
+          <w:szCs w:val="20"/>
+        </w:rPr>
+        <w:t xml:space="preserve"> as a3wasteland_db_v2.04.sql</w:t>
+      </w:r>
+    </w:p>
+    <w:p>
+      <w:pPr>
+        <w:pStyle w:val="ListParagraph"/>
+        <w:numPr>
+          <w:ilvl w:val="3"/>
+          <w:numId w:val="7"/>
+        </w:numPr>
+        <w:rPr>
+          <w:rFonts w:ascii="Helvetica" w:eastAsia="Times New Roman" w:hAnsi="Helvetica" w:cs="Helvetica"/>
+          <w:color w:val="333333"/>
+          <w:kern w:val="36"/>
+          <w:sz w:val="20"/>
+          <w:szCs w:val="20"/>
+        </w:rPr>
+      </w:pPr>
+      <w:r>
+        <w:rPr>
+          <w:rFonts w:ascii="Helvetica" w:eastAsia="Times New Roman" w:hAnsi="Helvetica" w:cs="Helvetica"/>
+          <w:color w:val="333333"/>
+          <w:kern w:val="36"/>
+          <w:sz w:val="20"/>
+          <w:szCs w:val="20"/>
+        </w:rPr>
+        <w:t xml:space="preserve">create schema 2.03-&gt;2.04 update </w:t>
+      </w:r>
+      <w:proofErr w:type="spellStart"/>
+      <w:r>
+        <w:rPr>
+          <w:rFonts w:ascii="Helvetica" w:eastAsia="Times New Roman" w:hAnsi="Helvetica" w:cs="Helvetica"/>
+          <w:color w:val="333333"/>
+          <w:kern w:val="36"/>
+          <w:sz w:val="20"/>
+          <w:szCs w:val="20"/>
+        </w:rPr>
+        <w:t>sql</w:t>
+      </w:r>
+      <w:proofErr w:type="spellEnd"/>
+      <w:r>
+        <w:rPr>
+          <w:rFonts w:ascii="Helvetica" w:eastAsia="Times New Roman" w:hAnsi="Helvetica" w:cs="Helvetica"/>
+          <w:color w:val="333333"/>
+          <w:kern w:val="36"/>
+          <w:sz w:val="20"/>
+          <w:szCs w:val="20"/>
+        </w:rPr>
+        <w:t xml:space="preserve"> as a3wasteland_db_v2.04.sql</w:t>
       </w:r>
     </w:p>
     <w:p>
@@ -726,7 +1202,51 @@
           <w:sz w:val="20"/>
           <w:szCs w:val="20"/>
         </w:rPr>
-        <w:t>update \extDB\db_custom\a3wasteland.ini to include SQL for the following handlers:</w:t>
+        <w:t>update \</w:t>
+      </w:r>
+      <w:proofErr w:type="spellStart"/>
+      <w:r>
+        <w:rPr>
+          <w:rFonts w:ascii="Helvetica" w:eastAsia="Times New Roman" w:hAnsi="Helvetica" w:cs="Helvetica"/>
+          <w:color w:val="333333"/>
+          <w:kern w:val="36"/>
+          <w:sz w:val="20"/>
+          <w:szCs w:val="20"/>
+        </w:rPr>
+        <w:t>extDB</w:t>
+      </w:r>
+      <w:proofErr w:type="spellEnd"/>
+      <w:r>
+        <w:rPr>
+          <w:rFonts w:ascii="Helvetica" w:eastAsia="Times New Roman" w:hAnsi="Helvetica" w:cs="Helvetica"/>
+          <w:color w:val="333333"/>
+          <w:kern w:val="36"/>
+          <w:sz w:val="20"/>
+          <w:szCs w:val="20"/>
+        </w:rPr>
+        <w:t>\</w:t>
+      </w:r>
+      <w:proofErr w:type="spellStart"/>
+      <w:r>
+        <w:rPr>
+          <w:rFonts w:ascii="Helvetica" w:eastAsia="Times New Roman" w:hAnsi="Helvetica" w:cs="Helvetica"/>
+          <w:color w:val="333333"/>
+          <w:kern w:val="36"/>
+          <w:sz w:val="20"/>
+          <w:szCs w:val="20"/>
+        </w:rPr>
+        <w:t>db_custom</w:t>
+      </w:r>
+      <w:proofErr w:type="spellEnd"/>
+      <w:r>
+        <w:rPr>
+          <w:rFonts w:ascii="Helvetica" w:eastAsia="Times New Roman" w:hAnsi="Helvetica" w:cs="Helvetica"/>
+          <w:color w:val="333333"/>
+          <w:kern w:val="36"/>
+          <w:sz w:val="20"/>
+          <w:szCs w:val="20"/>
+        </w:rPr>
+        <w:t>\a3wasteland.ini to include SQL for the following handlers:</w:t>
       </w:r>
     </w:p>
     <w:p>
@@ -744,6 +1264,35 @@
           <w:szCs w:val="20"/>
         </w:rPr>
       </w:pPr>
+      <w:proofErr w:type="spellStart"/>
+      <w:r>
+        <w:rPr>
+          <w:rFonts w:ascii="Helvetica" w:eastAsia="Times New Roman" w:hAnsi="Helvetica" w:cs="Helvetica"/>
+          <w:color w:val="333333"/>
+          <w:kern w:val="36"/>
+          <w:sz w:val="20"/>
+          <w:szCs w:val="20"/>
+        </w:rPr>
+        <w:t>newTerritory</w:t>
+      </w:r>
+      <w:proofErr w:type="spellEnd"/>
+    </w:p>
+    <w:p>
+      <w:pPr>
+        <w:pStyle w:val="ListParagraph"/>
+        <w:numPr>
+          <w:ilvl w:val="3"/>
+          <w:numId w:val="7"/>
+        </w:numPr>
+        <w:rPr>
+          <w:rFonts w:ascii="Helvetica" w:eastAsia="Times New Roman" w:hAnsi="Helvetica" w:cs="Helvetica"/>
+          <w:color w:val="333333"/>
+          <w:kern w:val="36"/>
+          <w:sz w:val="20"/>
+          <w:szCs w:val="20"/>
+        </w:rPr>
+      </w:pPr>
+      <w:proofErr w:type="spellStart"/>
       <w:r>
         <w:rPr>
           <w:rFonts w:ascii="Helvetica" w:eastAsia="Times New Roman" w:hAnsi="Helvetica" w:cs="Helvetica"/>
@@ -754,17 +1303,1660 @@
         </w:rPr>
         <w:t>getServerTerritoriesCaptureStatus</w:t>
       </w:r>
-    </w:p>
-    <w:p>
-      <w:pPr>
-        <w:rPr>
-          <w:rFonts w:ascii="Helvetica" w:eastAsia="Times New Roman" w:hAnsi="Helvetica" w:cs="Helvetica"/>
-          <w:color w:val="333333"/>
-          <w:kern w:val="36"/>
-          <w:sz w:val="20"/>
-          <w:szCs w:val="20"/>
-        </w:rPr>
-      </w:pPr>
+      <w:proofErr w:type="spellEnd"/>
+    </w:p>
+    <w:p>
+      <w:pPr>
+        <w:pStyle w:val="ListParagraph"/>
+        <w:numPr>
+          <w:ilvl w:val="3"/>
+          <w:numId w:val="7"/>
+        </w:numPr>
+        <w:rPr>
+          <w:rFonts w:ascii="Helvetica" w:eastAsia="Times New Roman" w:hAnsi="Helvetica" w:cs="Helvetica"/>
+          <w:color w:val="333333"/>
+          <w:kern w:val="36"/>
+          <w:sz w:val="20"/>
+          <w:szCs w:val="20"/>
+        </w:rPr>
+      </w:pPr>
+      <w:proofErr w:type="spellStart"/>
+      <w:r>
+        <w:rPr>
+          <w:rFonts w:ascii="Helvetica" w:eastAsia="Times New Roman" w:hAnsi="Helvetica" w:cs="Helvetica"/>
+          <w:color w:val="333333"/>
+          <w:kern w:val="36"/>
+          <w:sz w:val="20"/>
+          <w:szCs w:val="20"/>
+        </w:rPr>
+        <w:t>newTerritoryCaptureStatus</w:t>
+      </w:r>
+      <w:proofErr w:type="spellEnd"/>
+    </w:p>
+    <w:p>
+      <w:pPr>
+        <w:pStyle w:val="ListParagraph"/>
+        <w:numPr>
+          <w:ilvl w:val="3"/>
+          <w:numId w:val="7"/>
+        </w:numPr>
+        <w:rPr>
+          <w:rFonts w:ascii="Helvetica" w:eastAsia="Times New Roman" w:hAnsi="Helvetica" w:cs="Helvetica"/>
+          <w:color w:val="333333"/>
+          <w:kern w:val="36"/>
+          <w:sz w:val="20"/>
+          <w:szCs w:val="20"/>
+        </w:rPr>
+      </w:pPr>
+      <w:proofErr w:type="spellStart"/>
+      <w:r>
+        <w:rPr>
+          <w:rFonts w:ascii="Helvetica" w:hAnsi="Helvetica" w:cs="Helvetica"/>
+          <w:sz w:val="20"/>
+          <w:szCs w:val="20"/>
+        </w:rPr>
+        <w:t>updateServerTerritoriesCaptureStatus</w:t>
+      </w:r>
+      <w:proofErr w:type="spellEnd"/>
+    </w:p>
+    <w:p>
+      <w:pPr>
+        <w:pStyle w:val="ListParagraph"/>
+        <w:numPr>
+          <w:ilvl w:val="0"/>
+          <w:numId w:val="7"/>
+        </w:numPr>
+        <w:rPr>
+          <w:rFonts w:ascii="Helvetica" w:eastAsia="Times New Roman" w:hAnsi="Helvetica" w:cs="Helvetica"/>
+          <w:color w:val="333333"/>
+          <w:kern w:val="36"/>
+          <w:sz w:val="20"/>
+          <w:szCs w:val="20"/>
+        </w:rPr>
+      </w:pPr>
+      <w:r>
+        <w:rPr>
+          <w:rFonts w:ascii="Helvetica" w:hAnsi="Helvetica" w:cs="Helvetica"/>
+          <w:sz w:val="20"/>
+          <w:szCs w:val="20"/>
+        </w:rPr>
+        <w:t>(Feb 15)</w:t>
+      </w:r>
+      <w:r>
+        <w:rPr>
+          <w:rFonts w:ascii="Helvetica" w:hAnsi="Helvetica" w:cs="Helvetica"/>
+          <w:sz w:val="20"/>
+          <w:szCs w:val="20"/>
+        </w:rPr>
+        <w:t xml:space="preserve"> Initial testing of work so far, debugging </w:t>
+      </w:r>
+      <w:proofErr w:type="spellStart"/>
+      <w:r>
+        <w:rPr>
+          <w:rFonts w:ascii="Helvetica" w:hAnsi="Helvetica" w:cs="Helvetica"/>
+          <w:sz w:val="20"/>
+          <w:szCs w:val="20"/>
+        </w:rPr>
+        <w:t>tLoad</w:t>
+      </w:r>
+      <w:proofErr w:type="spellEnd"/>
+      <w:r>
+        <w:rPr>
+          <w:rFonts w:ascii="Helvetica" w:hAnsi="Helvetica" w:cs="Helvetica"/>
+          <w:sz w:val="20"/>
+          <w:szCs w:val="20"/>
+        </w:rPr>
+        <w:t xml:space="preserve"> &amp; </w:t>
+      </w:r>
+      <w:proofErr w:type="spellStart"/>
+      <w:r>
+        <w:rPr>
+          <w:rFonts w:ascii="Helvetica" w:hAnsi="Helvetica" w:cs="Helvetica"/>
+          <w:sz w:val="20"/>
+          <w:szCs w:val="20"/>
+        </w:rPr>
+        <w:t>getTerritories</w:t>
+      </w:r>
+      <w:proofErr w:type="spellEnd"/>
+      <w:r>
+        <w:rPr>
+          <w:rFonts w:ascii="Helvetica" w:hAnsi="Helvetica" w:cs="Helvetica"/>
+          <w:sz w:val="20"/>
+          <w:szCs w:val="20"/>
+        </w:rPr>
+        <w:t xml:space="preserve"> scripts so that </w:t>
+      </w:r>
+      <w:proofErr w:type="spellStart"/>
+      <w:r>
+        <w:rPr>
+          <w:rFonts w:ascii="Helvetica" w:hAnsi="Helvetica" w:cs="Helvetica"/>
+          <w:sz w:val="20"/>
+          <w:szCs w:val="20"/>
+        </w:rPr>
+        <w:t>getTerritories</w:t>
+      </w:r>
+      <w:proofErr w:type="spellEnd"/>
+      <w:r>
+        <w:rPr>
+          <w:rFonts w:ascii="Helvetica" w:hAnsi="Helvetica" w:cs="Helvetica"/>
+          <w:sz w:val="20"/>
+          <w:szCs w:val="20"/>
+        </w:rPr>
+        <w:t xml:space="preserve"> will load existing territory data recs from the </w:t>
+      </w:r>
+      <w:proofErr w:type="spellStart"/>
+      <w:r>
+        <w:rPr>
+          <w:rFonts w:ascii="Helvetica" w:hAnsi="Helvetica" w:cs="Helvetica"/>
+          <w:sz w:val="20"/>
+          <w:szCs w:val="20"/>
+        </w:rPr>
+        <w:t>TerritoryCaptureStatus</w:t>
+      </w:r>
+      <w:proofErr w:type="spellEnd"/>
+      <w:r>
+        <w:rPr>
+          <w:rFonts w:ascii="Helvetica" w:hAnsi="Helvetica" w:cs="Helvetica"/>
+          <w:sz w:val="20"/>
+          <w:szCs w:val="20"/>
+        </w:rPr>
+        <w:t xml:space="preserve"> table, and create new records for territories not existing for the </w:t>
+      </w:r>
+      <w:proofErr w:type="spellStart"/>
+      <w:r>
+        <w:rPr>
+          <w:rFonts w:ascii="Helvetica" w:hAnsi="Helvetica" w:cs="Helvetica"/>
+          <w:sz w:val="20"/>
+          <w:szCs w:val="20"/>
+        </w:rPr>
+        <w:t>ServerID+MapID</w:t>
+      </w:r>
+      <w:proofErr w:type="spellEnd"/>
+      <w:r>
+        <w:rPr>
+          <w:rFonts w:ascii="Helvetica" w:hAnsi="Helvetica" w:cs="Helvetica"/>
+          <w:sz w:val="20"/>
+          <w:szCs w:val="20"/>
+        </w:rPr>
+        <w:t xml:space="preserve"> combo.</w:t>
+      </w:r>
+    </w:p>
+    <w:p>
+      <w:pPr>
+        <w:pStyle w:val="ListParagraph"/>
+        <w:numPr>
+          <w:ilvl w:val="1"/>
+          <w:numId w:val="7"/>
+        </w:numPr>
+        <w:rPr>
+          <w:rFonts w:ascii="Helvetica" w:eastAsia="Times New Roman" w:hAnsi="Helvetica" w:cs="Helvetica"/>
+          <w:color w:val="333333"/>
+          <w:kern w:val="36"/>
+          <w:sz w:val="20"/>
+          <w:szCs w:val="20"/>
+        </w:rPr>
+      </w:pPr>
+      <w:r>
+        <w:rPr>
+          <w:rFonts w:ascii="Helvetica" w:hAnsi="Helvetica" w:cs="Helvetica"/>
+          <w:sz w:val="20"/>
+          <w:szCs w:val="20"/>
+        </w:rPr>
+        <w:t xml:space="preserve">Tested and working though </w:t>
+      </w:r>
+      <w:proofErr w:type="spellStart"/>
+      <w:r>
+        <w:rPr>
+          <w:rFonts w:ascii="Helvetica" w:hAnsi="Helvetica" w:cs="Helvetica"/>
+          <w:sz w:val="20"/>
+          <w:szCs w:val="20"/>
+        </w:rPr>
+        <w:t>extDB</w:t>
+      </w:r>
+      <w:proofErr w:type="spellEnd"/>
+      <w:r>
+        <w:rPr>
+          <w:rFonts w:ascii="Helvetica" w:hAnsi="Helvetica" w:cs="Helvetica"/>
+          <w:sz w:val="20"/>
+          <w:szCs w:val="20"/>
+        </w:rPr>
+        <w:t xml:space="preserve"> call to</w:t>
+      </w:r>
+      <w:r>
+        <w:rPr>
+          <w:rFonts w:ascii="Helvetica" w:hAnsi="Helvetica" w:cs="Helvetica"/>
+          <w:sz w:val="20"/>
+          <w:szCs w:val="20"/>
+        </w:rPr>
+        <w:t xml:space="preserve"> exec the </w:t>
+      </w:r>
+      <w:proofErr w:type="spellStart"/>
+      <w:r>
+        <w:rPr>
+          <w:rFonts w:ascii="Helvetica" w:hAnsi="Helvetica" w:cs="Helvetica"/>
+          <w:sz w:val="20"/>
+          <w:szCs w:val="20"/>
+        </w:rPr>
+        <w:t>newTerritoryCaptureStatus</w:t>
+      </w:r>
+      <w:proofErr w:type="spellEnd"/>
+      <w:r>
+        <w:rPr>
+          <w:rFonts w:ascii="Helvetica" w:hAnsi="Helvetica" w:cs="Helvetica"/>
+          <w:sz w:val="20"/>
+          <w:szCs w:val="20"/>
+        </w:rPr>
+        <w:t xml:space="preserve"> </w:t>
+      </w:r>
+      <w:proofErr w:type="spellStart"/>
+      <w:r>
+        <w:rPr>
+          <w:rFonts w:ascii="Helvetica" w:hAnsi="Helvetica" w:cs="Helvetica"/>
+          <w:sz w:val="20"/>
+          <w:szCs w:val="20"/>
+        </w:rPr>
+        <w:t>sql</w:t>
+      </w:r>
+      <w:proofErr w:type="spellEnd"/>
+      <w:r>
+        <w:rPr>
+          <w:rFonts w:ascii="Helvetica" w:hAnsi="Helvetica" w:cs="Helvetica"/>
+          <w:sz w:val="20"/>
+          <w:szCs w:val="20"/>
+        </w:rPr>
+        <w:t xml:space="preserve"> </w:t>
+      </w:r>
+      <w:r>
+        <w:rPr>
+          <w:rFonts w:ascii="Helvetica" w:hAnsi="Helvetica" w:cs="Helvetica"/>
+          <w:sz w:val="20"/>
+          <w:szCs w:val="20"/>
+        </w:rPr>
+        <w:t xml:space="preserve">in </w:t>
+      </w:r>
+      <w:proofErr w:type="spellStart"/>
+      <w:r>
+        <w:rPr>
+          <w:rFonts w:ascii="Helvetica" w:hAnsi="Helvetica" w:cs="Helvetica"/>
+          <w:sz w:val="20"/>
+          <w:szCs w:val="20"/>
+        </w:rPr>
+        <w:t>getTerritories</w:t>
+      </w:r>
+      <w:proofErr w:type="spellEnd"/>
+      <w:r>
+        <w:rPr>
+          <w:rFonts w:ascii="Helvetica" w:hAnsi="Helvetica" w:cs="Helvetica"/>
+          <w:sz w:val="20"/>
+          <w:szCs w:val="20"/>
+        </w:rPr>
+        <w:t xml:space="preserve"> </w:t>
+      </w:r>
+      <w:r>
+        <w:rPr>
+          <w:rFonts w:ascii="Helvetica" w:hAnsi="Helvetica" w:cs="Helvetica"/>
+          <w:sz w:val="20"/>
+          <w:szCs w:val="20"/>
+        </w:rPr>
+        <w:t>returns _</w:t>
+      </w:r>
+      <w:proofErr w:type="spellStart"/>
+      <w:r>
+        <w:rPr>
+          <w:rFonts w:ascii="Helvetica" w:hAnsi="Helvetica" w:cs="Helvetica"/>
+          <w:sz w:val="20"/>
+          <w:szCs w:val="20"/>
+        </w:rPr>
+        <w:t>markerID</w:t>
+      </w:r>
+      <w:proofErr w:type="spellEnd"/>
+      <w:r>
+        <w:rPr>
+          <w:rFonts w:ascii="Helvetica" w:hAnsi="Helvetica" w:cs="Helvetica"/>
+          <w:sz w:val="20"/>
+          <w:szCs w:val="20"/>
+        </w:rPr>
+        <w:t xml:space="preserve"> as a single element array, instead of the desired integer value.  Need to look at the persistence\server\setup\</w:t>
+      </w:r>
+      <w:proofErr w:type="spellStart"/>
+      <w:r>
+        <w:rPr>
+          <w:rFonts w:ascii="Helvetica" w:hAnsi="Helvetica" w:cs="Helvetica"/>
+          <w:sz w:val="20"/>
+          <w:szCs w:val="20"/>
+        </w:rPr>
+        <w:t>extDB</w:t>
+      </w:r>
+      <w:proofErr w:type="spellEnd"/>
+      <w:r>
+        <w:rPr>
+          <w:rFonts w:ascii="Helvetica" w:hAnsi="Helvetica" w:cs="Helvetica"/>
+          <w:sz w:val="20"/>
+          <w:szCs w:val="20"/>
+        </w:rPr>
+        <w:t>\</w:t>
+      </w:r>
+      <w:proofErr w:type="spellStart"/>
+      <w:r>
+        <w:rPr>
+          <w:rFonts w:ascii="Helvetica" w:hAnsi="Helvetica" w:cs="Helvetica"/>
+          <w:sz w:val="20"/>
+          <w:szCs w:val="20"/>
+        </w:rPr>
+        <w:t>async_database.sqf</w:t>
+      </w:r>
+      <w:proofErr w:type="spellEnd"/>
+      <w:r>
+        <w:rPr>
+          <w:rFonts w:ascii="Helvetica" w:hAnsi="Helvetica" w:cs="Helvetica"/>
+          <w:sz w:val="20"/>
+          <w:szCs w:val="20"/>
+        </w:rPr>
+        <w:t xml:space="preserve"> to see whether return </w:t>
+      </w:r>
+      <w:proofErr w:type="spellStart"/>
+      <w:proofErr w:type="gramStart"/>
+      <w:r>
+        <w:rPr>
+          <w:rFonts w:ascii="Helvetica" w:hAnsi="Helvetica" w:cs="Helvetica"/>
+          <w:sz w:val="20"/>
+          <w:szCs w:val="20"/>
+        </w:rPr>
+        <w:t>val</w:t>
+      </w:r>
+      <w:proofErr w:type="spellEnd"/>
+      <w:proofErr w:type="gramEnd"/>
+      <w:r>
+        <w:rPr>
+          <w:rFonts w:ascii="Helvetica" w:hAnsi="Helvetica" w:cs="Helvetica"/>
+          <w:sz w:val="20"/>
+          <w:szCs w:val="20"/>
+        </w:rPr>
+        <w:t xml:space="preserve"> needs to be modified or if I’m calling it incorrectly.</w:t>
+      </w:r>
+    </w:p>
+    <w:p>
+      <w:pPr>
+        <w:pStyle w:val="ListParagraph"/>
+        <w:numPr>
+          <w:ilvl w:val="0"/>
+          <w:numId w:val="7"/>
+        </w:numPr>
+        <w:rPr>
+          <w:rFonts w:ascii="Helvetica" w:eastAsia="Times New Roman" w:hAnsi="Helvetica" w:cs="Helvetica"/>
+          <w:color w:val="333333"/>
+          <w:kern w:val="36"/>
+          <w:sz w:val="20"/>
+          <w:szCs w:val="20"/>
+        </w:rPr>
+      </w:pPr>
+      <w:r>
+        <w:rPr>
+          <w:rFonts w:ascii="Helvetica" w:hAnsi="Helvetica" w:cs="Helvetica"/>
+          <w:sz w:val="20"/>
+          <w:szCs w:val="20"/>
+        </w:rPr>
+        <w:t>(Feb 16) Tasks:</w:t>
+      </w:r>
+    </w:p>
+    <w:p>
+      <w:pPr>
+        <w:pStyle w:val="ListParagraph"/>
+        <w:numPr>
+          <w:ilvl w:val="1"/>
+          <w:numId w:val="7"/>
+        </w:numPr>
+        <w:rPr>
+          <w:rFonts w:ascii="Helvetica" w:eastAsia="Times New Roman" w:hAnsi="Helvetica" w:cs="Helvetica"/>
+          <w:color w:val="333333"/>
+          <w:kern w:val="36"/>
+          <w:sz w:val="20"/>
+          <w:szCs w:val="20"/>
+        </w:rPr>
+      </w:pPr>
+      <w:r>
+        <w:rPr>
+          <w:rFonts w:ascii="Helvetica" w:hAnsi="Helvetica" w:cs="Helvetica"/>
+          <w:sz w:val="20"/>
+          <w:szCs w:val="20"/>
+        </w:rPr>
+        <w:t>Figure out _</w:t>
+      </w:r>
+      <w:proofErr w:type="spellStart"/>
+      <w:r>
+        <w:rPr>
+          <w:rFonts w:ascii="Helvetica" w:hAnsi="Helvetica" w:cs="Helvetica"/>
+          <w:sz w:val="20"/>
+          <w:szCs w:val="20"/>
+        </w:rPr>
+        <w:t>markerID</w:t>
+      </w:r>
+      <w:proofErr w:type="spellEnd"/>
+      <w:r>
+        <w:rPr>
+          <w:rFonts w:ascii="Helvetica" w:hAnsi="Helvetica" w:cs="Helvetica"/>
+          <w:sz w:val="20"/>
+          <w:szCs w:val="20"/>
+        </w:rPr>
+        <w:t xml:space="preserve"> return </w:t>
+      </w:r>
+    </w:p>
+    <w:p>
+      <w:pPr>
+        <w:pStyle w:val="ListParagraph"/>
+        <w:numPr>
+          <w:ilvl w:val="1"/>
+          <w:numId w:val="7"/>
+        </w:numPr>
+        <w:rPr>
+          <w:rFonts w:ascii="Helvetica" w:eastAsia="Times New Roman" w:hAnsi="Helvetica" w:cs="Helvetica"/>
+          <w:color w:val="333333"/>
+          <w:kern w:val="36"/>
+          <w:sz w:val="20"/>
+          <w:szCs w:val="20"/>
+        </w:rPr>
+      </w:pPr>
+      <w:r>
+        <w:rPr>
+          <w:rFonts w:ascii="Helvetica" w:hAnsi="Helvetica" w:cs="Helvetica"/>
+          <w:sz w:val="20"/>
+          <w:szCs w:val="20"/>
+        </w:rPr>
+        <w:t>Start work on \</w:t>
+      </w:r>
+      <w:proofErr w:type="spellStart"/>
+      <w:r>
+        <w:rPr>
+          <w:rFonts w:ascii="Helvetica" w:hAnsi="Helvetica" w:cs="Helvetica"/>
+          <w:sz w:val="20"/>
+          <w:szCs w:val="20"/>
+        </w:rPr>
+        <w:t>peristence</w:t>
+      </w:r>
+      <w:proofErr w:type="spellEnd"/>
+      <w:r>
+        <w:rPr>
+          <w:rFonts w:ascii="Helvetica" w:hAnsi="Helvetica" w:cs="Helvetica"/>
+          <w:sz w:val="20"/>
+          <w:szCs w:val="20"/>
+        </w:rPr>
+        <w:t>\server\world\</w:t>
+      </w:r>
+      <w:proofErr w:type="spellStart"/>
+      <w:r>
+        <w:rPr>
+          <w:rFonts w:ascii="Helvetica" w:hAnsi="Helvetica" w:cs="Helvetica"/>
+          <w:sz w:val="20"/>
+          <w:szCs w:val="20"/>
+        </w:rPr>
+        <w:t>extDB</w:t>
+      </w:r>
+      <w:proofErr w:type="spellEnd"/>
+      <w:r>
+        <w:rPr>
+          <w:rFonts w:ascii="Helvetica" w:hAnsi="Helvetica" w:cs="Helvetica"/>
+          <w:sz w:val="20"/>
+          <w:szCs w:val="20"/>
+        </w:rPr>
+        <w:t>\</w:t>
+      </w:r>
+      <w:proofErr w:type="spellStart"/>
+      <w:r>
+        <w:rPr>
+          <w:rFonts w:ascii="Helvetica" w:hAnsi="Helvetica" w:cs="Helvetica"/>
+          <w:sz w:val="20"/>
+          <w:szCs w:val="20"/>
+        </w:rPr>
+        <w:t>saveTerritory.sqf</w:t>
+      </w:r>
+      <w:proofErr w:type="spellEnd"/>
+      <w:r>
+        <w:rPr>
+          <w:rFonts w:ascii="Helvetica" w:hAnsi="Helvetica" w:cs="Helvetica"/>
+          <w:sz w:val="20"/>
+          <w:szCs w:val="20"/>
+        </w:rPr>
+        <w:t xml:space="preserve"> to have it correctly fetch and save the correct data elements for a territory</w:t>
+      </w:r>
+    </w:p>
+    <w:p>
+      <w:pPr>
+        <w:pStyle w:val="ListParagraph"/>
+        <w:numPr>
+          <w:ilvl w:val="2"/>
+          <w:numId w:val="7"/>
+        </w:numPr>
+        <w:rPr>
+          <w:rFonts w:ascii="Helvetica" w:eastAsia="Times New Roman" w:hAnsi="Helvetica" w:cs="Helvetica"/>
+          <w:color w:val="333333"/>
+          <w:kern w:val="36"/>
+          <w:sz w:val="20"/>
+          <w:szCs w:val="20"/>
+        </w:rPr>
+      </w:pPr>
+      <w:r>
+        <w:rPr>
+          <w:rFonts w:ascii="Helvetica" w:hAnsi="Helvetica" w:cs="Helvetica"/>
+          <w:sz w:val="20"/>
+          <w:szCs w:val="20"/>
+        </w:rPr>
+        <w:t>Use \p\s\e\</w:t>
+      </w:r>
+      <w:proofErr w:type="spellStart"/>
+      <w:r>
+        <w:rPr>
+          <w:rFonts w:ascii="Helvetica" w:hAnsi="Helvetica" w:cs="Helvetica"/>
+          <w:sz w:val="20"/>
+          <w:szCs w:val="20"/>
+        </w:rPr>
+        <w:t>saveVehicle</w:t>
+      </w:r>
+      <w:proofErr w:type="spellEnd"/>
+      <w:r>
+        <w:rPr>
+          <w:rFonts w:ascii="Helvetica" w:hAnsi="Helvetica" w:cs="Helvetica"/>
+          <w:sz w:val="20"/>
+          <w:szCs w:val="20"/>
+        </w:rPr>
+        <w:t xml:space="preserve"> as model</w:t>
+      </w:r>
+    </w:p>
+    <w:p>
+      <w:pPr>
+        <w:pStyle w:val="ListParagraph"/>
+        <w:numPr>
+          <w:ilvl w:val="3"/>
+          <w:numId w:val="7"/>
+        </w:numPr>
+        <w:rPr>
+          <w:rFonts w:ascii="Helvetica" w:eastAsia="Times New Roman" w:hAnsi="Helvetica" w:cs="Helvetica"/>
+          <w:color w:val="333333"/>
+          <w:kern w:val="36"/>
+          <w:sz w:val="20"/>
+          <w:szCs w:val="20"/>
+        </w:rPr>
+      </w:pPr>
+      <w:r>
+        <w:rPr>
+          <w:rFonts w:ascii="Helvetica" w:hAnsi="Helvetica" w:cs="Helvetica"/>
+          <w:sz w:val="20"/>
+          <w:szCs w:val="20"/>
+        </w:rPr>
+        <w:t xml:space="preserve">This uses two </w:t>
+      </w:r>
+      <w:proofErr w:type="spellStart"/>
+      <w:r>
+        <w:rPr>
+          <w:rFonts w:ascii="Helvetica" w:hAnsi="Helvetica" w:cs="Helvetica"/>
+          <w:sz w:val="20"/>
+          <w:szCs w:val="20"/>
+        </w:rPr>
+        <w:t>extDB</w:t>
+      </w:r>
+      <w:proofErr w:type="spellEnd"/>
+      <w:r>
+        <w:rPr>
+          <w:rFonts w:ascii="Helvetica" w:hAnsi="Helvetica" w:cs="Helvetica"/>
+          <w:sz w:val="20"/>
+          <w:szCs w:val="20"/>
+        </w:rPr>
+        <w:t xml:space="preserve"> </w:t>
+      </w:r>
+      <w:proofErr w:type="spellStart"/>
+      <w:r>
+        <w:rPr>
+          <w:rFonts w:ascii="Helvetica" w:hAnsi="Helvetica" w:cs="Helvetica"/>
+          <w:sz w:val="20"/>
+          <w:szCs w:val="20"/>
+        </w:rPr>
+        <w:t>sql</w:t>
+      </w:r>
+      <w:proofErr w:type="spellEnd"/>
+      <w:r>
+        <w:rPr>
+          <w:rFonts w:ascii="Helvetica" w:hAnsi="Helvetica" w:cs="Helvetica"/>
+          <w:sz w:val="20"/>
+          <w:szCs w:val="20"/>
+        </w:rPr>
+        <w:t xml:space="preserve"> calls:</w:t>
+      </w:r>
+    </w:p>
+    <w:p>
+      <w:pPr>
+        <w:pStyle w:val="ListParagraph"/>
+        <w:numPr>
+          <w:ilvl w:val="4"/>
+          <w:numId w:val="7"/>
+        </w:numPr>
+        <w:rPr>
+          <w:rFonts w:ascii="Helvetica" w:eastAsia="Times New Roman" w:hAnsi="Helvetica" w:cs="Helvetica"/>
+          <w:color w:val="333333"/>
+          <w:kern w:val="36"/>
+          <w:sz w:val="20"/>
+          <w:szCs w:val="20"/>
+        </w:rPr>
+      </w:pPr>
+      <w:r>
+        <w:rPr>
+          <w:rFonts w:ascii="Helvetica" w:hAnsi="Helvetica" w:cs="Helvetica"/>
+          <w:sz w:val="20"/>
+          <w:szCs w:val="20"/>
+        </w:rPr>
+        <w:lastRenderedPageBreak/>
+        <w:t>1</w:t>
+      </w:r>
+      <w:r>
+        <w:rPr>
+          <w:rFonts w:ascii="Helvetica" w:hAnsi="Helvetica" w:cs="Helvetica"/>
+          <w:sz w:val="20"/>
+          <w:szCs w:val="20"/>
+          <w:vertAlign w:val="superscript"/>
+        </w:rPr>
+        <w:t>st</w:t>
+      </w:r>
+      <w:r>
+        <w:rPr>
+          <w:rFonts w:ascii="Helvetica" w:hAnsi="Helvetica" w:cs="Helvetica"/>
+          <w:sz w:val="20"/>
+          <w:szCs w:val="20"/>
+        </w:rPr>
+        <w:t xml:space="preserve"> checks if a </w:t>
+      </w:r>
+      <w:proofErr w:type="spellStart"/>
+      <w:r>
+        <w:rPr>
+          <w:rFonts w:ascii="Helvetica" w:hAnsi="Helvetica" w:cs="Helvetica"/>
+          <w:sz w:val="20"/>
+          <w:szCs w:val="20"/>
+        </w:rPr>
+        <w:t>vehicleID</w:t>
+      </w:r>
+      <w:proofErr w:type="spellEnd"/>
+      <w:r>
+        <w:rPr>
+          <w:rFonts w:ascii="Helvetica" w:hAnsi="Helvetica" w:cs="Helvetica"/>
+          <w:sz w:val="20"/>
+          <w:szCs w:val="20"/>
+        </w:rPr>
+        <w:t xml:space="preserve"> exists in the </w:t>
+      </w:r>
+      <w:proofErr w:type="spellStart"/>
+      <w:r>
+        <w:rPr>
+          <w:rFonts w:ascii="Helvetica" w:hAnsi="Helvetica" w:cs="Helvetica"/>
+          <w:sz w:val="20"/>
+          <w:szCs w:val="20"/>
+        </w:rPr>
+        <w:t>db</w:t>
+      </w:r>
+      <w:proofErr w:type="spellEnd"/>
+      <w:r>
+        <w:rPr>
+          <w:rFonts w:ascii="Helvetica" w:hAnsi="Helvetica" w:cs="Helvetica"/>
+          <w:sz w:val="20"/>
+          <w:szCs w:val="20"/>
+        </w:rPr>
+        <w:t xml:space="preserve"> for the vehicle and creates one if it doesn’t exist</w:t>
+      </w:r>
+    </w:p>
+    <w:p>
+      <w:pPr>
+        <w:pStyle w:val="ListParagraph"/>
+        <w:numPr>
+          <w:ilvl w:val="4"/>
+          <w:numId w:val="7"/>
+        </w:numPr>
+        <w:rPr>
+          <w:rFonts w:ascii="Helvetica" w:eastAsia="Times New Roman" w:hAnsi="Helvetica" w:cs="Helvetica"/>
+          <w:color w:val="333333"/>
+          <w:kern w:val="36"/>
+          <w:sz w:val="20"/>
+          <w:szCs w:val="20"/>
+        </w:rPr>
+      </w:pPr>
+      <w:r>
+        <w:rPr>
+          <w:rFonts w:ascii="Helvetica" w:hAnsi="Helvetica" w:cs="Helvetica"/>
+          <w:sz w:val="20"/>
+          <w:szCs w:val="20"/>
+        </w:rPr>
+        <w:t>2</w:t>
+      </w:r>
+      <w:r>
+        <w:rPr>
+          <w:rFonts w:ascii="Helvetica" w:hAnsi="Helvetica" w:cs="Helvetica"/>
+          <w:sz w:val="20"/>
+          <w:szCs w:val="20"/>
+          <w:vertAlign w:val="superscript"/>
+        </w:rPr>
+        <w:t>nd</w:t>
+      </w:r>
+      <w:r>
+        <w:rPr>
+          <w:rFonts w:ascii="Helvetica" w:hAnsi="Helvetica" w:cs="Helvetica"/>
+          <w:sz w:val="20"/>
+          <w:szCs w:val="20"/>
+        </w:rPr>
+        <w:t xml:space="preserve"> uses </w:t>
+      </w:r>
+      <w:proofErr w:type="spellStart"/>
+      <w:r>
+        <w:rPr>
+          <w:rFonts w:ascii="Helvetica" w:hAnsi="Helvetica" w:cs="Helvetica"/>
+          <w:i/>
+          <w:sz w:val="20"/>
+          <w:szCs w:val="20"/>
+        </w:rPr>
+        <w:t>updateServerVehicle</w:t>
+      </w:r>
+      <w:proofErr w:type="spellEnd"/>
+      <w:r>
+        <w:rPr>
+          <w:rFonts w:ascii="Helvetica" w:hAnsi="Helvetica" w:cs="Helvetica"/>
+          <w:sz w:val="20"/>
+          <w:szCs w:val="20"/>
+        </w:rPr>
+        <w:t xml:space="preserve"> </w:t>
+      </w:r>
+      <w:proofErr w:type="spellStart"/>
+      <w:r>
+        <w:rPr>
+          <w:rFonts w:ascii="Helvetica" w:hAnsi="Helvetica" w:cs="Helvetica"/>
+          <w:sz w:val="20"/>
+          <w:szCs w:val="20"/>
+        </w:rPr>
+        <w:t>sql</w:t>
+      </w:r>
+      <w:proofErr w:type="spellEnd"/>
+      <w:r>
+        <w:rPr>
+          <w:rFonts w:ascii="Helvetica" w:hAnsi="Helvetica" w:cs="Helvetica"/>
+          <w:sz w:val="20"/>
+          <w:szCs w:val="20"/>
+        </w:rPr>
+        <w:t xml:space="preserve"> taking </w:t>
+      </w:r>
+      <w:proofErr w:type="spellStart"/>
+      <w:r>
+        <w:rPr>
+          <w:rFonts w:ascii="Helvetica" w:hAnsi="Helvetica" w:cs="Helvetica"/>
+          <w:sz w:val="20"/>
+          <w:szCs w:val="20"/>
+        </w:rPr>
+        <w:t>vehicleID</w:t>
+      </w:r>
+      <w:proofErr w:type="spellEnd"/>
+      <w:r>
+        <w:rPr>
+          <w:rFonts w:ascii="Helvetica" w:hAnsi="Helvetica" w:cs="Helvetica"/>
+          <w:sz w:val="20"/>
+          <w:szCs w:val="20"/>
+        </w:rPr>
+        <w:t xml:space="preserve"> and a set of _</w:t>
+      </w:r>
+      <w:proofErr w:type="spellStart"/>
+      <w:r>
+        <w:rPr>
+          <w:rFonts w:ascii="Helvetica" w:hAnsi="Helvetica" w:cs="Helvetica"/>
+          <w:sz w:val="20"/>
+          <w:szCs w:val="20"/>
+        </w:rPr>
+        <w:t>updateValues</w:t>
+      </w:r>
+      <w:proofErr w:type="spellEnd"/>
+      <w:r>
+        <w:rPr>
+          <w:rFonts w:ascii="Helvetica" w:hAnsi="Helvetica" w:cs="Helvetica"/>
+          <w:sz w:val="20"/>
+          <w:szCs w:val="20"/>
+        </w:rPr>
+        <w:t xml:space="preserve"> encoded with </w:t>
+      </w:r>
+      <w:proofErr w:type="spellStart"/>
+      <w:r>
+        <w:rPr>
+          <w:rFonts w:ascii="Helvetica" w:hAnsi="Helvetica" w:cs="Helvetica"/>
+          <w:sz w:val="20"/>
+          <w:szCs w:val="20"/>
+        </w:rPr>
+        <w:t>extDB_pairsToSQL</w:t>
+      </w:r>
+      <w:proofErr w:type="spellEnd"/>
+      <w:r>
+        <w:rPr>
+          <w:rFonts w:ascii="Helvetica" w:hAnsi="Helvetica" w:cs="Helvetica"/>
+          <w:sz w:val="20"/>
+          <w:szCs w:val="20"/>
+        </w:rPr>
+        <w:t xml:space="preserve"> (p/setup/</w:t>
+      </w:r>
+      <w:proofErr w:type="spellStart"/>
+      <w:r>
+        <w:rPr>
+          <w:rFonts w:ascii="Helvetica" w:hAnsi="Helvetica" w:cs="Helvetica"/>
+          <w:sz w:val="20"/>
+          <w:szCs w:val="20"/>
+        </w:rPr>
+        <w:t>extDB</w:t>
+      </w:r>
+      <w:proofErr w:type="spellEnd"/>
+      <w:r>
+        <w:rPr>
+          <w:rFonts w:ascii="Helvetica" w:hAnsi="Helvetica" w:cs="Helvetica"/>
+          <w:sz w:val="20"/>
+          <w:szCs w:val="20"/>
+        </w:rPr>
+        <w:t>/</w:t>
+      </w:r>
+      <w:proofErr w:type="spellStart"/>
+      <w:r>
+        <w:rPr>
+          <w:rFonts w:ascii="Helvetica" w:hAnsi="Helvetica" w:cs="Helvetica"/>
+          <w:sz w:val="20"/>
+          <w:szCs w:val="20"/>
+        </w:rPr>
+        <w:t>fn_pairsToSQL</w:t>
+      </w:r>
+      <w:proofErr w:type="spellEnd"/>
+      <w:r>
+        <w:rPr>
+          <w:rFonts w:ascii="Helvetica" w:hAnsi="Helvetica" w:cs="Helvetica"/>
+          <w:sz w:val="20"/>
+          <w:szCs w:val="20"/>
+        </w:rPr>
+        <w:t>)</w:t>
+      </w:r>
+    </w:p>
+    <w:p>
+      <w:pPr>
+        <w:pStyle w:val="ListParagraph"/>
+        <w:numPr>
+          <w:ilvl w:val="5"/>
+          <w:numId w:val="7"/>
+        </w:numPr>
+        <w:rPr>
+          <w:rFonts w:ascii="Helvetica" w:eastAsia="Times New Roman" w:hAnsi="Helvetica" w:cs="Helvetica"/>
+          <w:color w:val="333333"/>
+          <w:kern w:val="36"/>
+          <w:sz w:val="20"/>
+          <w:szCs w:val="20"/>
+        </w:rPr>
+      </w:pPr>
+      <w:proofErr w:type="spellStart"/>
+      <w:r>
+        <w:rPr>
+          <w:rFonts w:ascii="Helvetica" w:hAnsi="Helvetica" w:cs="Helvetica"/>
+          <w:sz w:val="20"/>
+          <w:szCs w:val="20"/>
+        </w:rPr>
+        <w:t>extDB_pairsToSQL</w:t>
+      </w:r>
+      <w:proofErr w:type="spellEnd"/>
+      <w:r>
+        <w:rPr>
+          <w:rFonts w:ascii="Helvetica" w:hAnsi="Helvetica" w:cs="Helvetica"/>
+          <w:sz w:val="20"/>
+          <w:szCs w:val="20"/>
+        </w:rPr>
+        <w:t xml:space="preserve"> takes [[_</w:t>
+      </w:r>
+      <w:proofErr w:type="spellStart"/>
+      <w:r>
+        <w:rPr>
+          <w:rFonts w:ascii="Helvetica" w:hAnsi="Helvetica" w:cs="Helvetica"/>
+          <w:sz w:val="20"/>
+          <w:szCs w:val="20"/>
+        </w:rPr>
+        <w:t>veh</w:t>
+      </w:r>
+      <w:proofErr w:type="spellEnd"/>
+      <w:r>
+        <w:rPr>
+          <w:rFonts w:ascii="Helvetica" w:hAnsi="Helvetica" w:cs="Helvetica"/>
+          <w:sz w:val="20"/>
+          <w:szCs w:val="20"/>
+        </w:rPr>
+        <w:t>,_flying] call fn_getVehicleProperties,0] as inputs</w:t>
+      </w:r>
+    </w:p>
+    <w:p>
+      <w:pPr>
+        <w:pStyle w:val="ListParagraph"/>
+        <w:numPr>
+          <w:ilvl w:val="6"/>
+          <w:numId w:val="7"/>
+        </w:numPr>
+        <w:rPr>
+          <w:rFonts w:ascii="Helvetica" w:eastAsia="Times New Roman" w:hAnsi="Helvetica" w:cs="Helvetica"/>
+          <w:color w:val="333333"/>
+          <w:kern w:val="36"/>
+          <w:sz w:val="20"/>
+          <w:szCs w:val="20"/>
+        </w:rPr>
+      </w:pPr>
+      <w:proofErr w:type="spellStart"/>
+      <w:r>
+        <w:rPr>
+          <w:rFonts w:ascii="Helvetica" w:hAnsi="Helvetica" w:cs="Helvetica"/>
+          <w:sz w:val="20"/>
+          <w:szCs w:val="20"/>
+        </w:rPr>
+        <w:t>fn_getVehicleProperites</w:t>
+      </w:r>
+      <w:proofErr w:type="spellEnd"/>
+      <w:r>
+        <w:rPr>
+          <w:rFonts w:ascii="Helvetica" w:hAnsi="Helvetica" w:cs="Helvetica"/>
+          <w:sz w:val="20"/>
+          <w:szCs w:val="20"/>
+        </w:rPr>
+        <w:t xml:space="preserve"> pulls data from the vehicle </w:t>
+      </w:r>
+      <w:proofErr w:type="spellStart"/>
+      <w:r>
+        <w:rPr>
+          <w:rFonts w:ascii="Helvetica" w:hAnsi="Helvetica" w:cs="Helvetica"/>
+          <w:sz w:val="20"/>
+          <w:szCs w:val="20"/>
+        </w:rPr>
+        <w:t>obj</w:t>
+      </w:r>
+      <w:proofErr w:type="spellEnd"/>
+      <w:r>
+        <w:rPr>
+          <w:rFonts w:ascii="Helvetica" w:hAnsi="Helvetica" w:cs="Helvetica"/>
+          <w:sz w:val="20"/>
+          <w:szCs w:val="20"/>
+        </w:rPr>
+        <w:t xml:space="preserve"> as stores as </w:t>
+      </w:r>
+      <w:r>
+        <w:rPr>
+          <w:rFonts w:ascii="Helvetica" w:hAnsi="Helvetica" w:cs="Helvetica"/>
+          <w:sz w:val="20"/>
+          <w:szCs w:val="20"/>
+        </w:rPr>
+        <w:t xml:space="preserve">an array of </w:t>
+      </w:r>
+      <w:r>
+        <w:rPr>
+          <w:rFonts w:ascii="Helvetica" w:hAnsi="Helvetica" w:cs="Helvetica"/>
+          <w:sz w:val="20"/>
+          <w:szCs w:val="20"/>
+        </w:rPr>
+        <w:t xml:space="preserve">[STRING key, value] </w:t>
+      </w:r>
+      <w:r>
+        <w:rPr>
+          <w:rFonts w:ascii="Helvetica" w:hAnsi="Helvetica" w:cs="Helvetica"/>
+          <w:sz w:val="20"/>
+          <w:szCs w:val="20"/>
+        </w:rPr>
+        <w:t>pairs</w:t>
+      </w:r>
+    </w:p>
+    <w:p>
+      <w:pPr>
+        <w:pStyle w:val="ListParagraph"/>
+        <w:numPr>
+          <w:ilvl w:val="6"/>
+          <w:numId w:val="7"/>
+        </w:numPr>
+        <w:rPr>
+          <w:rFonts w:ascii="Helvetica" w:eastAsia="Times New Roman" w:hAnsi="Helvetica" w:cs="Helvetica"/>
+          <w:color w:val="333333"/>
+          <w:kern w:val="36"/>
+          <w:sz w:val="20"/>
+          <w:szCs w:val="20"/>
+        </w:rPr>
+      </w:pPr>
+      <w:r>
+        <w:rPr>
+          <w:rFonts w:ascii="Helvetica" w:eastAsia="Times New Roman" w:hAnsi="Helvetica" w:cs="Helvetica"/>
+          <w:color w:val="333333"/>
+          <w:kern w:val="36"/>
+          <w:sz w:val="20"/>
+          <w:szCs w:val="20"/>
+        </w:rPr>
+        <w:t>2</w:t>
+      </w:r>
+      <w:r>
+        <w:rPr>
+          <w:rFonts w:ascii="Helvetica" w:eastAsia="Times New Roman" w:hAnsi="Helvetica" w:cs="Helvetica"/>
+          <w:color w:val="333333"/>
+          <w:kern w:val="36"/>
+          <w:sz w:val="20"/>
+          <w:szCs w:val="20"/>
+          <w:vertAlign w:val="superscript"/>
+        </w:rPr>
+        <w:t>nd</w:t>
+      </w:r>
+      <w:r>
+        <w:rPr>
+          <w:rFonts w:ascii="Helvetica" w:eastAsia="Times New Roman" w:hAnsi="Helvetica" w:cs="Helvetica"/>
+          <w:color w:val="333333"/>
+          <w:kern w:val="36"/>
+          <w:sz w:val="20"/>
+          <w:szCs w:val="20"/>
+        </w:rPr>
+        <w:t xml:space="preserve"> </w:t>
+      </w:r>
+      <w:proofErr w:type="spellStart"/>
+      <w:r>
+        <w:rPr>
+          <w:rFonts w:ascii="Helvetica" w:eastAsia="Times New Roman" w:hAnsi="Helvetica" w:cs="Helvetica"/>
+          <w:color w:val="333333"/>
+          <w:kern w:val="36"/>
+          <w:sz w:val="20"/>
+          <w:szCs w:val="20"/>
+        </w:rPr>
+        <w:t>param</w:t>
+      </w:r>
+      <w:proofErr w:type="spellEnd"/>
+      <w:r>
+        <w:rPr>
+          <w:rFonts w:ascii="Helvetica" w:eastAsia="Times New Roman" w:hAnsi="Helvetica" w:cs="Helvetica"/>
+          <w:color w:val="333333"/>
+          <w:kern w:val="36"/>
+          <w:sz w:val="20"/>
+          <w:szCs w:val="20"/>
+        </w:rPr>
+        <w:t xml:space="preserve"> (0|1) switches return value format:</w:t>
+      </w:r>
+    </w:p>
+    <w:p>
+      <w:pPr>
+        <w:pStyle w:val="ListParagraph"/>
+        <w:numPr>
+          <w:ilvl w:val="7"/>
+          <w:numId w:val="7"/>
+        </w:numPr>
+        <w:rPr>
+          <w:rFonts w:ascii="Helvetica" w:eastAsia="Times New Roman" w:hAnsi="Helvetica" w:cs="Helvetica"/>
+          <w:color w:val="333333"/>
+          <w:kern w:val="36"/>
+          <w:sz w:val="20"/>
+          <w:szCs w:val="20"/>
+        </w:rPr>
+      </w:pPr>
+      <w:r>
+        <w:rPr>
+          <w:rFonts w:ascii="Helvetica" w:eastAsia="Times New Roman" w:hAnsi="Helvetica" w:cs="Helvetica"/>
+          <w:color w:val="333333"/>
+          <w:kern w:val="36"/>
+          <w:sz w:val="20"/>
+          <w:szCs w:val="20"/>
+        </w:rPr>
+        <w:t>0 : format for INSERT/UPDATE</w:t>
+      </w:r>
+    </w:p>
+    <w:p>
+      <w:pPr>
+        <w:pStyle w:val="ListParagraph"/>
+        <w:numPr>
+          <w:ilvl w:val="7"/>
+          <w:numId w:val="7"/>
+        </w:numPr>
+        <w:rPr>
+          <w:rFonts w:ascii="Helvetica" w:eastAsia="Times New Roman" w:hAnsi="Helvetica" w:cs="Helvetica"/>
+          <w:color w:val="333333"/>
+          <w:kern w:val="36"/>
+          <w:sz w:val="20"/>
+          <w:szCs w:val="20"/>
+        </w:rPr>
+      </w:pPr>
+      <w:r>
+        <w:rPr>
+          <w:rFonts w:ascii="Helvetica" w:eastAsia="Times New Roman" w:hAnsi="Helvetica" w:cs="Helvetica"/>
+          <w:color w:val="333333"/>
+          <w:kern w:val="36"/>
+          <w:sz w:val="20"/>
+          <w:szCs w:val="20"/>
+        </w:rPr>
+        <w:t>1: format for ON DUPLICATE KEY UPDATE</w:t>
+      </w:r>
+    </w:p>
+    <w:p>
+      <w:pPr>
+        <w:pStyle w:val="ListParagraph"/>
+        <w:numPr>
+          <w:ilvl w:val="7"/>
+          <w:numId w:val="7"/>
+        </w:numPr>
+        <w:rPr>
+          <w:rFonts w:ascii="Helvetica" w:eastAsia="Times New Roman" w:hAnsi="Helvetica" w:cs="Helvetica"/>
+          <w:color w:val="333333"/>
+          <w:kern w:val="36"/>
+          <w:sz w:val="20"/>
+          <w:szCs w:val="20"/>
+        </w:rPr>
+      </w:pPr>
+      <w:r>
+        <w:rPr>
+          <w:rFonts w:ascii="Helvetica" w:eastAsia="Times New Roman" w:hAnsi="Helvetica" w:cs="Helvetica"/>
+          <w:color w:val="333333"/>
+          <w:kern w:val="36"/>
+          <w:sz w:val="20"/>
+          <w:szCs w:val="20"/>
+        </w:rPr>
+        <w:t>[0,1]: format to return both as array</w:t>
+      </w:r>
+    </w:p>
+    <w:p>
+      <w:pPr>
+        <w:pStyle w:val="ListParagraph"/>
+        <w:numPr>
+          <w:ilvl w:val="6"/>
+          <w:numId w:val="7"/>
+        </w:numPr>
+        <w:rPr>
+          <w:rFonts w:ascii="Helvetica" w:eastAsia="Times New Roman" w:hAnsi="Helvetica" w:cs="Helvetica"/>
+          <w:color w:val="333333"/>
+          <w:kern w:val="36"/>
+          <w:sz w:val="20"/>
+          <w:szCs w:val="20"/>
+        </w:rPr>
+      </w:pPr>
+      <w:r>
+        <w:rPr>
+          <w:rFonts w:ascii="Helvetica" w:eastAsia="Times New Roman" w:hAnsi="Helvetica" w:cs="Helvetica"/>
+          <w:color w:val="333333"/>
+          <w:kern w:val="36"/>
+          <w:sz w:val="20"/>
+          <w:szCs w:val="20"/>
+        </w:rPr>
+        <w:t xml:space="preserve">Returns STRING(s) containing </w:t>
+      </w:r>
+    </w:p>
+    <w:p>
+      <w:pPr>
+        <w:pStyle w:val="ListParagraph"/>
+        <w:numPr>
+          <w:ilvl w:val="7"/>
+          <w:numId w:val="7"/>
+        </w:numPr>
+        <w:rPr>
+          <w:rFonts w:ascii="Helvetica" w:eastAsia="Times New Roman" w:hAnsi="Helvetica" w:cs="Helvetica"/>
+          <w:color w:val="333333"/>
+          <w:kern w:val="36"/>
+          <w:sz w:val="20"/>
+          <w:szCs w:val="20"/>
+        </w:rPr>
+      </w:pPr>
+      <w:r>
+        <w:rPr>
+          <w:rFonts w:ascii="Helvetica" w:eastAsia="Times New Roman" w:hAnsi="Helvetica" w:cs="Helvetica"/>
+          <w:color w:val="333333"/>
+          <w:kern w:val="36"/>
+          <w:sz w:val="20"/>
+          <w:szCs w:val="20"/>
+        </w:rPr>
+        <w:t>0: _</w:t>
+      </w:r>
+      <w:proofErr w:type="spellStart"/>
+      <w:r>
+        <w:rPr>
+          <w:rFonts w:ascii="Helvetica" w:eastAsia="Times New Roman" w:hAnsi="Helvetica" w:cs="Helvetica"/>
+          <w:color w:val="333333"/>
+          <w:kern w:val="36"/>
+          <w:sz w:val="20"/>
+          <w:szCs w:val="20"/>
+        </w:rPr>
+        <w:t>setValues</w:t>
+      </w:r>
+      <w:proofErr w:type="spellEnd"/>
+      <w:r>
+        <w:rPr>
+          <w:rFonts w:ascii="Helvetica" w:eastAsia="Times New Roman" w:hAnsi="Helvetica" w:cs="Helvetica"/>
+          <w:color w:val="333333"/>
+          <w:kern w:val="36"/>
+          <w:sz w:val="20"/>
+          <w:szCs w:val="20"/>
+        </w:rPr>
+        <w:t>: comma separated key=value set</w:t>
+      </w:r>
+    </w:p>
+    <w:p>
+      <w:pPr>
+        <w:pStyle w:val="ListParagraph"/>
+        <w:numPr>
+          <w:ilvl w:val="7"/>
+          <w:numId w:val="7"/>
+        </w:numPr>
+        <w:rPr>
+          <w:rFonts w:ascii="Helvetica" w:eastAsia="Times New Roman" w:hAnsi="Helvetica" w:cs="Helvetica"/>
+          <w:color w:val="333333"/>
+          <w:kern w:val="36"/>
+          <w:sz w:val="20"/>
+          <w:szCs w:val="20"/>
+        </w:rPr>
+      </w:pPr>
+      <w:r>
+        <w:rPr>
+          <w:rFonts w:ascii="Helvetica" w:eastAsia="Times New Roman" w:hAnsi="Helvetica" w:cs="Helvetica"/>
+          <w:color w:val="333333"/>
+          <w:kern w:val="36"/>
+          <w:sz w:val="20"/>
+          <w:szCs w:val="20"/>
+        </w:rPr>
+        <w:t>1: _</w:t>
+      </w:r>
+      <w:proofErr w:type="spellStart"/>
+      <w:r>
+        <w:rPr>
+          <w:rFonts w:ascii="Helvetica" w:eastAsia="Times New Roman" w:hAnsi="Helvetica" w:cs="Helvetica"/>
+          <w:color w:val="333333"/>
+          <w:kern w:val="36"/>
+          <w:sz w:val="20"/>
+          <w:szCs w:val="20"/>
+        </w:rPr>
+        <w:t>refValues</w:t>
+      </w:r>
+      <w:proofErr w:type="spellEnd"/>
+      <w:r>
+        <w:rPr>
+          <w:rFonts w:ascii="Helvetica" w:eastAsia="Times New Roman" w:hAnsi="Helvetica" w:cs="Helvetica"/>
+          <w:color w:val="333333"/>
+          <w:kern w:val="36"/>
+          <w:sz w:val="20"/>
+          <w:szCs w:val="20"/>
+        </w:rPr>
+        <w:t>: comma separated key=VALUES(key) set</w:t>
+      </w:r>
+    </w:p>
+    <w:p>
+      <w:pPr>
+        <w:pStyle w:val="ListParagraph"/>
+        <w:numPr>
+          <w:ilvl w:val="4"/>
+          <w:numId w:val="7"/>
+        </w:numPr>
+        <w:rPr>
+          <w:rFonts w:ascii="Helvetica" w:eastAsia="Times New Roman" w:hAnsi="Helvetica" w:cs="Helvetica"/>
+          <w:color w:val="333333"/>
+          <w:kern w:val="36"/>
+          <w:sz w:val="20"/>
+          <w:szCs w:val="20"/>
+        </w:rPr>
+      </w:pPr>
+      <w:r>
+        <w:rPr>
+          <w:rFonts w:ascii="Helvetica" w:eastAsia="Times New Roman" w:hAnsi="Helvetica" w:cs="Helvetica"/>
+          <w:color w:val="333333"/>
+          <w:kern w:val="36"/>
+          <w:sz w:val="20"/>
+          <w:szCs w:val="20"/>
+        </w:rPr>
+        <w:t xml:space="preserve">Here, recs will exists, we’ll be </w:t>
+      </w:r>
+      <w:proofErr w:type="spellStart"/>
+      <w:r>
+        <w:rPr>
+          <w:rFonts w:ascii="Helvetica" w:eastAsia="Times New Roman" w:hAnsi="Helvetica" w:cs="Helvetica"/>
+          <w:color w:val="333333"/>
+          <w:kern w:val="36"/>
+          <w:sz w:val="20"/>
+          <w:szCs w:val="20"/>
+        </w:rPr>
+        <w:t>UPDATE’ing</w:t>
+      </w:r>
+      <w:proofErr w:type="spellEnd"/>
+      <w:r>
+        <w:rPr>
+          <w:rFonts w:ascii="Helvetica" w:eastAsia="Times New Roman" w:hAnsi="Helvetica" w:cs="Helvetica"/>
+          <w:color w:val="333333"/>
+          <w:kern w:val="36"/>
+          <w:sz w:val="20"/>
+          <w:szCs w:val="20"/>
+        </w:rPr>
+        <w:t xml:space="preserve"> so will call </w:t>
+      </w:r>
+      <w:proofErr w:type="spellStart"/>
+      <w:r>
+        <w:rPr>
+          <w:rFonts w:ascii="Helvetica" w:eastAsia="Times New Roman" w:hAnsi="Helvetica" w:cs="Helvetica"/>
+          <w:color w:val="333333"/>
+          <w:kern w:val="36"/>
+          <w:sz w:val="20"/>
+          <w:szCs w:val="20"/>
+        </w:rPr>
+        <w:t>extDB_pairsToSQL</w:t>
+      </w:r>
+      <w:proofErr w:type="spellEnd"/>
+      <w:r>
+        <w:rPr>
+          <w:rFonts w:ascii="Helvetica" w:eastAsia="Times New Roman" w:hAnsi="Helvetica" w:cs="Helvetica"/>
+          <w:color w:val="333333"/>
+          <w:kern w:val="36"/>
+          <w:sz w:val="20"/>
+          <w:szCs w:val="20"/>
+        </w:rPr>
+        <w:t xml:space="preserve"> with an array of [STRING key, value]</w:t>
+      </w:r>
+      <w:r>
+        <w:rPr>
+          <w:rFonts w:ascii="Helvetica" w:eastAsia="Times New Roman" w:hAnsi="Helvetica" w:cs="Helvetica"/>
+          <w:color w:val="333333"/>
+          <w:kern w:val="36"/>
+          <w:sz w:val="20"/>
+          <w:szCs w:val="20"/>
+        </w:rPr>
+        <w:t xml:space="preserve"> pairs and return option 0, i.e., [ [[</w:t>
+      </w:r>
+      <w:proofErr w:type="spellStart"/>
+      <w:r>
+        <w:rPr>
+          <w:rFonts w:ascii="Helvetica" w:eastAsia="Times New Roman" w:hAnsi="Helvetica" w:cs="Helvetica"/>
+          <w:color w:val="333333"/>
+          <w:kern w:val="36"/>
+          <w:sz w:val="20"/>
+          <w:szCs w:val="20"/>
+        </w:rPr>
+        <w:t>key,value</w:t>
+      </w:r>
+      <w:proofErr w:type="spellEnd"/>
+      <w:r>
+        <w:rPr>
+          <w:rFonts w:ascii="Helvetica" w:eastAsia="Times New Roman" w:hAnsi="Helvetica" w:cs="Helvetica"/>
+          <w:color w:val="333333"/>
+          <w:kern w:val="36"/>
+          <w:sz w:val="20"/>
+          <w:szCs w:val="20"/>
+        </w:rPr>
+        <w:t xml:space="preserve">]],0] call </w:t>
+      </w:r>
+      <w:proofErr w:type="spellStart"/>
+      <w:r>
+        <w:rPr>
+          <w:rFonts w:ascii="Helvetica" w:eastAsia="Times New Roman" w:hAnsi="Helvetica" w:cs="Helvetica"/>
+          <w:color w:val="333333"/>
+          <w:kern w:val="36"/>
+          <w:sz w:val="20"/>
+          <w:szCs w:val="20"/>
+        </w:rPr>
+        <w:t>extDB_pairsToSQL</w:t>
+      </w:r>
+      <w:proofErr w:type="spellEnd"/>
+    </w:p>
+    <w:p>
+      <w:pPr>
+        <w:pStyle w:val="ListParagraph"/>
+        <w:numPr>
+          <w:ilvl w:val="2"/>
+          <w:numId w:val="7"/>
+        </w:numPr>
+        <w:rPr>
+          <w:rFonts w:ascii="Helvetica" w:eastAsia="Times New Roman" w:hAnsi="Helvetica" w:cs="Helvetica"/>
+          <w:color w:val="333333"/>
+          <w:kern w:val="36"/>
+          <w:sz w:val="20"/>
+          <w:szCs w:val="20"/>
+        </w:rPr>
+      </w:pPr>
+      <w:proofErr w:type="spellStart"/>
+      <w:r>
+        <w:rPr>
+          <w:rFonts w:ascii="Helvetica" w:eastAsia="Times New Roman" w:hAnsi="Helvetica" w:cs="Helvetica"/>
+          <w:color w:val="333333"/>
+          <w:kern w:val="36"/>
+          <w:sz w:val="20"/>
+          <w:szCs w:val="20"/>
+        </w:rPr>
+        <w:t>saveTerritories</w:t>
+      </w:r>
+      <w:proofErr w:type="spellEnd"/>
+      <w:r>
+        <w:rPr>
+          <w:rFonts w:ascii="Helvetica" w:eastAsia="Times New Roman" w:hAnsi="Helvetica" w:cs="Helvetica"/>
+          <w:color w:val="333333"/>
+          <w:kern w:val="36"/>
+          <w:sz w:val="20"/>
+          <w:szCs w:val="20"/>
+        </w:rPr>
+        <w:t>: returns nil after call to save with:</w:t>
+      </w:r>
+      <w:r>
+        <w:rPr>
+          <w:rFonts w:ascii="Helvetica" w:eastAsia="Times New Roman" w:hAnsi="Helvetica" w:cs="Helvetica"/>
+          <w:color w:val="333333"/>
+          <w:kern w:val="36"/>
+          <w:sz w:val="20"/>
+          <w:szCs w:val="20"/>
+        </w:rPr>
+        <w:tab/>
+      </w:r>
+    </w:p>
+    <w:p>
+      <w:pPr>
+        <w:pStyle w:val="ListParagraph"/>
+        <w:numPr>
+          <w:ilvl w:val="3"/>
+          <w:numId w:val="7"/>
+        </w:numPr>
+        <w:rPr>
+          <w:rFonts w:ascii="Helvetica" w:eastAsia="Times New Roman" w:hAnsi="Helvetica" w:cs="Helvetica"/>
+          <w:color w:val="333333"/>
+          <w:kern w:val="36"/>
+          <w:sz w:val="20"/>
+          <w:szCs w:val="20"/>
+        </w:rPr>
+      </w:pPr>
+      <w:r>
+        <w:rPr>
+          <w:rFonts w:ascii="Courier" w:eastAsia="Times New Roman" w:hAnsi="Courier" w:cs="Helvetica"/>
+          <w:color w:val="333333"/>
+          <w:kern w:val="36"/>
+          <w:sz w:val="18"/>
+          <w:szCs w:val="20"/>
+        </w:rPr>
+        <w:t>_</w:t>
+      </w:r>
+      <w:proofErr w:type="spellStart"/>
+      <w:r>
+        <w:rPr>
+          <w:rFonts w:ascii="Courier" w:eastAsia="Times New Roman" w:hAnsi="Courier" w:cs="Helvetica"/>
+          <w:color w:val="333333"/>
+          <w:kern w:val="36"/>
+          <w:sz w:val="18"/>
+          <w:szCs w:val="20"/>
+        </w:rPr>
+        <w:t>updateValues</w:t>
+      </w:r>
+      <w:proofErr w:type="spellEnd"/>
+      <w:r>
+        <w:rPr>
+          <w:rFonts w:ascii="Courier" w:eastAsia="Times New Roman" w:hAnsi="Courier" w:cs="Helvetica"/>
+          <w:color w:val="333333"/>
+          <w:kern w:val="36"/>
+          <w:sz w:val="18"/>
+          <w:szCs w:val="20"/>
+        </w:rPr>
+        <w:t xml:space="preserve"> = format["Occupiers=%1,SideHolder=%2,TimeHeld=%3",_currentTerritoryOccupiersUIDs,_currentTerritoryOwner,_currentTerritoryChrono];</w:t>
+      </w:r>
+    </w:p>
+    <w:p>
+      <w:pPr>
+        <w:pStyle w:val="ListParagraph"/>
+        <w:numPr>
+          <w:ilvl w:val="3"/>
+          <w:numId w:val="7"/>
+        </w:numPr>
+        <w:rPr>
+          <w:rFonts w:ascii="Courier" w:eastAsia="Times New Roman" w:hAnsi="Courier" w:cs="Helvetica"/>
+          <w:color w:val="333333"/>
+          <w:kern w:val="36"/>
+          <w:sz w:val="18"/>
+          <w:szCs w:val="20"/>
+        </w:rPr>
+      </w:pPr>
+      <w:r>
+        <w:rPr>
+          <w:rFonts w:ascii="Courier" w:eastAsia="Times New Roman" w:hAnsi="Courier" w:cs="Helvetica"/>
+          <w:color w:val="333333"/>
+          <w:kern w:val="36"/>
+          <w:sz w:val="18"/>
+          <w:szCs w:val="20"/>
+        </w:rPr>
+        <w:t>[format ["</w:t>
+      </w:r>
+      <w:proofErr w:type="spellStart"/>
+      <w:r>
+        <w:rPr>
+          <w:rFonts w:ascii="Courier" w:eastAsia="Times New Roman" w:hAnsi="Courier" w:cs="Helvetica"/>
+          <w:color w:val="333333"/>
+          <w:kern w:val="36"/>
+          <w:sz w:val="18"/>
+          <w:szCs w:val="20"/>
+        </w:rPr>
+        <w:t>updateTerritoryCaptureStatus</w:t>
+      </w:r>
+      <w:proofErr w:type="spellEnd"/>
+      <w:r>
+        <w:rPr>
+          <w:rFonts w:ascii="Courier" w:eastAsia="Times New Roman" w:hAnsi="Courier" w:cs="Helvetica"/>
+          <w:color w:val="333333"/>
+          <w:kern w:val="36"/>
+          <w:sz w:val="18"/>
+          <w:szCs w:val="20"/>
+        </w:rPr>
+        <w:t>:%1:", _</w:t>
+      </w:r>
+      <w:proofErr w:type="spellStart"/>
+      <w:r>
+        <w:rPr>
+          <w:rFonts w:ascii="Courier" w:eastAsia="Times New Roman" w:hAnsi="Courier" w:cs="Helvetica"/>
+          <w:color w:val="333333"/>
+          <w:kern w:val="36"/>
+          <w:sz w:val="18"/>
+          <w:szCs w:val="20"/>
+        </w:rPr>
+        <w:t>markerID</w:t>
+      </w:r>
+      <w:proofErr w:type="spellEnd"/>
+      <w:r>
+        <w:rPr>
+          <w:rFonts w:ascii="Courier" w:eastAsia="Times New Roman" w:hAnsi="Courier" w:cs="Helvetica"/>
+          <w:color w:val="333333"/>
+          <w:kern w:val="36"/>
+          <w:sz w:val="18"/>
+          <w:szCs w:val="20"/>
+        </w:rPr>
+        <w:t>] + _</w:t>
+      </w:r>
+      <w:proofErr w:type="spellStart"/>
+      <w:r>
+        <w:rPr>
+          <w:rFonts w:ascii="Courier" w:eastAsia="Times New Roman" w:hAnsi="Courier" w:cs="Helvetica"/>
+          <w:color w:val="333333"/>
+          <w:kern w:val="36"/>
+          <w:sz w:val="18"/>
+          <w:szCs w:val="20"/>
+        </w:rPr>
+        <w:t>updateValues</w:t>
+      </w:r>
+      <w:proofErr w:type="spellEnd"/>
+      <w:r>
+        <w:rPr>
+          <w:rFonts w:ascii="Courier" w:eastAsia="Times New Roman" w:hAnsi="Courier" w:cs="Helvetica"/>
+          <w:color w:val="333333"/>
+          <w:kern w:val="36"/>
+          <w:sz w:val="18"/>
+          <w:szCs w:val="20"/>
+        </w:rPr>
+        <w:t xml:space="preserve">] call </w:t>
+      </w:r>
+      <w:proofErr w:type="spellStart"/>
+      <w:r>
+        <w:rPr>
+          <w:rFonts w:ascii="Courier" w:eastAsia="Times New Roman" w:hAnsi="Courier" w:cs="Helvetica"/>
+          <w:color w:val="333333"/>
+          <w:kern w:val="36"/>
+          <w:sz w:val="18"/>
+          <w:szCs w:val="20"/>
+        </w:rPr>
+        <w:t>extDB_Database_async</w:t>
+      </w:r>
+      <w:proofErr w:type="spellEnd"/>
+      <w:r>
+        <w:rPr>
+          <w:rFonts w:ascii="Courier" w:eastAsia="Times New Roman" w:hAnsi="Courier" w:cs="Helvetica"/>
+          <w:color w:val="333333"/>
+          <w:kern w:val="36"/>
+          <w:sz w:val="18"/>
+          <w:szCs w:val="20"/>
+        </w:rPr>
+        <w:t>;</w:t>
+      </w:r>
+      <w:r>
+        <w:rPr>
+          <w:rFonts w:ascii="Helvetica" w:eastAsia="Times New Roman" w:hAnsi="Helvetica" w:cs="Helvetica"/>
+          <w:color w:val="333333"/>
+          <w:kern w:val="36"/>
+          <w:sz w:val="20"/>
+          <w:szCs w:val="20"/>
+        </w:rPr>
+        <w:t xml:space="preserve"> </w:t>
+      </w:r>
+    </w:p>
+    <w:p>
+      <w:pPr>
+        <w:pStyle w:val="ListParagraph"/>
+        <w:numPr>
+          <w:ilvl w:val="1"/>
+          <w:numId w:val="7"/>
+        </w:numPr>
+        <w:rPr>
+          <w:rFonts w:ascii="Helvetica" w:eastAsia="Times New Roman" w:hAnsi="Helvetica" w:cs="Helvetica"/>
+          <w:color w:val="333333"/>
+          <w:kern w:val="36"/>
+          <w:sz w:val="20"/>
+          <w:szCs w:val="20"/>
+        </w:rPr>
+      </w:pPr>
+      <w:r>
+        <w:rPr>
+          <w:rFonts w:ascii="Helvetica" w:eastAsia="Times New Roman" w:hAnsi="Helvetica" w:cs="Helvetica"/>
+          <w:color w:val="333333"/>
+          <w:kern w:val="36"/>
+          <w:sz w:val="20"/>
+          <w:szCs w:val="20"/>
+        </w:rPr>
+        <w:t xml:space="preserve">Update </w:t>
+      </w:r>
+      <w:proofErr w:type="spellStart"/>
+      <w:r>
+        <w:rPr>
+          <w:rFonts w:ascii="Helvetica" w:eastAsia="Times New Roman" w:hAnsi="Helvetica" w:cs="Helvetica"/>
+          <w:color w:val="333333"/>
+          <w:kern w:val="36"/>
+          <w:sz w:val="20"/>
+          <w:szCs w:val="20"/>
+        </w:rPr>
+        <w:t>territoryPayroll</w:t>
+      </w:r>
+      <w:proofErr w:type="spellEnd"/>
+      <w:r>
+        <w:rPr>
+          <w:rFonts w:ascii="Helvetica" w:eastAsia="Times New Roman" w:hAnsi="Helvetica" w:cs="Helvetica"/>
+          <w:color w:val="333333"/>
+          <w:kern w:val="36"/>
+          <w:sz w:val="20"/>
+          <w:szCs w:val="20"/>
+        </w:rPr>
+        <w:t xml:space="preserve"> </w:t>
+      </w:r>
+      <w:r>
+        <w:rPr>
+          <w:rFonts w:ascii="Helvetica" w:eastAsia="Times New Roman" w:hAnsi="Helvetica" w:cs="Helvetica"/>
+          <w:color w:val="333333"/>
+          <w:kern w:val="36"/>
+          <w:sz w:val="20"/>
+          <w:szCs w:val="20"/>
+        </w:rPr>
+        <w:t>to use revised form of currentTerritoryDetails</w:t>
+      </w:r>
+      <w:bookmarkStart w:id="0" w:name="_GoBack"/>
+      <w:bookmarkEnd w:id="0"/>
     </w:p>
     <w:p>
       <w:pPr>
@@ -802,15 +2994,27 @@
           <w:szCs w:val="20"/>
         </w:rPr>
       </w:pPr>
-      <w:r>
-        <w:rPr>
-          <w:rFonts w:ascii="Helvetica" w:eastAsia="Times New Roman" w:hAnsi="Helvetica" w:cs="Helvetica"/>
-          <w:color w:val="333333"/>
-          <w:kern w:val="36"/>
-          <w:sz w:val="20"/>
-          <w:szCs w:val="20"/>
-        </w:rPr>
-        <w:t xml:space="preserve">tLoad returns array of the form: </w:t>
+      <w:proofErr w:type="spellStart"/>
+      <w:r>
+        <w:rPr>
+          <w:rFonts w:ascii="Helvetica" w:eastAsia="Times New Roman" w:hAnsi="Helvetica" w:cs="Helvetica"/>
+          <w:color w:val="333333"/>
+          <w:kern w:val="36"/>
+          <w:sz w:val="20"/>
+          <w:szCs w:val="20"/>
+        </w:rPr>
+        <w:t>tLoad</w:t>
+      </w:r>
+      <w:proofErr w:type="spellEnd"/>
+      <w:r>
+        <w:rPr>
+          <w:rFonts w:ascii="Helvetica" w:eastAsia="Times New Roman" w:hAnsi="Helvetica" w:cs="Helvetica"/>
+          <w:color w:val="333333"/>
+          <w:kern w:val="36"/>
+          <w:sz w:val="20"/>
+          <w:szCs w:val="20"/>
+        </w:rPr>
+        <w:t xml:space="preserve"> returns array of the form: </w:t>
       </w:r>
     </w:p>
     <w:p>
@@ -942,7 +3146,29 @@
           <w:szCs w:val="20"/>
         </w:rPr>
         <w:tab/>
-        <w:t>2 = List of players in that area [uids]</w:t>
+        <w:t>2 = List of players in that area [</w:t>
+      </w:r>
+      <w:proofErr w:type="spellStart"/>
+      <w:r>
+        <w:rPr>
+          <w:rFonts w:ascii="Helvetica" w:eastAsia="Times New Roman" w:hAnsi="Helvetica" w:cs="Helvetica"/>
+          <w:color w:val="333333"/>
+          <w:kern w:val="36"/>
+          <w:sz w:val="20"/>
+          <w:szCs w:val="20"/>
+        </w:rPr>
+        <w:t>uids</w:t>
+      </w:r>
+      <w:proofErr w:type="spellEnd"/>
+      <w:r>
+        <w:rPr>
+          <w:rFonts w:ascii="Helvetica" w:eastAsia="Times New Roman" w:hAnsi="Helvetica" w:cs="Helvetica"/>
+          <w:color w:val="333333"/>
+          <w:kern w:val="36"/>
+          <w:sz w:val="20"/>
+          <w:szCs w:val="20"/>
+        </w:rPr>
+        <w:t>]</w:t>
       </w:r>
     </w:p>
     <w:p>
@@ -1154,7 +3380,51 @@
           <w:sz w:val="20"/>
           <w:szCs w:val="20"/>
         </w:rPr>
-        <w:t xml:space="preserve">this is returned to monitor_territories which assigns it to the global currentTerritoryDetails, which </w:t>
+        <w:t xml:space="preserve">this is returned to </w:t>
+      </w:r>
+      <w:proofErr w:type="spellStart"/>
+      <w:r>
+        <w:rPr>
+          <w:rFonts w:ascii="Helvetica" w:eastAsia="Times New Roman" w:hAnsi="Helvetica" w:cs="Helvetica"/>
+          <w:color w:val="333333"/>
+          <w:kern w:val="36"/>
+          <w:sz w:val="20"/>
+          <w:szCs w:val="20"/>
+        </w:rPr>
+        <w:t>monitor_territories</w:t>
+      </w:r>
+      <w:proofErr w:type="spellEnd"/>
+      <w:r>
+        <w:rPr>
+          <w:rFonts w:ascii="Helvetica" w:eastAsia="Times New Roman" w:hAnsi="Helvetica" w:cs="Helvetica"/>
+          <w:color w:val="333333"/>
+          <w:kern w:val="36"/>
+          <w:sz w:val="20"/>
+          <w:szCs w:val="20"/>
+        </w:rPr>
+        <w:t xml:space="preserve"> which assigns it to the global </w:t>
+      </w:r>
+      <w:proofErr w:type="spellStart"/>
+      <w:r>
+        <w:rPr>
+          <w:rFonts w:ascii="Helvetica" w:eastAsia="Times New Roman" w:hAnsi="Helvetica" w:cs="Helvetica"/>
+          <w:color w:val="333333"/>
+          <w:kern w:val="36"/>
+          <w:sz w:val="20"/>
+          <w:szCs w:val="20"/>
+        </w:rPr>
+        <w:t>currentTerritoryDetails</w:t>
+      </w:r>
+      <w:proofErr w:type="spellEnd"/>
+      <w:r>
+        <w:rPr>
+          <w:rFonts w:ascii="Helvetica" w:eastAsia="Times New Roman" w:hAnsi="Helvetica" w:cs="Helvetica"/>
+          <w:color w:val="333333"/>
+          <w:kern w:val="36"/>
+          <w:sz w:val="20"/>
+          <w:szCs w:val="20"/>
+        </w:rPr>
+        <w:t xml:space="preserve">, which </w:t>
       </w:r>
       <w:r>
         <w:rPr>
@@ -1273,7 +3543,29 @@
           <w:sz w:val="20"/>
           <w:szCs w:val="20"/>
         </w:rPr>
-        <w:t xml:space="preserve"> = List of players in that area [uids]</w:t>
+        <w:t xml:space="preserve"> = List of players in that area [</w:t>
+      </w:r>
+      <w:proofErr w:type="spellStart"/>
+      <w:r>
+        <w:rPr>
+          <w:rFonts w:ascii="Helvetica" w:eastAsia="Times New Roman" w:hAnsi="Helvetica" w:cs="Helvetica"/>
+          <w:color w:val="333333"/>
+          <w:kern w:val="36"/>
+          <w:sz w:val="20"/>
+          <w:szCs w:val="20"/>
+        </w:rPr>
+        <w:t>uids</w:t>
+      </w:r>
+      <w:proofErr w:type="spellEnd"/>
+      <w:r>
+        <w:rPr>
+          <w:rFonts w:ascii="Helvetica" w:eastAsia="Times New Roman" w:hAnsi="Helvetica" w:cs="Helvetica"/>
+          <w:color w:val="333333"/>
+          <w:kern w:val="36"/>
+          <w:sz w:val="20"/>
+          <w:szCs w:val="20"/>
+        </w:rPr>
+        <w:t>]</w:t>
       </w:r>
     </w:p>
     <w:p>
@@ -1403,7 +3695,6 @@
           <w:sz w:val="20"/>
           <w:szCs w:val="20"/>
         </w:rPr>
-        <w:lastRenderedPageBreak/>
         <w:tab/>
         <w:t xml:space="preserve">// </w:t>
       </w:r>
@@ -1526,6 +3817,7 @@
           <w:sz w:val="20"/>
           <w:szCs w:val="20"/>
         </w:rPr>
+        <w:lastRenderedPageBreak/>
         <w:t xml:space="preserve">e.g., default: </w:t>
       </w:r>
       <w:r>
@@ -1546,7 +3838,51 @@
           <w:sz w:val="20"/>
           <w:szCs w:val="20"/>
         </w:rPr>
-        <w:t>[_markerName, [], [], sideUnknown, 0, 0]</w:t>
+        <w:t>[_</w:t>
+      </w:r>
+      <w:proofErr w:type="spellStart"/>
+      <w:r>
+        <w:rPr>
+          <w:rFonts w:ascii="Helvetica" w:eastAsia="Times New Roman" w:hAnsi="Helvetica" w:cs="Helvetica"/>
+          <w:color w:val="333333"/>
+          <w:kern w:val="36"/>
+          <w:sz w:val="20"/>
+          <w:szCs w:val="20"/>
+        </w:rPr>
+        <w:t>markerName</w:t>
+      </w:r>
+      <w:proofErr w:type="spellEnd"/>
+      <w:r>
+        <w:rPr>
+          <w:rFonts w:ascii="Helvetica" w:eastAsia="Times New Roman" w:hAnsi="Helvetica" w:cs="Helvetica"/>
+          <w:color w:val="333333"/>
+          <w:kern w:val="36"/>
+          <w:sz w:val="20"/>
+          <w:szCs w:val="20"/>
+        </w:rPr>
+        <w:t xml:space="preserve">, [], [], </w:t>
+      </w:r>
+      <w:proofErr w:type="spellStart"/>
+      <w:r>
+        <w:rPr>
+          <w:rFonts w:ascii="Helvetica" w:eastAsia="Times New Roman" w:hAnsi="Helvetica" w:cs="Helvetica"/>
+          <w:color w:val="333333"/>
+          <w:kern w:val="36"/>
+          <w:sz w:val="20"/>
+          <w:szCs w:val="20"/>
+        </w:rPr>
+        <w:t>sideUnknown</w:t>
+      </w:r>
+      <w:proofErr w:type="spellEnd"/>
+      <w:r>
+        <w:rPr>
+          <w:rFonts w:ascii="Helvetica" w:eastAsia="Times New Roman" w:hAnsi="Helvetica" w:cs="Helvetica"/>
+          <w:color w:val="333333"/>
+          <w:kern w:val="36"/>
+          <w:sz w:val="20"/>
+          <w:szCs w:val="20"/>
+        </w:rPr>
+        <w:t>, 0, 0]</w:t>
       </w:r>
     </w:p>
     <w:p>
@@ -1572,17 +3908,51 @@
           <w:sz w:val="20"/>
           <w:szCs w:val="20"/>
         </w:rPr>
-        <w:t>need to update all gets and sets of currentTerritoryDetails</w:t>
-      </w:r>
-      <w:r>
-        <w:rPr>
-          <w:rFonts w:ascii="Helvetica" w:eastAsia="Times New Roman" w:hAnsi="Helvetica" w:cs="Helvetica"/>
-          <w:color w:val="333333"/>
-          <w:kern w:val="36"/>
-          <w:sz w:val="20"/>
-          <w:szCs w:val="20"/>
-        </w:rPr>
-        <w:t xml:space="preserve">, config_territory_markers &amp; </w:t>
+        <w:t xml:space="preserve">need to update all gets and sets of </w:t>
+      </w:r>
+      <w:proofErr w:type="spellStart"/>
+      <w:r>
+        <w:rPr>
+          <w:rFonts w:ascii="Helvetica" w:eastAsia="Times New Roman" w:hAnsi="Helvetica" w:cs="Helvetica"/>
+          <w:color w:val="333333"/>
+          <w:kern w:val="36"/>
+          <w:sz w:val="20"/>
+          <w:szCs w:val="20"/>
+        </w:rPr>
+        <w:t>currentTerritoryDetails</w:t>
+      </w:r>
+      <w:proofErr w:type="spellEnd"/>
+      <w:r>
+        <w:rPr>
+          <w:rFonts w:ascii="Helvetica" w:eastAsia="Times New Roman" w:hAnsi="Helvetica" w:cs="Helvetica"/>
+          <w:color w:val="333333"/>
+          <w:kern w:val="36"/>
+          <w:sz w:val="20"/>
+          <w:szCs w:val="20"/>
+        </w:rPr>
+        <w:t xml:space="preserve">, </w:t>
+      </w:r>
+      <w:proofErr w:type="spellStart"/>
+      <w:r>
+        <w:rPr>
+          <w:rFonts w:ascii="Helvetica" w:eastAsia="Times New Roman" w:hAnsi="Helvetica" w:cs="Helvetica"/>
+          <w:color w:val="333333"/>
+          <w:kern w:val="36"/>
+          <w:sz w:val="20"/>
+          <w:szCs w:val="20"/>
+        </w:rPr>
+        <w:t>config_territory_markers</w:t>
+      </w:r>
+      <w:proofErr w:type="spellEnd"/>
+      <w:r>
+        <w:rPr>
+          <w:rFonts w:ascii="Helvetica" w:eastAsia="Times New Roman" w:hAnsi="Helvetica" w:cs="Helvetica"/>
+          <w:color w:val="333333"/>
+          <w:kern w:val="36"/>
+          <w:sz w:val="20"/>
+          <w:szCs w:val="20"/>
+        </w:rPr>
+        <w:t xml:space="preserve"> &amp; </w:t>
       </w:r>
       <w:r>
         <w:rPr>
@@ -1613,7 +3983,51 @@
           <w:sz w:val="20"/>
           <w:szCs w:val="20"/>
         </w:rPr>
-        <w:t xml:space="preserve"> to include the MarkerID for use in subsequent db calls</w:t>
+        <w:t xml:space="preserve"> to include the </w:t>
+      </w:r>
+      <w:proofErr w:type="spellStart"/>
+      <w:r>
+        <w:rPr>
+          <w:rFonts w:ascii="Helvetica" w:eastAsia="Times New Roman" w:hAnsi="Helvetica" w:cs="Helvetica"/>
+          <w:color w:val="333333"/>
+          <w:kern w:val="36"/>
+          <w:sz w:val="20"/>
+          <w:szCs w:val="20"/>
+        </w:rPr>
+        <w:t>MarkerID</w:t>
+      </w:r>
+      <w:proofErr w:type="spellEnd"/>
+      <w:r>
+        <w:rPr>
+          <w:rFonts w:ascii="Helvetica" w:eastAsia="Times New Roman" w:hAnsi="Helvetica" w:cs="Helvetica"/>
+          <w:color w:val="333333"/>
+          <w:kern w:val="36"/>
+          <w:sz w:val="20"/>
+          <w:szCs w:val="20"/>
+        </w:rPr>
+        <w:t xml:space="preserve"> for use in subsequent </w:t>
+      </w:r>
+      <w:proofErr w:type="spellStart"/>
+      <w:r>
+        <w:rPr>
+          <w:rFonts w:ascii="Helvetica" w:eastAsia="Times New Roman" w:hAnsi="Helvetica" w:cs="Helvetica"/>
+          <w:color w:val="333333"/>
+          <w:kern w:val="36"/>
+          <w:sz w:val="20"/>
+          <w:szCs w:val="20"/>
+        </w:rPr>
+        <w:t>db</w:t>
+      </w:r>
+      <w:proofErr w:type="spellEnd"/>
+      <w:r>
+        <w:rPr>
+          <w:rFonts w:ascii="Helvetica" w:eastAsia="Times New Roman" w:hAnsi="Helvetica" w:cs="Helvetica"/>
+          <w:color w:val="333333"/>
+          <w:kern w:val="36"/>
+          <w:sz w:val="20"/>
+          <w:szCs w:val="20"/>
+        </w:rPr>
+        <w:t xml:space="preserve"> calls</w:t>
       </w:r>
     </w:p>
     <w:p>
@@ -1728,6 +4142,8 @@
           <w:szCs w:val="20"/>
         </w:rPr>
       </w:pPr>
+      <w:proofErr w:type="spellStart"/>
+      <w:proofErr w:type="gramStart"/>
       <w:r>
         <w:rPr>
           <w:rFonts w:ascii="Georgia" w:hAnsi="Georgia"/>
@@ -1736,7 +4152,41 @@
           <w:szCs w:val="20"/>
           <w:shd w:val="clear" w:color="auto" w:fill="FFFFFF"/>
         </w:rPr>
-        <w:t>extDB pack with config and stuff:</w:t>
+        <w:t>extDB</w:t>
+      </w:r>
+      <w:proofErr w:type="spellEnd"/>
+      <w:proofErr w:type="gramEnd"/>
+      <w:r>
+        <w:rPr>
+          <w:rFonts w:ascii="Georgia" w:hAnsi="Georgia"/>
+          <w:color w:val="555555"/>
+          <w:sz w:val="20"/>
+          <w:szCs w:val="20"/>
+          <w:shd w:val="clear" w:color="auto" w:fill="FFFFFF"/>
+        </w:rPr>
+        <w:t xml:space="preserve"> pack with </w:t>
+      </w:r>
+      <w:proofErr w:type="spellStart"/>
+      <w:r>
+        <w:rPr>
+          <w:rFonts w:ascii="Georgia" w:hAnsi="Georgia"/>
+          <w:color w:val="555555"/>
+          <w:sz w:val="20"/>
+          <w:szCs w:val="20"/>
+          <w:shd w:val="clear" w:color="auto" w:fill="FFFFFF"/>
+        </w:rPr>
+        <w:t>config</w:t>
+      </w:r>
+      <w:proofErr w:type="spellEnd"/>
+      <w:r>
+        <w:rPr>
+          <w:rFonts w:ascii="Georgia" w:hAnsi="Georgia"/>
+          <w:color w:val="555555"/>
+          <w:sz w:val="20"/>
+          <w:szCs w:val="20"/>
+          <w:shd w:val="clear" w:color="auto" w:fill="FFFFFF"/>
+        </w:rPr>
+        <w:t xml:space="preserve"> and stuff:</w:t>
       </w:r>
       <w:r>
         <w:rPr>
@@ -1814,8 +4264,42 @@
           <w:sz w:val="20"/>
           <w:szCs w:val="20"/>
         </w:rPr>
-        <w:t>1. Extract everything from this ZIP to your Arma 3 install dir</w:t>
-      </w:r>
+        <w:t xml:space="preserve">1. Extract everything from this ZIP to your </w:t>
+      </w:r>
+      <w:proofErr w:type="spellStart"/>
+      <w:r>
+        <w:rPr>
+          <w:rFonts w:ascii="Helvetica" w:eastAsia="Times New Roman" w:hAnsi="Helvetica" w:cs="Helvetica"/>
+          <w:color w:val="333333"/>
+          <w:kern w:val="36"/>
+          <w:sz w:val="20"/>
+          <w:szCs w:val="20"/>
+        </w:rPr>
+        <w:t>Arma</w:t>
+      </w:r>
+      <w:proofErr w:type="spellEnd"/>
+      <w:r>
+        <w:rPr>
+          <w:rFonts w:ascii="Helvetica" w:eastAsia="Times New Roman" w:hAnsi="Helvetica" w:cs="Helvetica"/>
+          <w:color w:val="333333"/>
+          <w:kern w:val="36"/>
+          <w:sz w:val="20"/>
+          <w:szCs w:val="20"/>
+        </w:rPr>
+        <w:t xml:space="preserve"> 3 install </w:t>
+      </w:r>
+      <w:proofErr w:type="spellStart"/>
+      <w:r>
+        <w:rPr>
+          <w:rFonts w:ascii="Helvetica" w:eastAsia="Times New Roman" w:hAnsi="Helvetica" w:cs="Helvetica"/>
+          <w:color w:val="333333"/>
+          <w:kern w:val="36"/>
+          <w:sz w:val="20"/>
+          <w:szCs w:val="20"/>
+        </w:rPr>
+        <w:t>dir</w:t>
+      </w:r>
+      <w:proofErr w:type="spellEnd"/>
     </w:p>
     <w:p>
       <w:pPr>
@@ -1839,7 +4323,29 @@
           <w:sz w:val="20"/>
           <w:szCs w:val="20"/>
         </w:rPr>
-        <w:t>2. Run the a3wasteland db SQL script with your MySQL tool of choice</w:t>
+        <w:t xml:space="preserve">2. Run the a3wasteland </w:t>
+      </w:r>
+      <w:proofErr w:type="spellStart"/>
+      <w:r>
+        <w:rPr>
+          <w:rFonts w:ascii="Helvetica" w:eastAsia="Times New Roman" w:hAnsi="Helvetica" w:cs="Helvetica"/>
+          <w:color w:val="333333"/>
+          <w:kern w:val="36"/>
+          <w:sz w:val="20"/>
+          <w:szCs w:val="20"/>
+        </w:rPr>
+        <w:t>db</w:t>
+      </w:r>
+      <w:proofErr w:type="spellEnd"/>
+      <w:r>
+        <w:rPr>
+          <w:rFonts w:ascii="Helvetica" w:eastAsia="Times New Roman" w:hAnsi="Helvetica" w:cs="Helvetica"/>
+          <w:color w:val="333333"/>
+          <w:kern w:val="36"/>
+          <w:sz w:val="20"/>
+          <w:szCs w:val="20"/>
+        </w:rPr>
+        <w:t xml:space="preserve"> SQL script with your MySQL tool of choice</w:t>
       </w:r>
     </w:p>
     <w:p>
@@ -1874,18 +4380,52 @@
           <w:sz w:val="20"/>
           <w:szCs w:val="20"/>
         </w:rPr>
-        <w:t>r MySQL connection infos in the [</w:t>
-      </w:r>
-      <w:r>
-        <w:rPr>
-          <w:rFonts w:ascii="Helvetica" w:eastAsia="Times New Roman" w:hAnsi="Helvetica" w:cs="Helvetica"/>
-          <w:color w:val="333333"/>
-          <w:kern w:val="36"/>
-          <w:sz w:val="20"/>
-          <w:szCs w:val="20"/>
-        </w:rPr>
-        <w:t>A3W] ection</w:t>
-      </w:r>
+        <w:t xml:space="preserve">r MySQL connection </w:t>
+      </w:r>
+      <w:proofErr w:type="spellStart"/>
+      <w:r>
+        <w:rPr>
+          <w:rFonts w:ascii="Helvetica" w:eastAsia="Times New Roman" w:hAnsi="Helvetica" w:cs="Helvetica"/>
+          <w:color w:val="333333"/>
+          <w:kern w:val="36"/>
+          <w:sz w:val="20"/>
+          <w:szCs w:val="20"/>
+        </w:rPr>
+        <w:t>infos</w:t>
+      </w:r>
+      <w:proofErr w:type="spellEnd"/>
+      <w:r>
+        <w:rPr>
+          <w:rFonts w:ascii="Helvetica" w:eastAsia="Times New Roman" w:hAnsi="Helvetica" w:cs="Helvetica"/>
+          <w:color w:val="333333"/>
+          <w:kern w:val="36"/>
+          <w:sz w:val="20"/>
+          <w:szCs w:val="20"/>
+        </w:rPr>
+        <w:t xml:space="preserve"> in the [</w:t>
+      </w:r>
+      <w:r>
+        <w:rPr>
+          <w:rFonts w:ascii="Helvetica" w:eastAsia="Times New Roman" w:hAnsi="Helvetica" w:cs="Helvetica"/>
+          <w:color w:val="333333"/>
+          <w:kern w:val="36"/>
+          <w:sz w:val="20"/>
+          <w:szCs w:val="20"/>
+        </w:rPr>
+        <w:t xml:space="preserve">A3W] </w:t>
+      </w:r>
+      <w:proofErr w:type="spellStart"/>
+      <w:r>
+        <w:rPr>
+          <w:rFonts w:ascii="Helvetica" w:eastAsia="Times New Roman" w:hAnsi="Helvetica" w:cs="Helvetica"/>
+          <w:color w:val="333333"/>
+          <w:kern w:val="36"/>
+          <w:sz w:val="20"/>
+          <w:szCs w:val="20"/>
+        </w:rPr>
+        <w:t>ection</w:t>
+      </w:r>
+      <w:proofErr w:type="spellEnd"/>
     </w:p>
     <w:p>
       <w:pPr>
@@ -1943,8 +4483,20 @@
           <w:szCs w:val="20"/>
           <w:shd w:val="clear" w:color="auto" w:fill="FFFFFF"/>
         </w:rPr>
-        <w:t>MySQL Workbench file:</w:t>
-      </w:r>
+        <w:t>MySQL Workbench file</w:t>
+      </w:r>
+      <w:proofErr w:type="gramStart"/>
+      <w:r>
+        <w:rPr>
+          <w:rFonts w:ascii="Georgia" w:hAnsi="Georgia"/>
+          <w:color w:val="555555"/>
+          <w:sz w:val="20"/>
+          <w:szCs w:val="20"/>
+          <w:shd w:val="clear" w:color="auto" w:fill="FFFFFF"/>
+        </w:rPr>
+        <w:t>:</w:t>
+      </w:r>
+      <w:proofErr w:type="gramEnd"/>
       <w:r>
         <w:rPr>
           <w:rFonts w:ascii="Georgia" w:hAnsi="Georgia"/>
@@ -1998,6 +4550,7 @@
           <w:szCs w:val="45"/>
         </w:rPr>
       </w:pPr>
+      <w:proofErr w:type="spellStart"/>
       <w:r>
         <w:rPr>
           <w:rFonts w:ascii="Helvetica" w:eastAsia="Times New Roman" w:hAnsi="Helvetica" w:cs="Helvetica"/>
@@ -2006,7 +4559,18 @@
           <w:sz w:val="33"/>
           <w:szCs w:val="45"/>
         </w:rPr>
-        <w:t>Extdb Setup: Windows</w:t>
+        <w:t>Extdb</w:t>
+      </w:r>
+      <w:proofErr w:type="spellEnd"/>
+      <w:r>
+        <w:rPr>
+          <w:rFonts w:ascii="Helvetica" w:eastAsia="Times New Roman" w:hAnsi="Helvetica" w:cs="Helvetica"/>
+          <w:color w:val="333333"/>
+          <w:kern w:val="36"/>
+          <w:sz w:val="33"/>
+          <w:szCs w:val="45"/>
+        </w:rPr>
+        <w:t xml:space="preserve"> Setup: Windows</w:t>
       </w:r>
     </w:p>
     <w:p>
@@ -2051,7 +4615,47 @@
           <w:sz w:val="20"/>
           <w:szCs w:val="20"/>
         </w:rPr>
-        <w:t>Download the latest Windows.rar for extDB Archive has normal / debug / test versions inside</w:t>
+        <w:t xml:space="preserve">Download the latest </w:t>
+      </w:r>
+      <w:proofErr w:type="spellStart"/>
+      <w:r>
+        <w:rPr>
+          <w:rFonts w:ascii="Helvetica" w:eastAsia="Times New Roman" w:hAnsi="Helvetica" w:cs="Helvetica"/>
+          <w:color w:val="333333"/>
+          <w:sz w:val="20"/>
+          <w:szCs w:val="20"/>
+        </w:rPr>
+        <w:t>Windows.rar</w:t>
+      </w:r>
+      <w:proofErr w:type="spellEnd"/>
+      <w:r>
+        <w:rPr>
+          <w:rFonts w:ascii="Helvetica" w:eastAsia="Times New Roman" w:hAnsi="Helvetica" w:cs="Helvetica"/>
+          <w:color w:val="333333"/>
+          <w:sz w:val="20"/>
+          <w:szCs w:val="20"/>
+        </w:rPr>
+        <w:t xml:space="preserve"> for </w:t>
+      </w:r>
+      <w:proofErr w:type="spellStart"/>
+      <w:r>
+        <w:rPr>
+          <w:rFonts w:ascii="Helvetica" w:eastAsia="Times New Roman" w:hAnsi="Helvetica" w:cs="Helvetica"/>
+          <w:color w:val="333333"/>
+          <w:sz w:val="20"/>
+          <w:szCs w:val="20"/>
+        </w:rPr>
+        <w:t>extDB</w:t>
+      </w:r>
+      <w:proofErr w:type="spellEnd"/>
+      <w:r>
+        <w:rPr>
+          <w:rFonts w:ascii="Helvetica" w:eastAsia="Times New Roman" w:hAnsi="Helvetica" w:cs="Helvetica"/>
+          <w:color w:val="333333"/>
+          <w:sz w:val="20"/>
+          <w:szCs w:val="20"/>
+        </w:rPr>
+        <w:t xml:space="preserve"> Archive has normal / debug / test versions inside</w:t>
       </w:r>
     </w:p>
     <w:p>
@@ -2077,7 +4681,27 @@
           <w:sz w:val="20"/>
           <w:szCs w:val="20"/>
         </w:rPr>
-        <w:t>Copy either normal version to /path/to/arma3 i.e(windows/30/* -&gt; /path/to/arma3)</w:t>
+        <w:t xml:space="preserve">Copy either normal version to /path/to/arma3 </w:t>
+      </w:r>
+      <w:proofErr w:type="spellStart"/>
+      <w:r>
+        <w:rPr>
+          <w:rFonts w:ascii="Helvetica" w:eastAsia="Times New Roman" w:hAnsi="Helvetica" w:cs="Helvetica"/>
+          <w:color w:val="333333"/>
+          <w:sz w:val="20"/>
+          <w:szCs w:val="20"/>
+        </w:rPr>
+        <w:t>i.e</w:t>
+      </w:r>
+      <w:proofErr w:type="spellEnd"/>
+      <w:r>
+        <w:rPr>
+          <w:rFonts w:ascii="Helvetica" w:eastAsia="Times New Roman" w:hAnsi="Helvetica" w:cs="Helvetica"/>
+          <w:color w:val="333333"/>
+          <w:sz w:val="20"/>
+          <w:szCs w:val="20"/>
+        </w:rPr>
+        <w:t>(windows/30/* -&gt; /path/to/arma3)</w:t>
       </w:r>
     </w:p>
     <w:p>
@@ -2103,7 +4727,27 @@
           <w:sz w:val="20"/>
           <w:szCs w:val="20"/>
         </w:rPr>
-        <w:t>Edit your arma3 launch parameters add @extDB to your mod line.</w:t>
+        <w:t>Edit your arma3 launch parameters add @</w:t>
+      </w:r>
+      <w:proofErr w:type="spellStart"/>
+      <w:r>
+        <w:rPr>
+          <w:rFonts w:ascii="Helvetica" w:eastAsia="Times New Roman" w:hAnsi="Helvetica" w:cs="Helvetica"/>
+          <w:color w:val="333333"/>
+          <w:sz w:val="20"/>
+          <w:szCs w:val="20"/>
+        </w:rPr>
+        <w:t>extDB</w:t>
+      </w:r>
+      <w:proofErr w:type="spellEnd"/>
+      <w:r>
+        <w:rPr>
+          <w:rFonts w:ascii="Helvetica" w:eastAsia="Times New Roman" w:hAnsi="Helvetica" w:cs="Helvetica"/>
+          <w:color w:val="333333"/>
+          <w:sz w:val="20"/>
+          <w:szCs w:val="20"/>
+        </w:rPr>
+        <w:t xml:space="preserve"> to your mod line.</w:t>
       </w:r>
     </w:p>
     <w:p>
@@ -2143,23 +4787,56 @@
           <w:szCs w:val="20"/>
         </w:rPr>
       </w:pPr>
-      <w:r>
-        <w:rPr>
-          <w:rFonts w:ascii="Helvetica" w:eastAsia="Times New Roman" w:hAnsi="Helvetica" w:cs="Helvetica"/>
-          <w:color w:val="333333"/>
-          <w:sz w:val="20"/>
-          <w:szCs w:val="20"/>
-        </w:rPr>
-        <w:t>extDB will only kill Server if conf</w:t>
-      </w:r>
-      <w:r>
-        <w:rPr>
-          <w:rFonts w:ascii="Helvetica" w:eastAsia="Times New Roman" w:hAnsi="Helvetica" w:cs="Helvetica"/>
-          <w:color w:val="333333"/>
-          <w:sz w:val="20"/>
-          <w:szCs w:val="20"/>
-        </w:rPr>
-        <w:t>ig file is missing (from v26+).</w:t>
+      <w:proofErr w:type="spellStart"/>
+      <w:proofErr w:type="gramStart"/>
+      <w:r>
+        <w:rPr>
+          <w:rFonts w:ascii="Helvetica" w:eastAsia="Times New Roman" w:hAnsi="Helvetica" w:cs="Helvetica"/>
+          <w:color w:val="333333"/>
+          <w:sz w:val="20"/>
+          <w:szCs w:val="20"/>
+        </w:rPr>
+        <w:t>extDB</w:t>
+      </w:r>
+      <w:proofErr w:type="spellEnd"/>
+      <w:proofErr w:type="gramEnd"/>
+      <w:r>
+        <w:rPr>
+          <w:rFonts w:ascii="Helvetica" w:eastAsia="Times New Roman" w:hAnsi="Helvetica" w:cs="Helvetica"/>
+          <w:color w:val="333333"/>
+          <w:sz w:val="20"/>
+          <w:szCs w:val="20"/>
+        </w:rPr>
+        <w:t xml:space="preserve"> will only kill Server if </w:t>
+      </w:r>
+      <w:proofErr w:type="spellStart"/>
+      <w:r>
+        <w:rPr>
+          <w:rFonts w:ascii="Helvetica" w:eastAsia="Times New Roman" w:hAnsi="Helvetica" w:cs="Helvetica"/>
+          <w:color w:val="333333"/>
+          <w:sz w:val="20"/>
+          <w:szCs w:val="20"/>
+        </w:rPr>
+        <w:t>conf</w:t>
+      </w:r>
+      <w:r>
+        <w:rPr>
+          <w:rFonts w:ascii="Helvetica" w:eastAsia="Times New Roman" w:hAnsi="Helvetica" w:cs="Helvetica"/>
+          <w:color w:val="333333"/>
+          <w:sz w:val="20"/>
+          <w:szCs w:val="20"/>
+        </w:rPr>
+        <w:t>ig</w:t>
+      </w:r>
+      <w:proofErr w:type="spellEnd"/>
+      <w:r>
+        <w:rPr>
+          <w:rFonts w:ascii="Helvetica" w:eastAsia="Times New Roman" w:hAnsi="Helvetica" w:cs="Helvetica"/>
+          <w:color w:val="333333"/>
+          <w:sz w:val="20"/>
+          <w:szCs w:val="20"/>
+        </w:rPr>
+        <w:t xml:space="preserve"> file is missing (from v26+).</w:t>
       </w:r>
     </w:p>
     <w:p>
@@ -2182,8 +4859,21 @@
           <w:sz w:val="20"/>
           <w:szCs w:val="20"/>
         </w:rPr>
-        <w:t>Note:</w:t>
-      </w:r>
+        <w:t>Note</w:t>
+      </w:r>
+      <w:proofErr w:type="gramStart"/>
+      <w:r>
+        <w:rPr>
+          <w:rFonts w:ascii="Helvetica" w:eastAsia="Times New Roman" w:hAnsi="Helvetica" w:cs="Helvetica"/>
+          <w:b/>
+          <w:bCs/>
+          <w:color w:val="333333"/>
+          <w:sz w:val="20"/>
+          <w:szCs w:val="20"/>
+        </w:rPr>
+        <w:t>:</w:t>
+      </w:r>
+      <w:proofErr w:type="gramEnd"/>
       <w:r>
         <w:rPr>
           <w:rFonts w:ascii="Helvetica" w:eastAsia="Times New Roman" w:hAnsi="Helvetica" w:cs="Helvetica"/>
@@ -2210,8 +4900,19 @@
           <w:sz w:val="20"/>
           <w:szCs w:val="20"/>
         </w:rPr>
-        <w:t>This build is for extDB</w:t>
-      </w:r>
+        <w:t xml:space="preserve">This build is for </w:t>
+      </w:r>
+      <w:proofErr w:type="spellStart"/>
+      <w:r>
+        <w:rPr>
+          <w:rFonts w:ascii="Helvetica" w:hAnsi="Helvetica" w:cs="Helvetica"/>
+          <w:color w:val="333333"/>
+          <w:sz w:val="20"/>
+          <w:szCs w:val="20"/>
+        </w:rPr>
+        <w:t>extDB</w:t>
+      </w:r>
+      <w:proofErr w:type="spellEnd"/>
       <w:r>
         <w:rPr>
           <w:rStyle w:val="apple-converted-space"/>
@@ -2254,7 +4955,27 @@
           <w:sz w:val="20"/>
           <w:szCs w:val="20"/>
         </w:rPr>
-        <w:t>To setup extDB you need to use the Windows pre-compiled build and edit the extdb-conf.ini Database 2 field with your Database name and login SQL user details to match pretty much your Arma2MySQL one. Make sure the following files are in the root directory of your ARMA 3 server files (where the exe is):</w:t>
+        <w:t xml:space="preserve">To setup </w:t>
+      </w:r>
+      <w:proofErr w:type="spellStart"/>
+      <w:r>
+        <w:rPr>
+          <w:rFonts w:ascii="Helvetica" w:hAnsi="Helvetica" w:cs="Helvetica"/>
+          <w:color w:val="333333"/>
+          <w:sz w:val="20"/>
+          <w:szCs w:val="20"/>
+        </w:rPr>
+        <w:t>extDB</w:t>
+      </w:r>
+      <w:proofErr w:type="spellEnd"/>
+      <w:r>
+        <w:rPr>
+          <w:rFonts w:ascii="Helvetica" w:hAnsi="Helvetica" w:cs="Helvetica"/>
+          <w:color w:val="333333"/>
+          <w:sz w:val="20"/>
+          <w:szCs w:val="20"/>
+        </w:rPr>
+        <w:t xml:space="preserve"> you need to use the Windows pre-compiled build and edit the extdb-conf.ini Database 2 field with your Database name and login SQL user details to match pretty much your Arma2MySQL one. Make sure the following files are in the root directory of your ARMA 3 server files (where the exe is):</w:t>
       </w:r>
     </w:p>
     <w:p>
@@ -2268,14 +4989,45 @@
           <w:szCs w:val="20"/>
         </w:rPr>
       </w:pPr>
-      <w:r>
-        <w:rPr>
-          <w:rFonts w:ascii="Helvetica" w:hAnsi="Helvetica" w:cs="Helvetica"/>
-          <w:color w:val="333333"/>
-          <w:sz w:val="20"/>
-          <w:szCs w:val="20"/>
-        </w:rPr>
-        <w:t>extdb-conf.ini sqlite.db tbb.dll tbbmalloc.dll</w:t>
+      <w:proofErr w:type="gramStart"/>
+      <w:r>
+        <w:rPr>
+          <w:rFonts w:ascii="Helvetica" w:hAnsi="Helvetica" w:cs="Helvetica"/>
+          <w:color w:val="333333"/>
+          <w:sz w:val="20"/>
+          <w:szCs w:val="20"/>
+        </w:rPr>
+        <w:t>extdb-conf.ini</w:t>
+      </w:r>
+      <w:proofErr w:type="gramEnd"/>
+      <w:r>
+        <w:rPr>
+          <w:rFonts w:ascii="Helvetica" w:hAnsi="Helvetica" w:cs="Helvetica"/>
+          <w:color w:val="333333"/>
+          <w:sz w:val="20"/>
+          <w:szCs w:val="20"/>
+        </w:rPr>
+        <w:t xml:space="preserve"> </w:t>
+      </w:r>
+      <w:proofErr w:type="spellStart"/>
+      <w:r>
+        <w:rPr>
+          <w:rFonts w:ascii="Helvetica" w:hAnsi="Helvetica" w:cs="Helvetica"/>
+          <w:color w:val="333333"/>
+          <w:sz w:val="20"/>
+          <w:szCs w:val="20"/>
+        </w:rPr>
+        <w:t>sqlite.db</w:t>
+      </w:r>
+      <w:proofErr w:type="spellEnd"/>
+      <w:r>
+        <w:rPr>
+          <w:rFonts w:ascii="Helvetica" w:hAnsi="Helvetica" w:cs="Helvetica"/>
+          <w:color w:val="333333"/>
+          <w:sz w:val="20"/>
+          <w:szCs w:val="20"/>
+        </w:rPr>
+        <w:t xml:space="preserve"> tbb.dll tbbmalloc.dll</w:t>
       </w:r>
     </w:p>
     <w:p>
@@ -2294,9 +5046,90 @@
           <w:color w:val="333333"/>
           <w:sz w:val="20"/>
         </w:rPr>
-        <w:lastRenderedPageBreak/>
-        <w:t>You can drag the extdb.dll to that folder as well or you can copy over @extdb over as a regular mod. If you choose to use @extdb as a regular mod your commandline will be: -mod=@life_server;@extdb</w:t>
-      </w:r>
+        <w:t>You can drag the extdb.dll to that folder as well or you can copy over @</w:t>
+      </w:r>
+      <w:proofErr w:type="spellStart"/>
+      <w:r>
+        <w:rPr>
+          <w:rFonts w:ascii="Helvetica" w:hAnsi="Helvetica" w:cs="Helvetica"/>
+          <w:color w:val="333333"/>
+          <w:sz w:val="20"/>
+        </w:rPr>
+        <w:t>extdb</w:t>
+      </w:r>
+      <w:proofErr w:type="spellEnd"/>
+      <w:r>
+        <w:rPr>
+          <w:rFonts w:ascii="Helvetica" w:hAnsi="Helvetica" w:cs="Helvetica"/>
+          <w:color w:val="333333"/>
+          <w:sz w:val="20"/>
+        </w:rPr>
+        <w:t xml:space="preserve"> over as a regular mod. If you choose to use @</w:t>
+      </w:r>
+      <w:proofErr w:type="spellStart"/>
+      <w:r>
+        <w:rPr>
+          <w:rFonts w:ascii="Helvetica" w:hAnsi="Helvetica" w:cs="Helvetica"/>
+          <w:color w:val="333333"/>
+          <w:sz w:val="20"/>
+        </w:rPr>
+        <w:t>extdb</w:t>
+      </w:r>
+      <w:proofErr w:type="spellEnd"/>
+      <w:r>
+        <w:rPr>
+          <w:rFonts w:ascii="Helvetica" w:hAnsi="Helvetica" w:cs="Helvetica"/>
+          <w:color w:val="333333"/>
+          <w:sz w:val="20"/>
+        </w:rPr>
+        <w:t xml:space="preserve"> as a regular mod your </w:t>
+      </w:r>
+      <w:proofErr w:type="spellStart"/>
+      <w:r>
+        <w:rPr>
+          <w:rFonts w:ascii="Helvetica" w:hAnsi="Helvetica" w:cs="Helvetica"/>
+          <w:color w:val="333333"/>
+          <w:sz w:val="20"/>
+        </w:rPr>
+        <w:t>commandline</w:t>
+      </w:r>
+      <w:proofErr w:type="spellEnd"/>
+      <w:r>
+        <w:rPr>
+          <w:rFonts w:ascii="Helvetica" w:hAnsi="Helvetica" w:cs="Helvetica"/>
+          <w:color w:val="333333"/>
+          <w:sz w:val="20"/>
+        </w:rPr>
+        <w:t xml:space="preserve"> will be: -mod=@</w:t>
+      </w:r>
+      <w:proofErr w:type="spellStart"/>
+      <w:r>
+        <w:rPr>
+          <w:rFonts w:ascii="Helvetica" w:hAnsi="Helvetica" w:cs="Helvetica"/>
+          <w:color w:val="333333"/>
+          <w:sz w:val="20"/>
+        </w:rPr>
+        <w:t>life_server</w:t>
+      </w:r>
+      <w:proofErr w:type="spellEnd"/>
+      <w:r>
+        <w:rPr>
+          <w:rFonts w:ascii="Helvetica" w:hAnsi="Helvetica" w:cs="Helvetica"/>
+          <w:color w:val="333333"/>
+          <w:sz w:val="20"/>
+        </w:rPr>
+        <w:t>;@</w:t>
+      </w:r>
+      <w:proofErr w:type="spellStart"/>
+      <w:r>
+        <w:rPr>
+          <w:rFonts w:ascii="Helvetica" w:hAnsi="Helvetica" w:cs="Helvetica"/>
+          <w:color w:val="333333"/>
+          <w:sz w:val="20"/>
+        </w:rPr>
+        <w:t>extdb</w:t>
+      </w:r>
+      <w:proofErr w:type="spellEnd"/>
     </w:p>
     <w:p>
       <w:pPr>
@@ -2309,7 +5142,80 @@
           <w:color w:val="333333"/>
           <w:sz w:val="20"/>
         </w:rPr>
-        <w:t>If you are not using @extdb as a mod and choose to drag extdb.dll into the main arma 3 server directory then you only need @life_server in the commandline.</w:t>
+        <w:lastRenderedPageBreak/>
+        <w:t>If you are not using @</w:t>
+      </w:r>
+      <w:proofErr w:type="spellStart"/>
+      <w:r>
+        <w:rPr>
+          <w:rFonts w:ascii="Helvetica" w:hAnsi="Helvetica" w:cs="Helvetica"/>
+          <w:color w:val="333333"/>
+          <w:sz w:val="20"/>
+        </w:rPr>
+        <w:t>extdb</w:t>
+      </w:r>
+      <w:proofErr w:type="spellEnd"/>
+      <w:r>
+        <w:rPr>
+          <w:rFonts w:ascii="Helvetica" w:hAnsi="Helvetica" w:cs="Helvetica"/>
+          <w:color w:val="333333"/>
+          <w:sz w:val="20"/>
+        </w:rPr>
+        <w:t xml:space="preserve"> as a mod and choose to drag extdb.dll into the main </w:t>
+      </w:r>
+      <w:proofErr w:type="spellStart"/>
+      <w:r>
+        <w:rPr>
+          <w:rFonts w:ascii="Helvetica" w:hAnsi="Helvetica" w:cs="Helvetica"/>
+          <w:color w:val="333333"/>
+          <w:sz w:val="20"/>
+        </w:rPr>
+        <w:t>arma</w:t>
+      </w:r>
+      <w:proofErr w:type="spellEnd"/>
+      <w:r>
+        <w:rPr>
+          <w:rFonts w:ascii="Helvetica" w:hAnsi="Helvetica" w:cs="Helvetica"/>
+          <w:color w:val="333333"/>
+          <w:sz w:val="20"/>
+        </w:rPr>
+        <w:t xml:space="preserve"> 3 server directory then you only need @</w:t>
+      </w:r>
+      <w:proofErr w:type="spellStart"/>
+      <w:r>
+        <w:rPr>
+          <w:rFonts w:ascii="Helvetica" w:hAnsi="Helvetica" w:cs="Helvetica"/>
+          <w:color w:val="333333"/>
+          <w:sz w:val="20"/>
+        </w:rPr>
+        <w:t>life_server</w:t>
+      </w:r>
+      <w:proofErr w:type="spellEnd"/>
+      <w:r>
+        <w:rPr>
+          <w:rFonts w:ascii="Helvetica" w:hAnsi="Helvetica" w:cs="Helvetica"/>
+          <w:color w:val="333333"/>
+          <w:sz w:val="20"/>
+        </w:rPr>
+        <w:t xml:space="preserve"> in the </w:t>
+      </w:r>
+      <w:proofErr w:type="spellStart"/>
+      <w:r>
+        <w:rPr>
+          <w:rFonts w:ascii="Helvetica" w:hAnsi="Helvetica" w:cs="Helvetica"/>
+          <w:color w:val="333333"/>
+          <w:sz w:val="20"/>
+        </w:rPr>
+        <w:t>commandline</w:t>
+      </w:r>
+      <w:proofErr w:type="spellEnd"/>
+      <w:r>
+        <w:rPr>
+          <w:rFonts w:ascii="Helvetica" w:hAnsi="Helvetica" w:cs="Helvetica"/>
+          <w:color w:val="333333"/>
+          <w:sz w:val="20"/>
+        </w:rPr>
+        <w:t>.</w:t>
       </w:r>
     </w:p>
     <w:sectPr>
@@ -2376,7 +5282,7 @@
         <w:rFonts w:ascii="Symbol" w:hAnsi="Symbol" w:hint="default"/>
       </w:rPr>
     </w:lvl>
-    <w:lvl w:ilvl="4" w:tplc="04090003" w:tentative="1">
+    <w:lvl w:ilvl="4" w:tplc="04090003">
       <w:start w:val="1"/>
       <w:numFmt w:val="bullet"/>
       <w:lvlText w:val="o"/>
@@ -2388,7 +5294,7 @@
         <w:rFonts w:ascii="Courier New" w:hAnsi="Courier New" w:cs="Courier New" w:hint="default"/>
       </w:rPr>
     </w:lvl>
-    <w:lvl w:ilvl="5" w:tplc="04090005" w:tentative="1">
+    <w:lvl w:ilvl="5" w:tplc="04090005">
       <w:start w:val="1"/>
       <w:numFmt w:val="bullet"/>
       <w:lvlText w:val=""/>
@@ -2400,7 +5306,7 @@
         <w:rFonts w:ascii="Wingdings" w:hAnsi="Wingdings" w:hint="default"/>
       </w:rPr>
     </w:lvl>
-    <w:lvl w:ilvl="6" w:tplc="04090001" w:tentative="1">
+    <w:lvl w:ilvl="6" w:tplc="04090001">
       <w:start w:val="1"/>
       <w:numFmt w:val="bullet"/>
       <w:lvlText w:val=""/>
@@ -2412,7 +5318,7 @@
         <w:rFonts w:ascii="Symbol" w:hAnsi="Symbol" w:hint="default"/>
       </w:rPr>
     </w:lvl>
-    <w:lvl w:ilvl="7" w:tplc="04090003" w:tentative="1">
+    <w:lvl w:ilvl="7" w:tplc="04090003">
       <w:start w:val="1"/>
       <w:numFmt w:val="bullet"/>
       <w:lvlText w:val="o"/>

</xml_diff>

<commit_message>
Territory Persistence - group handling pt.1
DB mods, and intiial load/save mods to support special handling of
independent groups wrt territories
</commit_message>
<xml_diff>
--- a/g4-gamers tasks & worklog.docx
+++ b/g4-gamers tasks & worklog.docx
@@ -2239,6 +2239,42 @@
       <w:pPr>
         <w:pStyle w:val="ListParagraph"/>
         <w:numPr>
+          <w:ilvl w:val="3"/>
+          <w:numId w:val="7"/>
+        </w:numPr>
+        <w:rPr>
+          <w:rFonts w:ascii="Helvetica" w:eastAsia="Times New Roman" w:hAnsi="Helvetica" w:cs="Helvetica"/>
+          <w:b/>
+          <w:kern w:val="36"/>
+          <w:sz w:val="20"/>
+          <w:szCs w:val="20"/>
+        </w:rPr>
+      </w:pPr>
+      <w:r>
+        <w:rPr>
+          <w:rFonts w:ascii="Helvetica" w:eastAsia="Times New Roman" w:hAnsi="Helvetica" w:cs="Helvetica"/>
+          <w:b/>
+          <w:color w:val="006600"/>
+          <w:kern w:val="36"/>
+          <w:sz w:val="20"/>
+          <w:szCs w:val="20"/>
+        </w:rPr>
+        <w:t>Resolution</w:t>
+      </w:r>
+      <w:r>
+        <w:rPr>
+          <w:rFonts w:ascii="Helvetica" w:eastAsia="Times New Roman" w:hAnsi="Helvetica" w:cs="Helvetica"/>
+          <w:kern w:val="36"/>
+          <w:sz w:val="20"/>
+          <w:szCs w:val="20"/>
+        </w:rPr>
+        <w:t>:  This occurs for the first player to join the server, but appears to work okay if that player leaves the server and rejoins.</w:t>
+      </w:r>
+    </w:p>
+    <w:p>
+      <w:pPr>
+        <w:pStyle w:val="ListParagraph"/>
+        <w:numPr>
           <w:ilvl w:val="2"/>
           <w:numId w:val="7"/>
         </w:numPr>
@@ -2282,7 +2318,34 @@
           <w:sz w:val="20"/>
           <w:szCs w:val="20"/>
         </w:rPr>
-        <w:t>Feb 18 Work:</w:t>
+        <w:t>Feb 18</w:t>
+      </w:r>
+      <w:r>
+        <w:rPr>
+          <w:rFonts w:ascii="Helvetica" w:eastAsia="Times New Roman" w:hAnsi="Helvetica" w:cs="Helvetica"/>
+          <w:kern w:val="36"/>
+          <w:sz w:val="20"/>
+          <w:szCs w:val="20"/>
+        </w:rPr>
+        <w:t>-20</w:t>
+      </w:r>
+      <w:r>
+        <w:rPr>
+          <w:rFonts w:ascii="Helvetica" w:eastAsia="Times New Roman" w:hAnsi="Helvetica" w:cs="Helvetica"/>
+          <w:kern w:val="36"/>
+          <w:sz w:val="20"/>
+          <w:szCs w:val="20"/>
+        </w:rPr>
+        <w:t xml:space="preserve"> Work:</w:t>
+      </w:r>
+      <w:r>
+        <w:rPr>
+          <w:rFonts w:ascii="Helvetica" w:eastAsia="Times New Roman" w:hAnsi="Helvetica" w:cs="Helvetica"/>
+          <w:kern w:val="36"/>
+          <w:sz w:val="20"/>
+          <w:szCs w:val="20"/>
+        </w:rPr>
+        <w:t xml:space="preserve">  Handle territory capture persistence for Independents</w:t>
       </w:r>
     </w:p>
     <w:p>
@@ -2300,6 +2363,2248 @@
           <w:szCs w:val="20"/>
         </w:rPr>
       </w:pPr>
+      <w:r>
+        <w:rPr>
+          <w:rFonts w:ascii="Helvetica" w:eastAsia="Times New Roman" w:hAnsi="Helvetica" w:cs="Helvetica"/>
+          <w:kern w:val="36"/>
+          <w:sz w:val="20"/>
+          <w:szCs w:val="20"/>
+        </w:rPr>
+        <w:t>Db structure:</w:t>
+      </w:r>
+    </w:p>
+    <w:p>
+      <w:pPr>
+        <w:pStyle w:val="ListParagraph"/>
+        <w:numPr>
+          <w:ilvl w:val="2"/>
+          <w:numId w:val="7"/>
+        </w:numPr>
+        <w:rPr>
+          <w:rFonts w:ascii="Helvetica" w:eastAsia="Times New Roman" w:hAnsi="Helvetica" w:cs="Helvetica"/>
+          <w:b/>
+          <w:kern w:val="36"/>
+          <w:sz w:val="20"/>
+          <w:szCs w:val="20"/>
+        </w:rPr>
+      </w:pPr>
+      <w:r>
+        <w:rPr>
+          <w:rFonts w:ascii="Helvetica" w:eastAsia="Times New Roman" w:hAnsi="Helvetica" w:cs="Helvetica"/>
+          <w:kern w:val="36"/>
+          <w:sz w:val="20"/>
+          <w:szCs w:val="20"/>
+        </w:rPr>
+        <w:t>Add ‘GroupHolder’ (varchar(128)) and ‘GroupHolderUIDs’ (varchar(2048)) columns to territoryCaptureStatus table, and ‘GroupHolder’ (varchar(128) column to territoryCaptureLog table.</w:t>
+      </w:r>
+    </w:p>
+    <w:p>
+      <w:pPr>
+        <w:pStyle w:val="ListParagraph"/>
+        <w:numPr>
+          <w:ilvl w:val="1"/>
+          <w:numId w:val="7"/>
+        </w:numPr>
+        <w:rPr>
+          <w:rFonts w:ascii="Helvetica" w:eastAsia="Times New Roman" w:hAnsi="Helvetica" w:cs="Helvetica"/>
+          <w:b/>
+          <w:kern w:val="36"/>
+          <w:sz w:val="20"/>
+          <w:szCs w:val="20"/>
+        </w:rPr>
+      </w:pPr>
+      <w:r>
+        <w:rPr>
+          <w:rFonts w:ascii="Helvetica" w:eastAsia="Times New Roman" w:hAnsi="Helvetica" w:cs="Helvetica"/>
+          <w:kern w:val="36"/>
+          <w:sz w:val="20"/>
+          <w:szCs w:val="20"/>
+        </w:rPr>
+        <w:t>Global currentTerritoriesDetails array</w:t>
+      </w:r>
+    </w:p>
+    <w:p>
+      <w:pPr>
+        <w:pStyle w:val="ListParagraph"/>
+        <w:numPr>
+          <w:ilvl w:val="2"/>
+          <w:numId w:val="7"/>
+        </w:numPr>
+        <w:rPr>
+          <w:rFonts w:ascii="Helvetica" w:eastAsia="Times New Roman" w:hAnsi="Helvetica" w:cs="Helvetica"/>
+          <w:b/>
+          <w:kern w:val="36"/>
+          <w:sz w:val="20"/>
+          <w:szCs w:val="20"/>
+        </w:rPr>
+      </w:pPr>
+      <w:r>
+        <w:rPr>
+          <w:rFonts w:ascii="Helvetica" w:eastAsia="Times New Roman" w:hAnsi="Helvetica" w:cs="Helvetica"/>
+          <w:kern w:val="36"/>
+          <w:sz w:val="20"/>
+          <w:szCs w:val="20"/>
+        </w:rPr>
+        <w:t>Modify getTerritories.sqf</w:t>
+      </w:r>
+      <w:r>
+        <w:rPr>
+          <w:rFonts w:ascii="Helvetica" w:eastAsia="Times New Roman" w:hAnsi="Helvetica" w:cs="Helvetica"/>
+          <w:kern w:val="36"/>
+          <w:sz w:val="20"/>
+          <w:szCs w:val="20"/>
+        </w:rPr>
+        <w:t>/saveTerritory</w:t>
+      </w:r>
+      <w:r>
+        <w:rPr>
+          <w:rFonts w:ascii="Helvetica" w:eastAsia="Times New Roman" w:hAnsi="Helvetica" w:cs="Helvetica"/>
+          <w:kern w:val="36"/>
+          <w:sz w:val="20"/>
+          <w:szCs w:val="20"/>
+        </w:rPr>
+        <w:t xml:space="preserve"> to</w:t>
+      </w:r>
+      <w:r>
+        <w:rPr>
+          <w:rFonts w:ascii="Helvetica" w:eastAsia="Times New Roman" w:hAnsi="Helvetica" w:cs="Helvetica"/>
+          <w:kern w:val="36"/>
+          <w:sz w:val="20"/>
+          <w:szCs w:val="20"/>
+        </w:rPr>
+        <w:t>/save</w:t>
+      </w:r>
+      <w:r>
+        <w:rPr>
+          <w:rFonts w:ascii="Helvetica" w:eastAsia="Times New Roman" w:hAnsi="Helvetica" w:cs="Helvetica"/>
+          <w:kern w:val="36"/>
+          <w:sz w:val="20"/>
+          <w:szCs w:val="20"/>
+        </w:rPr>
+        <w:t xml:space="preserve"> load new columns in territoryCaptureStatus table to the array as row elements 7&amp;8.  Revised currentTerritoriesDetails array is now:</w:t>
+      </w:r>
+    </w:p>
+    <w:tbl>
+      <w:tblPr>
+        <w:tblStyle w:val="TableGrid"/>
+        <w:tblW w:w="0" w:type="auto"/>
+        <w:tblInd w:w="1080" w:type="dxa"/>
+        <w:tblLook w:val="04A0" w:firstRow="1" w:lastRow="0" w:firstColumn="1" w:lastColumn="0" w:noHBand="0" w:noVBand="1"/>
+      </w:tblPr>
+      <w:tblGrid>
+        <w:gridCol w:w="1088"/>
+        <w:gridCol w:w="3430"/>
+        <w:gridCol w:w="1350"/>
+        <w:gridCol w:w="2628"/>
+      </w:tblGrid>
+      <w:tr>
+        <w:tc>
+          <w:tcPr>
+            <w:tcW w:w="1088" w:type="dxa"/>
+          </w:tcPr>
+          <w:p>
+            <w:pPr>
+              <w:pStyle w:val="ListParagraph"/>
+              <w:ind w:left="0"/>
+              <w:rPr>
+                <w:rFonts w:ascii="Helvetica" w:eastAsia="Times New Roman" w:hAnsi="Helvetica" w:cs="Helvetica"/>
+                <w:b/>
+                <w:kern w:val="36"/>
+                <w:sz w:val="16"/>
+                <w:szCs w:val="20"/>
+              </w:rPr>
+            </w:pPr>
+            <w:r>
+              <w:rPr>
+                <w:rFonts w:ascii="Helvetica" w:eastAsia="Times New Roman" w:hAnsi="Helvetica" w:cs="Helvetica"/>
+                <w:b/>
+                <w:kern w:val="36"/>
+                <w:sz w:val="16"/>
+                <w:szCs w:val="20"/>
+              </w:rPr>
+              <w:t>Column#</w:t>
+            </w:r>
+          </w:p>
+        </w:tc>
+        <w:tc>
+          <w:tcPr>
+            <w:tcW w:w="3430" w:type="dxa"/>
+          </w:tcPr>
+          <w:p>
+            <w:pPr>
+              <w:pStyle w:val="ListParagraph"/>
+              <w:ind w:left="0"/>
+              <w:rPr>
+                <w:rFonts w:ascii="Helvetica" w:eastAsia="Times New Roman" w:hAnsi="Helvetica" w:cs="Helvetica"/>
+                <w:b/>
+                <w:kern w:val="36"/>
+                <w:sz w:val="16"/>
+                <w:szCs w:val="20"/>
+              </w:rPr>
+            </w:pPr>
+            <w:r>
+              <w:rPr>
+                <w:rFonts w:ascii="Helvetica" w:eastAsia="Times New Roman" w:hAnsi="Helvetica" w:cs="Helvetica"/>
+                <w:b/>
+                <w:kern w:val="36"/>
+                <w:sz w:val="16"/>
+                <w:szCs w:val="20"/>
+              </w:rPr>
+              <w:t>Field</w:t>
+            </w:r>
+          </w:p>
+        </w:tc>
+        <w:tc>
+          <w:tcPr>
+            <w:tcW w:w="1350" w:type="dxa"/>
+          </w:tcPr>
+          <w:p>
+            <w:pPr>
+              <w:pStyle w:val="ListParagraph"/>
+              <w:ind w:left="0"/>
+              <w:rPr>
+                <w:rFonts w:ascii="Helvetica" w:eastAsia="Times New Roman" w:hAnsi="Helvetica" w:cs="Helvetica"/>
+                <w:b/>
+                <w:kern w:val="36"/>
+                <w:sz w:val="16"/>
+                <w:szCs w:val="20"/>
+              </w:rPr>
+            </w:pPr>
+            <w:r>
+              <w:rPr>
+                <w:rFonts w:ascii="Helvetica" w:eastAsia="Times New Roman" w:hAnsi="Helvetica" w:cs="Helvetica"/>
+                <w:b/>
+                <w:kern w:val="36"/>
+                <w:sz w:val="16"/>
+                <w:szCs w:val="20"/>
+              </w:rPr>
+              <w:t>Data Type</w:t>
+            </w:r>
+          </w:p>
+        </w:tc>
+        <w:tc>
+          <w:tcPr>
+            <w:tcW w:w="2628" w:type="dxa"/>
+          </w:tcPr>
+          <w:p>
+            <w:pPr>
+              <w:pStyle w:val="ListParagraph"/>
+              <w:ind w:left="0"/>
+              <w:rPr>
+                <w:rFonts w:ascii="Helvetica" w:eastAsia="Times New Roman" w:hAnsi="Helvetica" w:cs="Helvetica"/>
+                <w:b/>
+                <w:kern w:val="36"/>
+                <w:sz w:val="16"/>
+                <w:szCs w:val="20"/>
+              </w:rPr>
+            </w:pPr>
+            <w:r>
+              <w:rPr>
+                <w:rFonts w:ascii="Helvetica" w:eastAsia="Times New Roman" w:hAnsi="Helvetica" w:cs="Helvetica"/>
+                <w:b/>
+                <w:kern w:val="36"/>
+                <w:sz w:val="16"/>
+                <w:szCs w:val="20"/>
+              </w:rPr>
+              <w:t>Db Column</w:t>
+            </w:r>
+          </w:p>
+        </w:tc>
+      </w:tr>
+      <w:tr>
+        <w:tc>
+          <w:tcPr>
+            <w:tcW w:w="1088" w:type="dxa"/>
+          </w:tcPr>
+          <w:p>
+            <w:pPr>
+              <w:pStyle w:val="ListParagraph"/>
+              <w:ind w:left="0"/>
+              <w:jc w:val="center"/>
+              <w:rPr>
+                <w:rFonts w:ascii="Helvetica" w:eastAsia="Times New Roman" w:hAnsi="Helvetica" w:cs="Helvetica"/>
+                <w:kern w:val="36"/>
+                <w:sz w:val="16"/>
+                <w:szCs w:val="20"/>
+              </w:rPr>
+            </w:pPr>
+            <w:r>
+              <w:rPr>
+                <w:rFonts w:ascii="Helvetica" w:eastAsia="Times New Roman" w:hAnsi="Helvetica" w:cs="Helvetica"/>
+                <w:kern w:val="36"/>
+                <w:sz w:val="16"/>
+                <w:szCs w:val="20"/>
+              </w:rPr>
+              <w:t>0</w:t>
+            </w:r>
+          </w:p>
+        </w:tc>
+        <w:tc>
+          <w:tcPr>
+            <w:tcW w:w="3430" w:type="dxa"/>
+          </w:tcPr>
+          <w:p>
+            <w:pPr>
+              <w:pStyle w:val="ListParagraph"/>
+              <w:ind w:left="0"/>
+              <w:rPr>
+                <w:rFonts w:ascii="Helvetica" w:eastAsia="Times New Roman" w:hAnsi="Helvetica" w:cs="Helvetica"/>
+                <w:kern w:val="36"/>
+                <w:sz w:val="16"/>
+                <w:szCs w:val="20"/>
+              </w:rPr>
+            </w:pPr>
+            <w:r>
+              <w:rPr>
+                <w:rFonts w:ascii="Helvetica" w:eastAsia="Times New Roman" w:hAnsi="Helvetica" w:cs="Helvetica"/>
+                <w:kern w:val="36"/>
+                <w:sz w:val="16"/>
+                <w:szCs w:val="20"/>
+              </w:rPr>
+              <w:t>Marker ID #</w:t>
+            </w:r>
+          </w:p>
+        </w:tc>
+        <w:tc>
+          <w:tcPr>
+            <w:tcW w:w="1350" w:type="dxa"/>
+          </w:tcPr>
+          <w:p>
+            <w:pPr>
+              <w:pStyle w:val="ListParagraph"/>
+              <w:ind w:left="0"/>
+              <w:rPr>
+                <w:rFonts w:ascii="Helvetica" w:eastAsia="Times New Roman" w:hAnsi="Helvetica" w:cs="Helvetica"/>
+                <w:kern w:val="36"/>
+                <w:sz w:val="16"/>
+                <w:szCs w:val="20"/>
+              </w:rPr>
+            </w:pPr>
+            <w:r>
+              <w:rPr>
+                <w:rFonts w:ascii="Helvetica" w:eastAsia="Times New Roman" w:hAnsi="Helvetica" w:cs="Helvetica"/>
+                <w:kern w:val="36"/>
+                <w:sz w:val="16"/>
+                <w:szCs w:val="20"/>
+              </w:rPr>
+              <w:t>INT</w:t>
+            </w:r>
+          </w:p>
+        </w:tc>
+        <w:tc>
+          <w:tcPr>
+            <w:tcW w:w="2628" w:type="dxa"/>
+          </w:tcPr>
+          <w:p>
+            <w:pPr>
+              <w:pStyle w:val="ListParagraph"/>
+              <w:ind w:left="0"/>
+              <w:rPr>
+                <w:rFonts w:ascii="Helvetica" w:eastAsia="Times New Roman" w:hAnsi="Helvetica" w:cs="Helvetica"/>
+                <w:kern w:val="36"/>
+                <w:sz w:val="16"/>
+                <w:szCs w:val="20"/>
+              </w:rPr>
+            </w:pPr>
+            <w:r>
+              <w:rPr>
+                <w:rFonts w:ascii="Helvetica" w:eastAsia="Times New Roman" w:hAnsi="Helvetica" w:cs="Helvetica"/>
+                <w:kern w:val="36"/>
+                <w:sz w:val="16"/>
+                <w:szCs w:val="20"/>
+              </w:rPr>
+              <w:t>ID</w:t>
+            </w:r>
+          </w:p>
+        </w:tc>
+      </w:tr>
+      <w:tr>
+        <w:tc>
+          <w:tcPr>
+            <w:tcW w:w="1088" w:type="dxa"/>
+          </w:tcPr>
+          <w:p>
+            <w:pPr>
+              <w:pStyle w:val="ListParagraph"/>
+              <w:ind w:left="0"/>
+              <w:jc w:val="center"/>
+              <w:rPr>
+                <w:rFonts w:ascii="Helvetica" w:eastAsia="Times New Roman" w:hAnsi="Helvetica" w:cs="Helvetica"/>
+                <w:kern w:val="36"/>
+                <w:sz w:val="16"/>
+                <w:szCs w:val="20"/>
+              </w:rPr>
+            </w:pPr>
+            <w:r>
+              <w:rPr>
+                <w:rFonts w:ascii="Helvetica" w:eastAsia="Times New Roman" w:hAnsi="Helvetica" w:cs="Helvetica"/>
+                <w:kern w:val="36"/>
+                <w:sz w:val="16"/>
+                <w:szCs w:val="20"/>
+              </w:rPr>
+              <w:t>1</w:t>
+            </w:r>
+          </w:p>
+        </w:tc>
+        <w:tc>
+          <w:tcPr>
+            <w:tcW w:w="3430" w:type="dxa"/>
+          </w:tcPr>
+          <w:p>
+            <w:pPr>
+              <w:pStyle w:val="ListParagraph"/>
+              <w:ind w:left="0"/>
+              <w:rPr>
+                <w:rFonts w:ascii="Helvetica" w:eastAsia="Times New Roman" w:hAnsi="Helvetica" w:cs="Helvetica"/>
+                <w:kern w:val="36"/>
+                <w:sz w:val="16"/>
+                <w:szCs w:val="20"/>
+              </w:rPr>
+            </w:pPr>
+            <w:r>
+              <w:rPr>
+                <w:rFonts w:ascii="Helvetica" w:eastAsia="Times New Roman" w:hAnsi="Helvetica" w:cs="Helvetica"/>
+                <w:kern w:val="36"/>
+                <w:sz w:val="16"/>
+                <w:szCs w:val="20"/>
+              </w:rPr>
+              <w:t>Marker Name</w:t>
+            </w:r>
+          </w:p>
+        </w:tc>
+        <w:tc>
+          <w:tcPr>
+            <w:tcW w:w="1350" w:type="dxa"/>
+          </w:tcPr>
+          <w:p>
+            <w:pPr>
+              <w:pStyle w:val="ListParagraph"/>
+              <w:ind w:left="0"/>
+              <w:rPr>
+                <w:rFonts w:ascii="Helvetica" w:eastAsia="Times New Roman" w:hAnsi="Helvetica" w:cs="Helvetica"/>
+                <w:kern w:val="36"/>
+                <w:sz w:val="16"/>
+                <w:szCs w:val="20"/>
+              </w:rPr>
+            </w:pPr>
+            <w:r>
+              <w:rPr>
+                <w:rFonts w:ascii="Helvetica" w:eastAsia="Times New Roman" w:hAnsi="Helvetica" w:cs="Helvetica"/>
+                <w:kern w:val="36"/>
+                <w:sz w:val="16"/>
+                <w:szCs w:val="20"/>
+              </w:rPr>
+              <w:t>STRING</w:t>
+            </w:r>
+          </w:p>
+        </w:tc>
+        <w:tc>
+          <w:tcPr>
+            <w:tcW w:w="2628" w:type="dxa"/>
+          </w:tcPr>
+          <w:p>
+            <w:pPr>
+              <w:pStyle w:val="ListParagraph"/>
+              <w:ind w:left="0"/>
+              <w:rPr>
+                <w:rFonts w:ascii="Helvetica" w:eastAsia="Times New Roman" w:hAnsi="Helvetica" w:cs="Helvetica"/>
+                <w:kern w:val="36"/>
+                <w:sz w:val="16"/>
+                <w:szCs w:val="20"/>
+              </w:rPr>
+            </w:pPr>
+            <w:r>
+              <w:rPr>
+                <w:rFonts w:ascii="Helvetica" w:eastAsia="Times New Roman" w:hAnsi="Helvetica" w:cs="Helvetica"/>
+                <w:kern w:val="36"/>
+                <w:sz w:val="16"/>
+                <w:szCs w:val="20"/>
+              </w:rPr>
+              <w:t>MarkerName</w:t>
+            </w:r>
+          </w:p>
+        </w:tc>
+      </w:tr>
+      <w:tr>
+        <w:tc>
+          <w:tcPr>
+            <w:tcW w:w="1088" w:type="dxa"/>
+          </w:tcPr>
+          <w:p>
+            <w:pPr>
+              <w:pStyle w:val="ListParagraph"/>
+              <w:ind w:left="0"/>
+              <w:jc w:val="center"/>
+              <w:rPr>
+                <w:rFonts w:ascii="Helvetica" w:eastAsia="Times New Roman" w:hAnsi="Helvetica" w:cs="Helvetica"/>
+                <w:kern w:val="36"/>
+                <w:sz w:val="16"/>
+                <w:szCs w:val="20"/>
+              </w:rPr>
+            </w:pPr>
+            <w:r>
+              <w:rPr>
+                <w:rFonts w:ascii="Helvetica" w:eastAsia="Times New Roman" w:hAnsi="Helvetica" w:cs="Helvetica"/>
+                <w:kern w:val="36"/>
+                <w:sz w:val="16"/>
+                <w:szCs w:val="20"/>
+              </w:rPr>
+              <w:t>2</w:t>
+            </w:r>
+          </w:p>
+        </w:tc>
+        <w:tc>
+          <w:tcPr>
+            <w:tcW w:w="3430" w:type="dxa"/>
+          </w:tcPr>
+          <w:p>
+            <w:pPr>
+              <w:pStyle w:val="ListParagraph"/>
+              <w:ind w:left="0"/>
+              <w:rPr>
+                <w:rFonts w:ascii="Helvetica" w:eastAsia="Times New Roman" w:hAnsi="Helvetica" w:cs="Helvetica"/>
+                <w:kern w:val="36"/>
+                <w:sz w:val="16"/>
+                <w:szCs w:val="20"/>
+              </w:rPr>
+            </w:pPr>
+            <w:r>
+              <w:rPr>
+                <w:rFonts w:ascii="Helvetica" w:eastAsia="Times New Roman" w:hAnsi="Helvetica" w:cs="Helvetica"/>
+                <w:kern w:val="36"/>
+                <w:sz w:val="16"/>
+                <w:szCs w:val="20"/>
+              </w:rPr>
+              <w:t>Players In Area (UIDs)</w:t>
+            </w:r>
+          </w:p>
+        </w:tc>
+        <w:tc>
+          <w:tcPr>
+            <w:tcW w:w="1350" w:type="dxa"/>
+          </w:tcPr>
+          <w:p>
+            <w:pPr>
+              <w:pStyle w:val="ListParagraph"/>
+              <w:ind w:left="0"/>
+              <w:rPr>
+                <w:rFonts w:ascii="Helvetica" w:eastAsia="Times New Roman" w:hAnsi="Helvetica" w:cs="Helvetica"/>
+                <w:kern w:val="36"/>
+                <w:sz w:val="16"/>
+                <w:szCs w:val="20"/>
+              </w:rPr>
+            </w:pPr>
+            <w:r>
+              <w:rPr>
+                <w:rFonts w:ascii="Helvetica" w:eastAsia="Times New Roman" w:hAnsi="Helvetica" w:cs="Helvetica"/>
+                <w:kern w:val="36"/>
+                <w:sz w:val="16"/>
+                <w:szCs w:val="20"/>
+              </w:rPr>
+              <w:t>ARRAY</w:t>
+            </w:r>
+          </w:p>
+        </w:tc>
+        <w:tc>
+          <w:tcPr>
+            <w:tcW w:w="2628" w:type="dxa"/>
+          </w:tcPr>
+          <w:p>
+            <w:pPr>
+              <w:pStyle w:val="ListParagraph"/>
+              <w:ind w:left="0"/>
+              <w:rPr>
+                <w:rFonts w:ascii="Helvetica" w:eastAsia="Times New Roman" w:hAnsi="Helvetica" w:cs="Helvetica"/>
+                <w:kern w:val="36"/>
+                <w:sz w:val="16"/>
+                <w:szCs w:val="20"/>
+              </w:rPr>
+            </w:pPr>
+            <w:r>
+              <w:rPr>
+                <w:rFonts w:ascii="Helvetica" w:eastAsia="Times New Roman" w:hAnsi="Helvetica" w:cs="Helvetica"/>
+                <w:kern w:val="36"/>
+                <w:sz w:val="16"/>
+                <w:szCs w:val="20"/>
+              </w:rPr>
+              <w:t>Occupiers</w:t>
+            </w:r>
+          </w:p>
+        </w:tc>
+      </w:tr>
+      <w:tr>
+        <w:tc>
+          <w:tcPr>
+            <w:tcW w:w="1088" w:type="dxa"/>
+          </w:tcPr>
+          <w:p>
+            <w:pPr>
+              <w:pStyle w:val="ListParagraph"/>
+              <w:ind w:left="0"/>
+              <w:jc w:val="center"/>
+              <w:rPr>
+                <w:rFonts w:ascii="Helvetica" w:eastAsia="Times New Roman" w:hAnsi="Helvetica" w:cs="Helvetica"/>
+                <w:kern w:val="36"/>
+                <w:sz w:val="16"/>
+                <w:szCs w:val="20"/>
+              </w:rPr>
+            </w:pPr>
+            <w:r>
+              <w:rPr>
+                <w:rFonts w:ascii="Helvetica" w:eastAsia="Times New Roman" w:hAnsi="Helvetica" w:cs="Helvetica"/>
+                <w:kern w:val="36"/>
+                <w:sz w:val="16"/>
+                <w:szCs w:val="20"/>
+              </w:rPr>
+              <w:t>3</w:t>
+            </w:r>
+          </w:p>
+        </w:tc>
+        <w:tc>
+          <w:tcPr>
+            <w:tcW w:w="3430" w:type="dxa"/>
+          </w:tcPr>
+          <w:p>
+            <w:pPr>
+              <w:pStyle w:val="ListParagraph"/>
+              <w:ind w:left="0"/>
+              <w:rPr>
+                <w:rFonts w:ascii="Helvetica" w:eastAsia="Times New Roman" w:hAnsi="Helvetica" w:cs="Helvetica"/>
+                <w:kern w:val="36"/>
+                <w:sz w:val="16"/>
+                <w:szCs w:val="20"/>
+              </w:rPr>
+            </w:pPr>
+            <w:r>
+              <w:rPr>
+                <w:rFonts w:ascii="Helvetica" w:eastAsia="Times New Roman" w:hAnsi="Helvetica" w:cs="Helvetica"/>
+                <w:kern w:val="36"/>
+                <w:sz w:val="16"/>
+                <w:szCs w:val="20"/>
+              </w:rPr>
+              <w:t>Players In Area (playerObjects)</w:t>
+            </w:r>
+          </w:p>
+        </w:tc>
+        <w:tc>
+          <w:tcPr>
+            <w:tcW w:w="1350" w:type="dxa"/>
+          </w:tcPr>
+          <w:p>
+            <w:pPr>
+              <w:pStyle w:val="ListParagraph"/>
+              <w:ind w:left="0"/>
+              <w:rPr>
+                <w:rFonts w:ascii="Helvetica" w:eastAsia="Times New Roman" w:hAnsi="Helvetica" w:cs="Helvetica"/>
+                <w:kern w:val="36"/>
+                <w:sz w:val="16"/>
+                <w:szCs w:val="20"/>
+              </w:rPr>
+            </w:pPr>
+            <w:r>
+              <w:rPr>
+                <w:rFonts w:ascii="Helvetica" w:eastAsia="Times New Roman" w:hAnsi="Helvetica" w:cs="Helvetica"/>
+                <w:kern w:val="36"/>
+                <w:sz w:val="16"/>
+                <w:szCs w:val="20"/>
+              </w:rPr>
+              <w:t>ARRAY</w:t>
+            </w:r>
+          </w:p>
+        </w:tc>
+        <w:tc>
+          <w:tcPr>
+            <w:tcW w:w="2628" w:type="dxa"/>
+          </w:tcPr>
+          <w:p>
+            <w:pPr>
+              <w:pStyle w:val="ListParagraph"/>
+              <w:ind w:left="0"/>
+              <w:rPr>
+                <w:rFonts w:ascii="Helvetica" w:eastAsia="Times New Roman" w:hAnsi="Helvetica" w:cs="Helvetica"/>
+                <w:kern w:val="36"/>
+                <w:sz w:val="16"/>
+                <w:szCs w:val="20"/>
+              </w:rPr>
+            </w:pPr>
+          </w:p>
+        </w:tc>
+      </w:tr>
+      <w:tr>
+        <w:tc>
+          <w:tcPr>
+            <w:tcW w:w="1088" w:type="dxa"/>
+          </w:tcPr>
+          <w:p>
+            <w:pPr>
+              <w:pStyle w:val="ListParagraph"/>
+              <w:ind w:left="0"/>
+              <w:jc w:val="center"/>
+              <w:rPr>
+                <w:rFonts w:ascii="Helvetica" w:eastAsia="Times New Roman" w:hAnsi="Helvetica" w:cs="Helvetica"/>
+                <w:kern w:val="36"/>
+                <w:sz w:val="16"/>
+                <w:szCs w:val="20"/>
+              </w:rPr>
+            </w:pPr>
+            <w:r>
+              <w:rPr>
+                <w:rFonts w:ascii="Helvetica" w:eastAsia="Times New Roman" w:hAnsi="Helvetica" w:cs="Helvetica"/>
+                <w:kern w:val="36"/>
+                <w:sz w:val="16"/>
+                <w:szCs w:val="20"/>
+              </w:rPr>
+              <w:t>4</w:t>
+            </w:r>
+          </w:p>
+        </w:tc>
+        <w:tc>
+          <w:tcPr>
+            <w:tcW w:w="3430" w:type="dxa"/>
+          </w:tcPr>
+          <w:p>
+            <w:pPr>
+              <w:pStyle w:val="ListParagraph"/>
+              <w:ind w:left="0"/>
+              <w:rPr>
+                <w:rFonts w:ascii="Helvetica" w:eastAsia="Times New Roman" w:hAnsi="Helvetica" w:cs="Helvetica"/>
+                <w:kern w:val="36"/>
+                <w:sz w:val="16"/>
+                <w:szCs w:val="20"/>
+              </w:rPr>
+            </w:pPr>
+            <w:r>
+              <w:rPr>
+                <w:rFonts w:ascii="Helvetica" w:eastAsia="Times New Roman" w:hAnsi="Helvetica" w:cs="Helvetica"/>
+                <w:kern w:val="36"/>
+                <w:sz w:val="16"/>
+                <w:szCs w:val="20"/>
+              </w:rPr>
+              <w:t>Current owning team</w:t>
+            </w:r>
+          </w:p>
+        </w:tc>
+        <w:tc>
+          <w:tcPr>
+            <w:tcW w:w="1350" w:type="dxa"/>
+          </w:tcPr>
+          <w:p>
+            <w:pPr>
+              <w:pStyle w:val="ListParagraph"/>
+              <w:ind w:left="0"/>
+              <w:rPr>
+                <w:rFonts w:ascii="Helvetica" w:eastAsia="Times New Roman" w:hAnsi="Helvetica" w:cs="Helvetica"/>
+                <w:kern w:val="36"/>
+                <w:sz w:val="16"/>
+                <w:szCs w:val="20"/>
+              </w:rPr>
+            </w:pPr>
+            <w:r>
+              <w:rPr>
+                <w:rFonts w:ascii="Helvetica" w:eastAsia="Times New Roman" w:hAnsi="Helvetica" w:cs="Helvetica"/>
+                <w:kern w:val="36"/>
+                <w:sz w:val="16"/>
+                <w:szCs w:val="20"/>
+              </w:rPr>
+              <w:t>SIDE</w:t>
+            </w:r>
+          </w:p>
+        </w:tc>
+        <w:tc>
+          <w:tcPr>
+            <w:tcW w:w="2628" w:type="dxa"/>
+          </w:tcPr>
+          <w:p>
+            <w:pPr>
+              <w:pStyle w:val="ListParagraph"/>
+              <w:ind w:left="0"/>
+              <w:rPr>
+                <w:rFonts w:ascii="Helvetica" w:eastAsia="Times New Roman" w:hAnsi="Helvetica" w:cs="Helvetica"/>
+                <w:kern w:val="36"/>
+                <w:sz w:val="16"/>
+                <w:szCs w:val="20"/>
+              </w:rPr>
+            </w:pPr>
+            <w:r>
+              <w:rPr>
+                <w:rFonts w:ascii="Helvetica" w:eastAsia="Times New Roman" w:hAnsi="Helvetica" w:cs="Helvetica"/>
+                <w:kern w:val="36"/>
+                <w:sz w:val="16"/>
+                <w:szCs w:val="20"/>
+              </w:rPr>
+              <w:t>SideHolder</w:t>
+            </w:r>
+          </w:p>
+        </w:tc>
+      </w:tr>
+      <w:tr>
+        <w:tc>
+          <w:tcPr>
+            <w:tcW w:w="1088" w:type="dxa"/>
+          </w:tcPr>
+          <w:p>
+            <w:pPr>
+              <w:pStyle w:val="ListParagraph"/>
+              <w:ind w:left="0"/>
+              <w:jc w:val="center"/>
+              <w:rPr>
+                <w:rFonts w:ascii="Helvetica" w:eastAsia="Times New Roman" w:hAnsi="Helvetica" w:cs="Helvetica"/>
+                <w:kern w:val="36"/>
+                <w:sz w:val="16"/>
+                <w:szCs w:val="20"/>
+              </w:rPr>
+            </w:pPr>
+            <w:r>
+              <w:rPr>
+                <w:rFonts w:ascii="Helvetica" w:eastAsia="Times New Roman" w:hAnsi="Helvetica" w:cs="Helvetica"/>
+                <w:kern w:val="36"/>
+                <w:sz w:val="16"/>
+                <w:szCs w:val="20"/>
+              </w:rPr>
+              <w:t>5</w:t>
+            </w:r>
+          </w:p>
+        </w:tc>
+        <w:tc>
+          <w:tcPr>
+            <w:tcW w:w="3430" w:type="dxa"/>
+          </w:tcPr>
+          <w:p>
+            <w:pPr>
+              <w:pStyle w:val="ListParagraph"/>
+              <w:ind w:left="0"/>
+              <w:rPr>
+                <w:rFonts w:ascii="Helvetica" w:eastAsia="Times New Roman" w:hAnsi="Helvetica" w:cs="Helvetica"/>
+                <w:kern w:val="36"/>
+                <w:sz w:val="16"/>
+                <w:szCs w:val="20"/>
+              </w:rPr>
+            </w:pPr>
+            <w:r>
+              <w:rPr>
+                <w:rFonts w:ascii="Helvetica" w:eastAsia="Times New Roman" w:hAnsi="Helvetica" w:cs="Helvetica"/>
+                <w:kern w:val="36"/>
+                <w:sz w:val="16"/>
+                <w:szCs w:val="20"/>
+              </w:rPr>
+              <w:t>Time held / owned</w:t>
+            </w:r>
+          </w:p>
+        </w:tc>
+        <w:tc>
+          <w:tcPr>
+            <w:tcW w:w="1350" w:type="dxa"/>
+          </w:tcPr>
+          <w:p>
+            <w:pPr>
+              <w:pStyle w:val="ListParagraph"/>
+              <w:ind w:left="0"/>
+              <w:rPr>
+                <w:rFonts w:ascii="Helvetica" w:eastAsia="Times New Roman" w:hAnsi="Helvetica" w:cs="Helvetica"/>
+                <w:kern w:val="36"/>
+                <w:sz w:val="16"/>
+                <w:szCs w:val="20"/>
+              </w:rPr>
+            </w:pPr>
+            <w:r>
+              <w:rPr>
+                <w:rFonts w:ascii="Helvetica" w:eastAsia="Times New Roman" w:hAnsi="Helvetica" w:cs="Helvetica"/>
+                <w:kern w:val="36"/>
+                <w:sz w:val="16"/>
+                <w:szCs w:val="20"/>
+              </w:rPr>
+              <w:t>INT</w:t>
+            </w:r>
+          </w:p>
+        </w:tc>
+        <w:tc>
+          <w:tcPr>
+            <w:tcW w:w="2628" w:type="dxa"/>
+          </w:tcPr>
+          <w:p>
+            <w:pPr>
+              <w:pStyle w:val="ListParagraph"/>
+              <w:ind w:left="0"/>
+              <w:rPr>
+                <w:rFonts w:ascii="Helvetica" w:eastAsia="Times New Roman" w:hAnsi="Helvetica" w:cs="Helvetica"/>
+                <w:kern w:val="36"/>
+                <w:sz w:val="16"/>
+                <w:szCs w:val="20"/>
+              </w:rPr>
+            </w:pPr>
+            <w:r>
+              <w:rPr>
+                <w:rFonts w:ascii="Helvetica" w:eastAsia="Times New Roman" w:hAnsi="Helvetica" w:cs="Helvetica"/>
+                <w:kern w:val="36"/>
+                <w:sz w:val="16"/>
+                <w:szCs w:val="20"/>
+              </w:rPr>
+              <w:t>TimeHeld</w:t>
+            </w:r>
+          </w:p>
+        </w:tc>
+      </w:tr>
+      <w:tr>
+        <w:tc>
+          <w:tcPr>
+            <w:tcW w:w="1088" w:type="dxa"/>
+          </w:tcPr>
+          <w:p>
+            <w:pPr>
+              <w:pStyle w:val="ListParagraph"/>
+              <w:ind w:left="0"/>
+              <w:jc w:val="center"/>
+              <w:rPr>
+                <w:rFonts w:ascii="Helvetica" w:eastAsia="Times New Roman" w:hAnsi="Helvetica" w:cs="Helvetica"/>
+                <w:kern w:val="36"/>
+                <w:sz w:val="16"/>
+                <w:szCs w:val="20"/>
+              </w:rPr>
+            </w:pPr>
+            <w:r>
+              <w:rPr>
+                <w:rFonts w:ascii="Helvetica" w:eastAsia="Times New Roman" w:hAnsi="Helvetica" w:cs="Helvetica"/>
+                <w:kern w:val="36"/>
+                <w:sz w:val="16"/>
+                <w:szCs w:val="20"/>
+              </w:rPr>
+              <w:t>6</w:t>
+            </w:r>
+          </w:p>
+        </w:tc>
+        <w:tc>
+          <w:tcPr>
+            <w:tcW w:w="3430" w:type="dxa"/>
+          </w:tcPr>
+          <w:p>
+            <w:pPr>
+              <w:pStyle w:val="ListParagraph"/>
+              <w:ind w:left="0"/>
+              <w:rPr>
+                <w:rFonts w:ascii="Helvetica" w:eastAsia="Times New Roman" w:hAnsi="Helvetica" w:cs="Helvetica"/>
+                <w:kern w:val="36"/>
+                <w:sz w:val="16"/>
+                <w:szCs w:val="20"/>
+              </w:rPr>
+            </w:pPr>
+            <w:r>
+              <w:rPr>
+                <w:rFonts w:ascii="Helvetica" w:eastAsia="Times New Roman" w:hAnsi="Helvetica" w:cs="Helvetica"/>
+                <w:kern w:val="36"/>
+                <w:sz w:val="16"/>
+                <w:szCs w:val="20"/>
+              </w:rPr>
+              <w:t>Time contested</w:t>
+            </w:r>
+          </w:p>
+        </w:tc>
+        <w:tc>
+          <w:tcPr>
+            <w:tcW w:w="1350" w:type="dxa"/>
+          </w:tcPr>
+          <w:p>
+            <w:pPr>
+              <w:pStyle w:val="ListParagraph"/>
+              <w:ind w:left="0"/>
+              <w:rPr>
+                <w:rFonts w:ascii="Helvetica" w:eastAsia="Times New Roman" w:hAnsi="Helvetica" w:cs="Helvetica"/>
+                <w:kern w:val="36"/>
+                <w:sz w:val="16"/>
+                <w:szCs w:val="20"/>
+              </w:rPr>
+            </w:pPr>
+            <w:r>
+              <w:rPr>
+                <w:rFonts w:ascii="Helvetica" w:eastAsia="Times New Roman" w:hAnsi="Helvetica" w:cs="Helvetica"/>
+                <w:kern w:val="36"/>
+                <w:sz w:val="16"/>
+                <w:szCs w:val="20"/>
+              </w:rPr>
+              <w:t>INT</w:t>
+            </w:r>
+          </w:p>
+        </w:tc>
+        <w:tc>
+          <w:tcPr>
+            <w:tcW w:w="2628" w:type="dxa"/>
+          </w:tcPr>
+          <w:p>
+            <w:pPr>
+              <w:pStyle w:val="ListParagraph"/>
+              <w:ind w:left="0"/>
+              <w:rPr>
+                <w:rFonts w:ascii="Helvetica" w:eastAsia="Times New Roman" w:hAnsi="Helvetica" w:cs="Helvetica"/>
+                <w:kern w:val="36"/>
+                <w:sz w:val="16"/>
+                <w:szCs w:val="20"/>
+              </w:rPr>
+            </w:pPr>
+          </w:p>
+        </w:tc>
+      </w:tr>
+      <w:tr>
+        <w:tc>
+          <w:tcPr>
+            <w:tcW w:w="1088" w:type="dxa"/>
+          </w:tcPr>
+          <w:p>
+            <w:pPr>
+              <w:pStyle w:val="ListParagraph"/>
+              <w:ind w:left="0"/>
+              <w:jc w:val="center"/>
+              <w:rPr>
+                <w:rFonts w:ascii="Helvetica" w:eastAsia="Times New Roman" w:hAnsi="Helvetica" w:cs="Helvetica"/>
+                <w:kern w:val="36"/>
+                <w:sz w:val="16"/>
+                <w:szCs w:val="20"/>
+              </w:rPr>
+            </w:pPr>
+            <w:r>
+              <w:rPr>
+                <w:rFonts w:ascii="Helvetica" w:eastAsia="Times New Roman" w:hAnsi="Helvetica" w:cs="Helvetica"/>
+                <w:kern w:val="36"/>
+                <w:sz w:val="16"/>
+                <w:szCs w:val="20"/>
+              </w:rPr>
+              <w:t>7</w:t>
+            </w:r>
+          </w:p>
+        </w:tc>
+        <w:tc>
+          <w:tcPr>
+            <w:tcW w:w="3430" w:type="dxa"/>
+          </w:tcPr>
+          <w:p>
+            <w:pPr>
+              <w:pStyle w:val="ListParagraph"/>
+              <w:ind w:left="0"/>
+              <w:rPr>
+                <w:rFonts w:ascii="Helvetica" w:eastAsia="Times New Roman" w:hAnsi="Helvetica" w:cs="Helvetica"/>
+                <w:kern w:val="36"/>
+                <w:sz w:val="16"/>
+                <w:szCs w:val="20"/>
+              </w:rPr>
+            </w:pPr>
+            <w:r>
+              <w:rPr>
+                <w:rFonts w:ascii="Helvetica" w:eastAsia="Times New Roman" w:hAnsi="Helvetica" w:cs="Helvetica"/>
+                <w:kern w:val="36"/>
+                <w:sz w:val="16"/>
+                <w:szCs w:val="20"/>
+              </w:rPr>
+              <w:t>Current owning group (groupObject)</w:t>
+            </w:r>
+          </w:p>
+        </w:tc>
+        <w:tc>
+          <w:tcPr>
+            <w:tcW w:w="1350" w:type="dxa"/>
+          </w:tcPr>
+          <w:p>
+            <w:pPr>
+              <w:pStyle w:val="ListParagraph"/>
+              <w:ind w:left="0"/>
+              <w:rPr>
+                <w:rFonts w:ascii="Helvetica" w:eastAsia="Times New Roman" w:hAnsi="Helvetica" w:cs="Helvetica"/>
+                <w:kern w:val="36"/>
+                <w:sz w:val="16"/>
+                <w:szCs w:val="20"/>
+              </w:rPr>
+            </w:pPr>
+            <w:r>
+              <w:rPr>
+                <w:rFonts w:ascii="Helvetica" w:eastAsia="Times New Roman" w:hAnsi="Helvetica" w:cs="Helvetica"/>
+                <w:kern w:val="36"/>
+                <w:sz w:val="16"/>
+                <w:szCs w:val="20"/>
+              </w:rPr>
+              <w:t>GROUP</w:t>
+            </w:r>
+          </w:p>
+        </w:tc>
+        <w:tc>
+          <w:tcPr>
+            <w:tcW w:w="2628" w:type="dxa"/>
+          </w:tcPr>
+          <w:p>
+            <w:pPr>
+              <w:pStyle w:val="ListParagraph"/>
+              <w:ind w:left="0"/>
+              <w:rPr>
+                <w:rFonts w:ascii="Helvetica" w:eastAsia="Times New Roman" w:hAnsi="Helvetica" w:cs="Helvetica"/>
+                <w:kern w:val="36"/>
+                <w:sz w:val="16"/>
+                <w:szCs w:val="20"/>
+              </w:rPr>
+            </w:pPr>
+            <w:r>
+              <w:rPr>
+                <w:rFonts w:ascii="Helvetica" w:eastAsia="Times New Roman" w:hAnsi="Helvetica" w:cs="Helvetica"/>
+                <w:kern w:val="36"/>
+                <w:sz w:val="16"/>
+                <w:szCs w:val="20"/>
+              </w:rPr>
+              <w:t>GroupHolder (xformed to STRING)</w:t>
+            </w:r>
+          </w:p>
+        </w:tc>
+      </w:tr>
+      <w:tr>
+        <w:tc>
+          <w:tcPr>
+            <w:tcW w:w="1088" w:type="dxa"/>
+          </w:tcPr>
+          <w:p>
+            <w:pPr>
+              <w:pStyle w:val="ListParagraph"/>
+              <w:ind w:left="0"/>
+              <w:jc w:val="center"/>
+              <w:rPr>
+                <w:rFonts w:ascii="Helvetica" w:eastAsia="Times New Roman" w:hAnsi="Helvetica" w:cs="Helvetica"/>
+                <w:kern w:val="36"/>
+                <w:sz w:val="16"/>
+                <w:szCs w:val="20"/>
+              </w:rPr>
+            </w:pPr>
+            <w:r>
+              <w:rPr>
+                <w:rFonts w:ascii="Helvetica" w:eastAsia="Times New Roman" w:hAnsi="Helvetica" w:cs="Helvetica"/>
+                <w:kern w:val="36"/>
+                <w:sz w:val="16"/>
+                <w:szCs w:val="20"/>
+              </w:rPr>
+              <w:t>8</w:t>
+            </w:r>
+          </w:p>
+        </w:tc>
+        <w:tc>
+          <w:tcPr>
+            <w:tcW w:w="3430" w:type="dxa"/>
+          </w:tcPr>
+          <w:p>
+            <w:pPr>
+              <w:pStyle w:val="ListParagraph"/>
+              <w:ind w:left="0"/>
+              <w:rPr>
+                <w:rFonts w:ascii="Helvetica" w:eastAsia="Times New Roman" w:hAnsi="Helvetica" w:cs="Helvetica"/>
+                <w:kern w:val="36"/>
+                <w:sz w:val="16"/>
+                <w:szCs w:val="20"/>
+              </w:rPr>
+            </w:pPr>
+            <w:r>
+              <w:rPr>
+                <w:rFonts w:ascii="Helvetica" w:eastAsia="Times New Roman" w:hAnsi="Helvetica" w:cs="Helvetica"/>
+                <w:kern w:val="36"/>
+                <w:sz w:val="16"/>
+                <w:szCs w:val="20"/>
+              </w:rPr>
+              <w:t>Current owning group (UIDs)</w:t>
+            </w:r>
+          </w:p>
+        </w:tc>
+        <w:tc>
+          <w:tcPr>
+            <w:tcW w:w="1350" w:type="dxa"/>
+          </w:tcPr>
+          <w:p>
+            <w:pPr>
+              <w:pStyle w:val="ListParagraph"/>
+              <w:ind w:left="0"/>
+              <w:rPr>
+                <w:rFonts w:ascii="Helvetica" w:eastAsia="Times New Roman" w:hAnsi="Helvetica" w:cs="Helvetica"/>
+                <w:kern w:val="36"/>
+                <w:sz w:val="16"/>
+                <w:szCs w:val="20"/>
+              </w:rPr>
+            </w:pPr>
+            <w:r>
+              <w:rPr>
+                <w:rFonts w:ascii="Helvetica" w:eastAsia="Times New Roman" w:hAnsi="Helvetica" w:cs="Helvetica"/>
+                <w:kern w:val="36"/>
+                <w:sz w:val="16"/>
+                <w:szCs w:val="20"/>
+              </w:rPr>
+              <w:t>ARRAY</w:t>
+            </w:r>
+          </w:p>
+        </w:tc>
+        <w:tc>
+          <w:tcPr>
+            <w:tcW w:w="2628" w:type="dxa"/>
+          </w:tcPr>
+          <w:p>
+            <w:pPr>
+              <w:pStyle w:val="ListParagraph"/>
+              <w:ind w:left="0"/>
+              <w:rPr>
+                <w:rFonts w:ascii="Helvetica" w:eastAsia="Times New Roman" w:hAnsi="Helvetica" w:cs="Helvetica"/>
+                <w:kern w:val="36"/>
+                <w:sz w:val="16"/>
+                <w:szCs w:val="20"/>
+              </w:rPr>
+            </w:pPr>
+            <w:r>
+              <w:rPr>
+                <w:rFonts w:ascii="Helvetica" w:eastAsia="Times New Roman" w:hAnsi="Helvetica" w:cs="Helvetica"/>
+                <w:kern w:val="36"/>
+                <w:sz w:val="16"/>
+                <w:szCs w:val="20"/>
+              </w:rPr>
+              <w:t>GroupHolderUIDs</w:t>
+            </w:r>
+          </w:p>
+        </w:tc>
+      </w:tr>
+    </w:tbl>
+    <w:p>
+      <w:pPr>
+        <w:pStyle w:val="ListParagraph"/>
+        <w:ind w:left="1080"/>
+        <w:rPr>
+          <w:rFonts w:ascii="Helvetica" w:eastAsia="Times New Roman" w:hAnsi="Helvetica" w:cs="Helvetica"/>
+          <w:b/>
+          <w:kern w:val="36"/>
+          <w:sz w:val="20"/>
+          <w:szCs w:val="20"/>
+        </w:rPr>
+      </w:pPr>
+    </w:p>
+    <w:p>
+      <w:pPr>
+        <w:pStyle w:val="ListParagraph"/>
+        <w:numPr>
+          <w:ilvl w:val="2"/>
+          <w:numId w:val="7"/>
+        </w:numPr>
+        <w:rPr>
+          <w:rFonts w:ascii="Helvetica" w:eastAsia="Times New Roman" w:hAnsi="Helvetica" w:cs="Helvetica"/>
+          <w:b/>
+          <w:kern w:val="36"/>
+          <w:sz w:val="20"/>
+          <w:szCs w:val="20"/>
+        </w:rPr>
+      </w:pPr>
+      <w:r>
+        <w:rPr>
+          <w:rFonts w:ascii="Helvetica" w:eastAsia="Times New Roman" w:hAnsi="Helvetica" w:cs="Helvetica"/>
+          <w:kern w:val="36"/>
+          <w:sz w:val="20"/>
+          <w:szCs w:val="20"/>
+        </w:rPr>
+        <w:t xml:space="preserve">Update getTerritories.sqf to load these new data columns in the global </w:t>
+      </w:r>
+      <w:r>
+        <w:rPr>
+          <w:rFonts w:ascii="Helvetica" w:eastAsia="Times New Roman" w:hAnsi="Helvetica" w:cs="Helvetica"/>
+          <w:i/>
+          <w:kern w:val="36"/>
+          <w:sz w:val="20"/>
+          <w:szCs w:val="20"/>
+        </w:rPr>
+        <w:t>currentTerritories</w:t>
+      </w:r>
+    </w:p>
+    <w:p>
+      <w:pPr>
+        <w:pStyle w:val="ListParagraph"/>
+        <w:numPr>
+          <w:ilvl w:val="2"/>
+          <w:numId w:val="7"/>
+        </w:numPr>
+        <w:rPr>
+          <w:rFonts w:ascii="Helvetica" w:eastAsia="Times New Roman" w:hAnsi="Helvetica" w:cs="Helvetica"/>
+          <w:b/>
+          <w:kern w:val="36"/>
+          <w:sz w:val="20"/>
+          <w:szCs w:val="20"/>
+        </w:rPr>
+      </w:pPr>
+      <w:r>
+        <w:rPr>
+          <w:rFonts w:ascii="Helvetica" w:eastAsia="Times New Roman" w:hAnsi="Helvetica" w:cs="Helvetica"/>
+          <w:kern w:val="36"/>
+          <w:sz w:val="20"/>
+          <w:szCs w:val="20"/>
+        </w:rPr>
+        <w:t xml:space="preserve">Update saveTerritories.sqf to save new db columns in calls from monitorTerritories </w:t>
+      </w:r>
+    </w:p>
+    <w:p>
+      <w:pPr>
+        <w:pStyle w:val="ListParagraph"/>
+        <w:numPr>
+          <w:ilvl w:val="1"/>
+          <w:numId w:val="7"/>
+        </w:numPr>
+        <w:rPr>
+          <w:rFonts w:ascii="Helvetica" w:eastAsia="Times New Roman" w:hAnsi="Helvetica" w:cs="Helvetica"/>
+          <w:b/>
+          <w:kern w:val="36"/>
+          <w:sz w:val="20"/>
+          <w:szCs w:val="20"/>
+        </w:rPr>
+      </w:pPr>
+      <w:r>
+        <w:rPr>
+          <w:rFonts w:ascii="Helvetica" w:eastAsia="Times New Roman" w:hAnsi="Helvetica" w:cs="Helvetica"/>
+          <w:kern w:val="36"/>
+          <w:sz w:val="20"/>
+          <w:szCs w:val="20"/>
+        </w:rPr>
+        <w:t xml:space="preserve">monitorTerritories:  </w:t>
+      </w:r>
+    </w:p>
+    <w:p>
+      <w:pPr>
+        <w:pStyle w:val="ListParagraph"/>
+        <w:numPr>
+          <w:ilvl w:val="2"/>
+          <w:numId w:val="7"/>
+        </w:numPr>
+        <w:rPr>
+          <w:rFonts w:ascii="Helvetica" w:eastAsia="Times New Roman" w:hAnsi="Helvetica" w:cs="Helvetica"/>
+          <w:b/>
+          <w:kern w:val="36"/>
+          <w:sz w:val="16"/>
+          <w:szCs w:val="20"/>
+        </w:rPr>
+      </w:pPr>
+      <w:r>
+        <w:rPr>
+          <w:rFonts w:ascii="Helvetica" w:eastAsia="Times New Roman" w:hAnsi="Helvetica" w:cs="Helvetica"/>
+          <w:kern w:val="36"/>
+          <w:sz w:val="16"/>
+          <w:szCs w:val="20"/>
+        </w:rPr>
+        <w:t>Starting with _handleCapPointTick, which gets called with [_territoryOccupiersMapConsolidated, currentTerritoryDetails], where the 1</w:t>
+      </w:r>
+      <w:r>
+        <w:rPr>
+          <w:rFonts w:ascii="Helvetica" w:eastAsia="Times New Roman" w:hAnsi="Helvetica" w:cs="Helvetica"/>
+          <w:kern w:val="36"/>
+          <w:sz w:val="16"/>
+          <w:szCs w:val="20"/>
+          <w:vertAlign w:val="superscript"/>
+        </w:rPr>
+        <w:t>st</w:t>
+      </w:r>
+      <w:r>
+        <w:rPr>
+          <w:rFonts w:ascii="Helvetica" w:eastAsia="Times New Roman" w:hAnsi="Helvetica" w:cs="Helvetica"/>
+          <w:kern w:val="36"/>
+          <w:sz w:val="16"/>
+          <w:szCs w:val="20"/>
+        </w:rPr>
+        <w:t xml:space="preserve"> array is an array of [_territoryName, [_player]], and returns a temp/new copy of currentTerritoryDetails which is immediately assigned,</w:t>
+      </w:r>
+    </w:p>
+    <w:p>
+      <w:pPr>
+        <w:pStyle w:val="ListParagraph"/>
+        <w:numPr>
+          <w:ilvl w:val="2"/>
+          <w:numId w:val="7"/>
+        </w:numPr>
+        <w:rPr>
+          <w:rFonts w:ascii="Helvetica" w:eastAsia="Times New Roman" w:hAnsi="Helvetica" w:cs="Helvetica"/>
+          <w:b/>
+          <w:kern w:val="36"/>
+          <w:sz w:val="16"/>
+          <w:szCs w:val="20"/>
+        </w:rPr>
+      </w:pPr>
+      <w:r>
+        <w:rPr>
+          <w:rFonts w:ascii="Helvetica" w:eastAsia="Times New Roman" w:hAnsi="Helvetica" w:cs="Helvetica"/>
+          <w:kern w:val="36"/>
+          <w:sz w:val="16"/>
+          <w:szCs w:val="20"/>
+        </w:rPr>
+        <w:t>_</w:t>
+      </w:r>
+      <w:r>
+        <w:rPr>
+          <w:rFonts w:ascii="Helvetica" w:eastAsia="Times New Roman" w:hAnsi="Helvetica" w:cs="Helvetica"/>
+          <w:kern w:val="36"/>
+          <w:sz w:val="16"/>
+          <w:szCs w:val="20"/>
+        </w:rPr>
+        <w:t>handleCapPointTick</w:t>
+      </w:r>
+      <w:r>
+        <w:rPr>
+          <w:rFonts w:ascii="Helvetica" w:eastAsia="Times New Roman" w:hAnsi="Helvetica" w:cs="Helvetica"/>
+          <w:kern w:val="36"/>
+          <w:sz w:val="16"/>
+          <w:szCs w:val="20"/>
+        </w:rPr>
+        <w:t xml:space="preserve"> </w:t>
+      </w:r>
+      <w:r>
+        <w:rPr>
+          <w:rFonts w:ascii="Helvetica" w:eastAsia="Times New Roman" w:hAnsi="Helvetica" w:cs="Helvetica"/>
+          <w:kern w:val="36"/>
+          <w:sz w:val="16"/>
+          <w:szCs w:val="20"/>
+        </w:rPr>
+        <w:t xml:space="preserve"> </w:t>
+      </w:r>
+      <w:r>
+        <w:rPr>
+          <w:rFonts w:ascii="Helvetica" w:eastAsia="Times New Roman" w:hAnsi="Helvetica" w:cs="Helvetica"/>
+          <w:kern w:val="36"/>
+          <w:sz w:val="16"/>
+          <w:szCs w:val="20"/>
+        </w:rPr>
+        <w:t>loops over the territories in _currentTerritoryDetails and for each</w:t>
+      </w:r>
+    </w:p>
+    <w:p>
+      <w:pPr>
+        <w:pStyle w:val="ListParagraph"/>
+        <w:numPr>
+          <w:ilvl w:val="3"/>
+          <w:numId w:val="7"/>
+        </w:numPr>
+        <w:rPr>
+          <w:rFonts w:ascii="Helvetica" w:eastAsia="Times New Roman" w:hAnsi="Helvetica" w:cs="Helvetica"/>
+          <w:b/>
+          <w:kern w:val="36"/>
+          <w:sz w:val="16"/>
+          <w:szCs w:val="20"/>
+        </w:rPr>
+      </w:pPr>
+      <w:r>
+        <w:rPr>
+          <w:rFonts w:ascii="Helvetica" w:eastAsia="Times New Roman" w:hAnsi="Helvetica" w:cs="Helvetica"/>
+          <w:kern w:val="36"/>
+          <w:sz w:val="16"/>
+          <w:szCs w:val="20"/>
+        </w:rPr>
+        <w:t xml:space="preserve">_currentTerritoryOccupiersPlayers (col 3, above) is passed to _teamCountsForPlayerArray, </w:t>
+      </w:r>
+      <w:r>
+        <w:rPr>
+          <w:rFonts w:ascii="Helvetica" w:eastAsia="Times New Roman" w:hAnsi="Helvetica" w:cs="Helvetica"/>
+          <w:kern w:val="36"/>
+          <w:sz w:val="16"/>
+          <w:szCs w:val="20"/>
+        </w:rPr>
+        <w:t>returning</w:t>
+      </w:r>
+      <w:r>
+        <w:rPr>
+          <w:rFonts w:ascii="Helvetica" w:eastAsia="Times New Roman" w:hAnsi="Helvetica" w:cs="Helvetica"/>
+          <w:kern w:val="36"/>
+          <w:sz w:val="16"/>
+          <w:szCs w:val="20"/>
+        </w:rPr>
+        <w:t xml:space="preserve"> [_teamCounts, _contested, _dominantTeam], where _teamCounts is an array containing [_team, #players], where _team </w:t>
+      </w:r>
+      <w:r>
+        <w:rPr>
+          <w:rFonts w:ascii="Helvetica" w:eastAsia="Times New Roman" w:hAnsi="Helvetica" w:cs="Helvetica"/>
+          <w:kern w:val="36"/>
+          <w:sz w:val="16"/>
+          <w:szCs w:val="20"/>
+        </w:rPr>
+        <w:t xml:space="preserve">and _dominantTeam </w:t>
+      </w:r>
+      <w:r>
+        <w:rPr>
+          <w:rFonts w:ascii="Helvetica" w:eastAsia="Times New Roman" w:hAnsi="Helvetica" w:cs="Helvetica"/>
+          <w:kern w:val="36"/>
+          <w:sz w:val="16"/>
+          <w:szCs w:val="20"/>
+        </w:rPr>
+        <w:t xml:space="preserve">can be a SIDE or GROUP </w:t>
+      </w:r>
+      <w:r>
+        <w:rPr>
+          <w:rFonts w:ascii="Helvetica" w:eastAsia="Times New Roman" w:hAnsi="Helvetica" w:cs="Helvetica"/>
+          <w:kern w:val="36"/>
+          <w:sz w:val="16"/>
+          <w:szCs w:val="20"/>
+        </w:rPr>
+        <w:lastRenderedPageBreak/>
+        <w:t>object</w:t>
+      </w:r>
+      <w:r>
+        <w:rPr>
+          <w:rFonts w:ascii="Helvetica" w:eastAsia="Times New Roman" w:hAnsi="Helvetica" w:cs="Helvetica"/>
+          <w:kern w:val="36"/>
+          <w:sz w:val="16"/>
+          <w:szCs w:val="20"/>
+        </w:rPr>
+        <w:t xml:space="preserve"> to _currentTeamCounts.  If more than one team/group is in the territory, _dominantTeam is set to sideUnknown and _contested is set to true.</w:t>
+      </w:r>
+    </w:p>
+    <w:p>
+      <w:pPr>
+        <w:pStyle w:val="ListParagraph"/>
+        <w:numPr>
+          <w:ilvl w:val="3"/>
+          <w:numId w:val="7"/>
+        </w:numPr>
+        <w:rPr>
+          <w:rFonts w:ascii="Helvetica" w:eastAsia="Times New Roman" w:hAnsi="Helvetica" w:cs="Helvetica"/>
+          <w:b/>
+          <w:kern w:val="36"/>
+          <w:sz w:val="16"/>
+          <w:szCs w:val="20"/>
+        </w:rPr>
+      </w:pPr>
+      <w:r>
+        <w:rPr>
+          <w:rFonts w:ascii="Helvetica" w:eastAsia="Times New Roman" w:hAnsi="Helvetica" w:cs="Helvetica"/>
+          <w:kern w:val="36"/>
+          <w:sz w:val="16"/>
+          <w:szCs w:val="20"/>
+        </w:rPr>
+        <w:t xml:space="preserve">_newTerritoryOccupiersPlayers (from _territoryOccupiersMapConsolidated) </w:t>
+      </w:r>
+      <w:r>
+        <w:rPr>
+          <w:rFonts w:ascii="Helvetica" w:eastAsia="Times New Roman" w:hAnsi="Helvetica" w:cs="Helvetica"/>
+          <w:kern w:val="36"/>
+          <w:sz w:val="16"/>
+          <w:szCs w:val="20"/>
+        </w:rPr>
+        <w:t xml:space="preserve">is passed to _teamCountsForPlayerArray, </w:t>
+      </w:r>
+      <w:r>
+        <w:rPr>
+          <w:rFonts w:ascii="Helvetica" w:eastAsia="Times New Roman" w:hAnsi="Helvetica" w:cs="Helvetica"/>
+          <w:kern w:val="36"/>
+          <w:sz w:val="16"/>
+          <w:szCs w:val="20"/>
+        </w:rPr>
+        <w:t>returning</w:t>
+      </w:r>
+      <w:r>
+        <w:rPr>
+          <w:rFonts w:ascii="Helvetica" w:eastAsia="Times New Roman" w:hAnsi="Helvetica" w:cs="Helvetica"/>
+          <w:kern w:val="36"/>
+          <w:sz w:val="16"/>
+          <w:szCs w:val="20"/>
+        </w:rPr>
+        <w:t xml:space="preserve"> [_teamCounts, _contested, _dominantTeam], where _teamCounts is an array containing [_team, #players], where _team </w:t>
+      </w:r>
+      <w:r>
+        <w:rPr>
+          <w:rFonts w:ascii="Helvetica" w:eastAsia="Times New Roman" w:hAnsi="Helvetica" w:cs="Helvetica"/>
+          <w:kern w:val="36"/>
+          <w:sz w:val="16"/>
+          <w:szCs w:val="20"/>
+        </w:rPr>
+        <w:t xml:space="preserve">and _dominant </w:t>
+      </w:r>
+      <w:r>
+        <w:rPr>
+          <w:rFonts w:ascii="Helvetica" w:eastAsia="Times New Roman" w:hAnsi="Helvetica" w:cs="Helvetica"/>
+          <w:kern w:val="36"/>
+          <w:sz w:val="16"/>
+          <w:szCs w:val="20"/>
+        </w:rPr>
+        <w:t>can be a SIDE or GROUP object</w:t>
+      </w:r>
+      <w:r>
+        <w:rPr>
+          <w:rFonts w:ascii="Helvetica" w:eastAsia="Times New Roman" w:hAnsi="Helvetica" w:cs="Helvetica"/>
+          <w:kern w:val="36"/>
+          <w:sz w:val="16"/>
+          <w:szCs w:val="20"/>
+        </w:rPr>
+        <w:t xml:space="preserve"> to _newTeamCounts.  </w:t>
+      </w:r>
+      <w:r>
+        <w:rPr>
+          <w:rFonts w:ascii="Helvetica" w:eastAsia="Times New Roman" w:hAnsi="Helvetica" w:cs="Helvetica"/>
+          <w:kern w:val="36"/>
+          <w:sz w:val="16"/>
+          <w:szCs w:val="20"/>
+        </w:rPr>
+        <w:t>If more than one team/group is in the territory, _dominantTeam is set to sideUnknown</w:t>
+      </w:r>
+      <w:r>
+        <w:rPr>
+          <w:rFonts w:ascii="Helvetica" w:eastAsia="Times New Roman" w:hAnsi="Helvetica" w:cs="Helvetica"/>
+          <w:kern w:val="36"/>
+          <w:sz w:val="16"/>
+          <w:szCs w:val="20"/>
+        </w:rPr>
+        <w:t xml:space="preserve">. </w:t>
+      </w:r>
+      <w:r>
+        <w:rPr>
+          <w:rFonts w:ascii="Helvetica" w:eastAsia="Times New Roman" w:hAnsi="Helvetica" w:cs="Helvetica"/>
+          <w:kern w:val="36"/>
+          <w:sz w:val="16"/>
+          <w:szCs w:val="20"/>
+        </w:rPr>
+        <w:t>If more than one team/group is in the territory, _dominantTeam is set to sideUnknown</w:t>
+      </w:r>
+      <w:r>
+        <w:rPr>
+          <w:rFonts w:ascii="Helvetica" w:eastAsia="Times New Roman" w:hAnsi="Helvetica" w:cs="Helvetica"/>
+          <w:kern w:val="36"/>
+          <w:sz w:val="16"/>
+          <w:szCs w:val="20"/>
+        </w:rPr>
+        <w:t xml:space="preserve"> </w:t>
+      </w:r>
+      <w:r>
+        <w:rPr>
+          <w:rFonts w:ascii="Helvetica" w:eastAsia="Times New Roman" w:hAnsi="Helvetica" w:cs="Helvetica"/>
+          <w:kern w:val="36"/>
+          <w:sz w:val="16"/>
+          <w:szCs w:val="20"/>
+        </w:rPr>
+        <w:t>and _contested is set to true.</w:t>
+      </w:r>
+    </w:p>
+    <w:p>
+      <w:pPr>
+        <w:pStyle w:val="ListParagraph"/>
+        <w:numPr>
+          <w:ilvl w:val="3"/>
+          <w:numId w:val="7"/>
+        </w:numPr>
+        <w:rPr>
+          <w:rFonts w:ascii="Helvetica" w:eastAsia="Times New Roman" w:hAnsi="Helvetica" w:cs="Helvetica"/>
+          <w:b/>
+          <w:kern w:val="36"/>
+          <w:sz w:val="16"/>
+          <w:szCs w:val="20"/>
+        </w:rPr>
+      </w:pPr>
+      <w:r>
+        <w:rPr>
+          <w:rFonts w:ascii="Helvetica" w:eastAsia="Times New Roman" w:hAnsi="Helvetica" w:cs="Helvetica"/>
+          <w:kern w:val="36"/>
+          <w:sz w:val="16"/>
+          <w:szCs w:val="20"/>
+        </w:rPr>
+        <w:t>[_currentTeamCounts, _newTeamCounts] is passed to _handleTeamCounts which returns _action containing one of [“CAPTURE”,”RESET”, or “BLOCK”]</w:t>
+      </w:r>
+    </w:p>
+    <w:p>
+      <w:pPr>
+        <w:pStyle w:val="ListParagraph"/>
+        <w:numPr>
+          <w:ilvl w:val="3"/>
+          <w:numId w:val="7"/>
+        </w:numPr>
+        <w:rPr>
+          <w:rFonts w:ascii="Helvetica" w:eastAsia="Times New Roman" w:hAnsi="Helvetica" w:cs="Helvetica"/>
+          <w:b/>
+          <w:kern w:val="36"/>
+          <w:sz w:val="16"/>
+          <w:szCs w:val="20"/>
+        </w:rPr>
+      </w:pPr>
+      <w:r>
+        <w:rPr>
+          <w:rFonts w:ascii="Helvetica" w:eastAsia="Times New Roman" w:hAnsi="Helvetica" w:cs="Helvetica"/>
+          <w:kern w:val="36"/>
+          <w:sz w:val="16"/>
+          <w:szCs w:val="20"/>
+        </w:rPr>
+        <w:t xml:space="preserve">If _newTeamCounts._contested is true or </w:t>
+      </w:r>
+      <w:r>
+        <w:rPr>
+          <w:rFonts w:ascii="Helvetica" w:eastAsia="Times New Roman" w:hAnsi="Helvetica" w:cs="Helvetica"/>
+          <w:kern w:val="36"/>
+          <w:sz w:val="16"/>
+          <w:szCs w:val="20"/>
+        </w:rPr>
+        <w:t>the _newDominantTeam (from the 2</w:t>
+      </w:r>
+      <w:r>
+        <w:rPr>
+          <w:rFonts w:ascii="Helvetica" w:eastAsia="Times New Roman" w:hAnsi="Helvetica" w:cs="Helvetica"/>
+          <w:kern w:val="36"/>
+          <w:sz w:val="16"/>
+          <w:szCs w:val="20"/>
+          <w:vertAlign w:val="superscript"/>
+        </w:rPr>
+        <w:t>nd</w:t>
+      </w:r>
+      <w:r>
+        <w:rPr>
+          <w:rFonts w:ascii="Helvetica" w:eastAsia="Times New Roman" w:hAnsi="Helvetica" w:cs="Helvetica"/>
+          <w:kern w:val="36"/>
+          <w:sz w:val="16"/>
+          <w:szCs w:val="20"/>
+        </w:rPr>
+        <w:t xml:space="preserve"> call to _teamCountsForPlayerArray) is not the same as the currentTerritoryOwner:</w:t>
+      </w:r>
+    </w:p>
+    <w:p>
+      <w:pPr>
+        <w:pStyle w:val="ListParagraph"/>
+        <w:numPr>
+          <w:ilvl w:val="4"/>
+          <w:numId w:val="7"/>
+        </w:numPr>
+        <w:rPr>
+          <w:rFonts w:ascii="Helvetica" w:eastAsia="Times New Roman" w:hAnsi="Helvetica" w:cs="Helvetica"/>
+          <w:b/>
+          <w:kern w:val="36"/>
+          <w:sz w:val="16"/>
+          <w:szCs w:val="20"/>
+        </w:rPr>
+      </w:pPr>
+      <w:r>
+        <w:rPr>
+          <w:rFonts w:ascii="Helvetica" w:eastAsia="Times New Roman" w:hAnsi="Helvetica" w:cs="Helvetica"/>
+          <w:kern w:val="36"/>
+          <w:sz w:val="16"/>
+          <w:szCs w:val="20"/>
+        </w:rPr>
+        <w:t>If _action is “CAPTURE”:</w:t>
+      </w:r>
+    </w:p>
+    <w:p>
+      <w:pPr>
+        <w:pStyle w:val="ListParagraph"/>
+        <w:numPr>
+          <w:ilvl w:val="5"/>
+          <w:numId w:val="7"/>
+        </w:numPr>
+        <w:rPr>
+          <w:rFonts w:ascii="Helvetica" w:eastAsia="Times New Roman" w:hAnsi="Helvetica" w:cs="Helvetica"/>
+          <w:b/>
+          <w:kern w:val="36"/>
+          <w:sz w:val="16"/>
+          <w:szCs w:val="20"/>
+        </w:rPr>
+      </w:pPr>
+      <w:r>
+        <w:rPr>
+          <w:rFonts w:ascii="Helvetica" w:eastAsia="Times New Roman" w:hAnsi="Helvetica" w:cs="Helvetica"/>
+          <w:b/>
+          <w:kern w:val="36"/>
+          <w:sz w:val="16"/>
+          <w:szCs w:val="20"/>
+        </w:rPr>
+        <w:t>1</w:t>
+      </w:r>
+      <w:r>
+        <w:rPr>
+          <w:rFonts w:ascii="Helvetica" w:eastAsia="Times New Roman" w:hAnsi="Helvetica" w:cs="Helvetica"/>
+          <w:b/>
+          <w:kern w:val="36"/>
+          <w:sz w:val="16"/>
+          <w:szCs w:val="20"/>
+          <w:vertAlign w:val="superscript"/>
+        </w:rPr>
+        <w:t>st</w:t>
+      </w:r>
+      <w:r>
+        <w:rPr>
+          <w:rFonts w:ascii="Helvetica" w:eastAsia="Times New Roman" w:hAnsi="Helvetica" w:cs="Helvetica"/>
+          <w:b/>
+          <w:kern w:val="36"/>
+          <w:sz w:val="16"/>
+          <w:szCs w:val="20"/>
+        </w:rPr>
+        <w:t xml:space="preserve"> iteration: Broadcast capture to current territory owners (NOTE: NEEDS TEAM/GROUP FIX)</w:t>
+      </w:r>
+    </w:p>
+    <w:p>
+      <w:pPr>
+        <w:pStyle w:val="ListParagraph"/>
+        <w:numPr>
+          <w:ilvl w:val="5"/>
+          <w:numId w:val="7"/>
+        </w:numPr>
+        <w:rPr>
+          <w:rFonts w:ascii="Helvetica" w:eastAsia="Times New Roman" w:hAnsi="Helvetica" w:cs="Helvetica"/>
+          <w:kern w:val="36"/>
+          <w:sz w:val="16"/>
+          <w:szCs w:val="20"/>
+        </w:rPr>
+      </w:pPr>
+      <w:r>
+        <w:rPr>
+          <w:rFonts w:ascii="Helvetica" w:eastAsia="Times New Roman" w:hAnsi="Helvetica" w:cs="Helvetica"/>
+          <w:kern w:val="36"/>
+          <w:sz w:val="16"/>
+          <w:szCs w:val="20"/>
+        </w:rPr>
+        <w:t>Increment _newCapPointTimer</w:t>
+      </w:r>
+    </w:p>
+    <w:p>
+      <w:pPr>
+        <w:pStyle w:val="ListParagraph"/>
+        <w:numPr>
+          <w:ilvl w:val="4"/>
+          <w:numId w:val="7"/>
+        </w:numPr>
+        <w:rPr>
+          <w:rFonts w:ascii="Helvetica" w:eastAsia="Times New Roman" w:hAnsi="Helvetica" w:cs="Helvetica"/>
+          <w:kern w:val="36"/>
+          <w:sz w:val="16"/>
+          <w:szCs w:val="20"/>
+        </w:rPr>
+      </w:pPr>
+      <w:r>
+        <w:rPr>
+          <w:rFonts w:ascii="Helvetica" w:eastAsia="Times New Roman" w:hAnsi="Helvetica" w:cs="Helvetica"/>
+          <w:kern w:val="36"/>
+          <w:sz w:val="16"/>
+          <w:szCs w:val="20"/>
+        </w:rPr>
+        <w:t>If _action is “RESET”, set _newCapPointTimer to 0</w:t>
+      </w:r>
+    </w:p>
+    <w:p>
+      <w:pPr>
+        <w:pStyle w:val="ListParagraph"/>
+        <w:numPr>
+          <w:ilvl w:val="4"/>
+          <w:numId w:val="7"/>
+        </w:numPr>
+        <w:rPr>
+          <w:rFonts w:ascii="Helvetica" w:eastAsia="Times New Roman" w:hAnsi="Helvetica" w:cs="Helvetica"/>
+          <w:kern w:val="36"/>
+          <w:sz w:val="16"/>
+          <w:szCs w:val="20"/>
+        </w:rPr>
+      </w:pPr>
+      <w:r>
+        <w:rPr>
+          <w:rFonts w:ascii="Helvetica" w:eastAsia="Times New Roman" w:hAnsi="Helvetica" w:cs="Helvetica"/>
+          <w:kern w:val="36"/>
+          <w:sz w:val="16"/>
+          <w:szCs w:val="20"/>
+        </w:rPr>
+        <w:t>If cap point timer &gt; cap period and this is a new capture:</w:t>
+      </w:r>
+    </w:p>
+    <w:p>
+      <w:pPr>
+        <w:pStyle w:val="ListParagraph"/>
+        <w:numPr>
+          <w:ilvl w:val="5"/>
+          <w:numId w:val="7"/>
+        </w:numPr>
+        <w:rPr>
+          <w:rFonts w:ascii="Helvetica" w:eastAsia="Times New Roman" w:hAnsi="Helvetica" w:cs="Helvetica"/>
+          <w:kern w:val="36"/>
+          <w:sz w:val="16"/>
+          <w:szCs w:val="20"/>
+        </w:rPr>
+      </w:pPr>
+      <w:r>
+        <w:rPr>
+          <w:rFonts w:ascii="Helvetica" w:eastAsia="Times New Roman" w:hAnsi="Helvetica" w:cs="Helvetica"/>
+          <w:kern w:val="36"/>
+          <w:sz w:val="16"/>
+          <w:szCs w:val="20"/>
+        </w:rPr>
+        <w:t>Set the new marker color from _newDominantTeam</w:t>
+      </w:r>
+    </w:p>
+    <w:p>
+      <w:pPr>
+        <w:pStyle w:val="ListParagraph"/>
+        <w:numPr>
+          <w:ilvl w:val="5"/>
+          <w:numId w:val="7"/>
+        </w:numPr>
+        <w:rPr>
+          <w:rFonts w:ascii="Helvetica" w:eastAsia="Times New Roman" w:hAnsi="Helvetica" w:cs="Helvetica"/>
+          <w:kern w:val="36"/>
+          <w:sz w:val="16"/>
+          <w:szCs w:val="20"/>
+        </w:rPr>
+      </w:pPr>
+      <w:r>
+        <w:rPr>
+          <w:rFonts w:ascii="Helvetica" w:eastAsia="Times New Roman" w:hAnsi="Helvetica" w:cs="Helvetica"/>
+          <w:kern w:val="36"/>
+          <w:sz w:val="16"/>
+          <w:szCs w:val="20"/>
+        </w:rPr>
+        <w:t>Reset _newCapPointTimer</w:t>
+      </w:r>
+    </w:p>
+    <w:p>
+      <w:pPr>
+        <w:pStyle w:val="ListParagraph"/>
+        <w:numPr>
+          <w:ilvl w:val="5"/>
+          <w:numId w:val="7"/>
+        </w:numPr>
+        <w:rPr>
+          <w:rFonts w:ascii="Helvetica" w:eastAsia="Times New Roman" w:hAnsi="Helvetica" w:cs="Helvetica"/>
+          <w:b/>
+          <w:kern w:val="36"/>
+          <w:sz w:val="16"/>
+          <w:szCs w:val="20"/>
+        </w:rPr>
+      </w:pPr>
+      <w:r>
+        <w:rPr>
+          <w:rFonts w:ascii="Helvetica" w:eastAsia="Times New Roman" w:hAnsi="Helvetica" w:cs="Helvetica"/>
+          <w:b/>
+          <w:kern w:val="36"/>
+          <w:sz w:val="16"/>
+          <w:szCs w:val="20"/>
+        </w:rPr>
+        <w:t>Call _onCaptureFinished with [_currentTerritoryOwner, _newDominantTeam, _value, _currentTerritoryName, _territoryDescriptiveName]</w:t>
+      </w:r>
+    </w:p>
+    <w:p>
+      <w:pPr>
+        <w:pStyle w:val="ListParagraph"/>
+        <w:numPr>
+          <w:ilvl w:val="5"/>
+          <w:numId w:val="7"/>
+        </w:numPr>
+        <w:rPr>
+          <w:rFonts w:ascii="Helvetica" w:eastAsia="Times New Roman" w:hAnsi="Helvetica" w:cs="Helvetica"/>
+          <w:b/>
+          <w:kern w:val="36"/>
+          <w:sz w:val="16"/>
+          <w:szCs w:val="20"/>
+        </w:rPr>
+      </w:pPr>
+      <w:r>
+        <w:rPr>
+          <w:rFonts w:ascii="Helvetica" w:eastAsia="Times New Roman" w:hAnsi="Helvetica" w:cs="Helvetica"/>
+          <w:kern w:val="36"/>
+          <w:sz w:val="16"/>
+          <w:szCs w:val="20"/>
+        </w:rPr>
+        <w:t>Set _</w:t>
+      </w:r>
+      <w:r>
+        <w:rPr>
+          <w:rFonts w:ascii="Helvetica" w:eastAsia="Times New Roman" w:hAnsi="Helvetica" w:cs="Helvetica"/>
+          <w:i/>
+          <w:kern w:val="36"/>
+          <w:sz w:val="16"/>
+          <w:szCs w:val="20"/>
+        </w:rPr>
+        <w:t>currentTerritoryOwner</w:t>
+      </w:r>
+      <w:r>
+        <w:rPr>
+          <w:rFonts w:ascii="Helvetica" w:eastAsia="Times New Roman" w:hAnsi="Helvetica" w:cs="Helvetica"/>
+          <w:kern w:val="36"/>
+          <w:sz w:val="16"/>
+          <w:szCs w:val="20"/>
+        </w:rPr>
+        <w:t xml:space="preserve"> to _newDominantTeam</w:t>
+      </w:r>
+    </w:p>
+    <w:p>
+      <w:pPr>
+        <w:pStyle w:val="ListParagraph"/>
+        <w:numPr>
+          <w:ilvl w:val="5"/>
+          <w:numId w:val="7"/>
+        </w:numPr>
+        <w:rPr>
+          <w:rFonts w:ascii="Helvetica" w:eastAsia="Times New Roman" w:hAnsi="Helvetica" w:cs="Helvetica"/>
+          <w:b/>
+          <w:kern w:val="36"/>
+          <w:sz w:val="16"/>
+          <w:szCs w:val="20"/>
+        </w:rPr>
+      </w:pPr>
+      <w:r>
+        <w:rPr>
+          <w:rFonts w:ascii="Helvetica" w:eastAsia="Times New Roman" w:hAnsi="Helvetica" w:cs="Helvetica"/>
+          <w:b/>
+          <w:kern w:val="36"/>
+          <w:sz w:val="16"/>
+          <w:szCs w:val="20"/>
+        </w:rPr>
+        <w:t>Save new territory status / log territory capture</w:t>
+      </w:r>
+    </w:p>
+    <w:p>
+      <w:pPr>
+        <w:pStyle w:val="ListParagraph"/>
+        <w:numPr>
+          <w:ilvl w:val="5"/>
+          <w:numId w:val="7"/>
+        </w:numPr>
+        <w:rPr>
+          <w:rFonts w:ascii="Helvetica" w:eastAsia="Times New Roman" w:hAnsi="Helvetica" w:cs="Helvetica"/>
+          <w:b/>
+          <w:kern w:val="36"/>
+          <w:sz w:val="16"/>
+          <w:szCs w:val="20"/>
+        </w:rPr>
+      </w:pPr>
+      <w:r>
+        <w:rPr>
+          <w:rFonts w:ascii="Helvetica" w:eastAsia="Times New Roman" w:hAnsi="Helvetica" w:cs="Helvetica"/>
+          <w:b/>
+          <w:kern w:val="36"/>
+          <w:sz w:val="16"/>
+          <w:szCs w:val="20"/>
+        </w:rPr>
+        <w:t>Update player scores for all the players who just capped the territory</w:t>
+      </w:r>
+    </w:p>
+    <w:p>
+      <w:pPr>
+        <w:pStyle w:val="ListParagraph"/>
+        <w:numPr>
+          <w:ilvl w:val="4"/>
+          <w:numId w:val="7"/>
+        </w:numPr>
+        <w:rPr>
+          <w:rFonts w:ascii="Helvetica" w:eastAsia="Times New Roman" w:hAnsi="Helvetica" w:cs="Helvetica"/>
+          <w:b/>
+          <w:kern w:val="36"/>
+          <w:sz w:val="16"/>
+          <w:szCs w:val="20"/>
+        </w:rPr>
+      </w:pPr>
+      <w:r>
+        <w:rPr>
+          <w:rFonts w:ascii="Helvetica" w:eastAsia="Times New Roman" w:hAnsi="Helvetica" w:cs="Helvetica"/>
+          <w:kern w:val="36"/>
+          <w:sz w:val="16"/>
+          <w:szCs w:val="20"/>
+        </w:rPr>
+        <w:t xml:space="preserve">Call _updatePlayerTerritoryActivity with </w:t>
+      </w:r>
+      <w:r>
+        <w:rPr>
+          <w:rFonts w:ascii="Helvetica" w:eastAsia="Times New Roman" w:hAnsi="Helvetica" w:cs="Helvetica"/>
+          <w:kern w:val="36"/>
+          <w:sz w:val="16"/>
+          <w:szCs w:val="20"/>
+        </w:rPr>
+        <w:t>[_currentTerritoryOwner, _newTerritoryOccupiersPlayers, _newDominantTeam, _action]</w:t>
+      </w:r>
+      <w:r>
+        <w:rPr>
+          <w:rFonts w:ascii="Helvetica" w:eastAsia="Times New Roman" w:hAnsi="Helvetica" w:cs="Helvetica"/>
+          <w:kern w:val="36"/>
+          <w:sz w:val="16"/>
+          <w:szCs w:val="20"/>
+        </w:rPr>
+        <w:t xml:space="preserve"> which just loops over players in _</w:t>
+      </w:r>
+      <w:r>
+        <w:rPr>
+          <w:rFonts w:ascii="Helvetica" w:eastAsia="Times New Roman" w:hAnsi="Helvetica" w:cs="Helvetica"/>
+          <w:kern w:val="36"/>
+          <w:sz w:val="16"/>
+          <w:szCs w:val="20"/>
+        </w:rPr>
+        <w:t>newTerritoryOccupiersPlayers</w:t>
+      </w:r>
+      <w:r>
+        <w:rPr>
+          <w:rFonts w:ascii="Helvetica" w:eastAsia="Times New Roman" w:hAnsi="Helvetica" w:cs="Helvetica"/>
+          <w:kern w:val="36"/>
+          <w:sz w:val="16"/>
+          <w:szCs w:val="20"/>
+        </w:rPr>
+        <w:t xml:space="preserve"> and updates “TERRITORY_ACTIVITY” variables on them.</w:t>
+      </w:r>
+    </w:p>
+    <w:p>
+      <w:pPr>
+        <w:pStyle w:val="ListParagraph"/>
+        <w:numPr>
+          <w:ilvl w:val="3"/>
+          <w:numId w:val="7"/>
+        </w:numPr>
+        <w:rPr>
+          <w:rFonts w:ascii="Helvetica" w:eastAsia="Times New Roman" w:hAnsi="Helvetica" w:cs="Helvetica"/>
+          <w:b/>
+          <w:kern w:val="36"/>
+          <w:sz w:val="16"/>
+          <w:szCs w:val="20"/>
+        </w:rPr>
+      </w:pPr>
+      <w:r>
+        <w:rPr>
+          <w:rFonts w:ascii="Helvetica" w:eastAsia="Times New Roman" w:hAnsi="Helvetica" w:cs="Helvetica"/>
+          <w:kern w:val="36"/>
+          <w:sz w:val="16"/>
+          <w:szCs w:val="20"/>
+        </w:rPr>
+        <w:t>Loop over all of the _newTerritoryOccupiersPlayers, and create up-to-date _newTerritoryOccupiersUIDs array</w:t>
+      </w:r>
+    </w:p>
+    <w:p>
+      <w:pPr>
+        <w:pStyle w:val="ListParagraph"/>
+        <w:numPr>
+          <w:ilvl w:val="3"/>
+          <w:numId w:val="7"/>
+        </w:numPr>
+        <w:rPr>
+          <w:rFonts w:ascii="Helvetica" w:eastAsia="Times New Roman" w:hAnsi="Helvetica" w:cs="Helvetica"/>
+          <w:b/>
+          <w:kern w:val="36"/>
+          <w:sz w:val="16"/>
+          <w:szCs w:val="20"/>
+        </w:rPr>
+      </w:pPr>
+      <w:r>
+        <w:rPr>
+          <w:rFonts w:ascii="Helvetica" w:eastAsia="Times New Roman" w:hAnsi="Helvetica" w:cs="Helvetica"/>
+          <w:b/>
+          <w:kern w:val="36"/>
+          <w:sz w:val="16"/>
+          <w:szCs w:val="20"/>
+        </w:rPr>
+        <w:t>Set the _currentTerritoryData record with [_currentTerritoryID, _currentTerritoryName, _newTerritoryOcupiersUIDs, _newTerritoryOccupiersPlayers, _currentTerritoryOwner, _currentTerritoryChrono, _newCapPointTimer]</w:t>
+      </w:r>
+    </w:p>
+    <w:p>
+      <w:pPr>
+        <w:pStyle w:val="ListParagraph"/>
+        <w:numPr>
+          <w:ilvl w:val="2"/>
+          <w:numId w:val="7"/>
+        </w:numPr>
+        <w:rPr>
+          <w:rFonts w:ascii="Helvetica" w:eastAsia="Times New Roman" w:hAnsi="Helvetica" w:cs="Helvetica"/>
+          <w:kern w:val="36"/>
+          <w:sz w:val="16"/>
+          <w:szCs w:val="20"/>
+        </w:rPr>
+      </w:pPr>
+      <w:r>
+        <w:rPr>
+          <w:rFonts w:ascii="Helvetica" w:eastAsia="Times New Roman" w:hAnsi="Helvetica" w:cs="Helvetica"/>
+          <w:kern w:val="36"/>
+          <w:sz w:val="16"/>
+          <w:szCs w:val="20"/>
+        </w:rPr>
+        <w:t>_</w:t>
+      </w:r>
+      <w:r>
+        <w:rPr>
+          <w:rFonts w:ascii="Helvetica" w:eastAsia="Times New Roman" w:hAnsi="Helvetica" w:cs="Helvetica"/>
+          <w:kern w:val="36"/>
+          <w:sz w:val="16"/>
+          <w:szCs w:val="20"/>
+        </w:rPr>
+        <w:t xml:space="preserve">handleCapPointTick </w:t>
+      </w:r>
+      <w:r>
+        <w:rPr>
+          <w:rFonts w:ascii="Helvetica" w:eastAsia="Times New Roman" w:hAnsi="Helvetica" w:cs="Helvetica"/>
+          <w:kern w:val="36"/>
+          <w:sz w:val="16"/>
+          <w:szCs w:val="20"/>
+        </w:rPr>
+        <w:t xml:space="preserve"> </w:t>
+      </w:r>
+      <w:r>
+        <w:rPr>
+          <w:rFonts w:ascii="Helvetica" w:eastAsia="Times New Roman" w:hAnsi="Helvetica" w:cs="Helvetica"/>
+          <w:kern w:val="36"/>
+          <w:sz w:val="16"/>
+          <w:szCs w:val="20"/>
+        </w:rPr>
+        <w:t>then r</w:t>
+      </w:r>
+      <w:r>
+        <w:rPr>
+          <w:rFonts w:ascii="Helvetica" w:eastAsia="Times New Roman" w:hAnsi="Helvetica" w:cs="Helvetica"/>
+          <w:kern w:val="36"/>
+          <w:sz w:val="16"/>
+          <w:szCs w:val="20"/>
+        </w:rPr>
+        <w:t>eturn</w:t>
+      </w:r>
+      <w:r>
+        <w:rPr>
+          <w:rFonts w:ascii="Helvetica" w:eastAsia="Times New Roman" w:hAnsi="Helvetica" w:cs="Helvetica"/>
+          <w:kern w:val="36"/>
+          <w:sz w:val="16"/>
+          <w:szCs w:val="20"/>
+        </w:rPr>
+        <w:t>s the new</w:t>
+      </w:r>
+      <w:r>
+        <w:rPr>
+          <w:rFonts w:ascii="Helvetica" w:eastAsia="Times New Roman" w:hAnsi="Helvetica" w:cs="Helvetica"/>
+          <w:kern w:val="36"/>
+          <w:sz w:val="16"/>
+          <w:szCs w:val="20"/>
+        </w:rPr>
+        <w:t xml:space="preserve"> _currentTerritoryData</w:t>
+      </w:r>
+      <w:r>
+        <w:rPr>
+          <w:rFonts w:ascii="Helvetica" w:eastAsia="Times New Roman" w:hAnsi="Helvetica" w:cs="Helvetica"/>
+          <w:kern w:val="36"/>
+          <w:sz w:val="16"/>
+          <w:szCs w:val="20"/>
+        </w:rPr>
+        <w:t xml:space="preserve"> which is assigned to the global currentTerritoryDetails</w:t>
+      </w:r>
+    </w:p>
+    <w:p>
+      <w:pPr>
+        <w:pStyle w:val="ListParagraph"/>
+        <w:numPr>
+          <w:ilvl w:val="2"/>
+          <w:numId w:val="7"/>
+        </w:numPr>
+        <w:rPr>
+          <w:rFonts w:ascii="Helvetica" w:eastAsia="Times New Roman" w:hAnsi="Helvetica" w:cs="Helvetica"/>
+          <w:b/>
+          <w:kern w:val="36"/>
+          <w:sz w:val="16"/>
+          <w:szCs w:val="20"/>
+        </w:rPr>
+      </w:pPr>
+      <w:r>
+        <w:rPr>
+          <w:rFonts w:ascii="Helvetica" w:eastAsia="Times New Roman" w:hAnsi="Helvetica" w:cs="Helvetica"/>
+          <w:b/>
+          <w:kern w:val="36"/>
+          <w:sz w:val="16"/>
+          <w:szCs w:val="20"/>
+        </w:rPr>
+        <w:t>The public variable A3W_currentTerritoryOwners is re-initialized with the array of [territoryName, territoryOwnerTeam] values and rebroadcast</w:t>
+      </w:r>
+    </w:p>
+    <w:p>
+      <w:pPr>
+        <w:pStyle w:val="ListParagraph"/>
+        <w:numPr>
+          <w:ilvl w:val="2"/>
+          <w:numId w:val="7"/>
+        </w:numPr>
+        <w:rPr>
+          <w:rFonts w:ascii="Helvetica" w:eastAsia="Times New Roman" w:hAnsi="Helvetica" w:cs="Helvetica"/>
+          <w:b/>
+          <w:kern w:val="36"/>
+          <w:sz w:val="16"/>
+          <w:szCs w:val="20"/>
+        </w:rPr>
+      </w:pPr>
+      <w:r>
+        <w:rPr>
+          <w:rFonts w:ascii="Helvetica" w:eastAsia="Times New Roman" w:hAnsi="Helvetica" w:cs="Helvetica"/>
+          <w:kern w:val="36"/>
+          <w:sz w:val="16"/>
+          <w:szCs w:val="20"/>
+        </w:rPr>
+        <w:t>If _newPlayersWithTerritoryActivity&gt;0, remove them from the _oldPlayersWithTerritoryActivity array, … at next iter start, those remaining will have the “TERRITORY_ACTIVITY” variable will be nulled out</w:t>
+      </w:r>
       <w:bookmarkStart w:id="0" w:name="_GoBack"/>
       <w:bookmarkEnd w:id="0"/>
     </w:p>
@@ -2345,7 +4650,17 @@
           <w:sz w:val="20"/>
           <w:szCs w:val="20"/>
         </w:rPr>
-        <w:t>Issue with re-joining players not getting back ownership status of previously capped territories on re-connect:</w:t>
+        <w:t>Issue with re-joining</w:t>
+      </w:r>
+      <w:r>
+        <w:rPr>
+          <w:rFonts w:ascii="Helvetica" w:eastAsia="Times New Roman" w:hAnsi="Helvetica" w:cs="Helvetica"/>
+          <w:color w:val="333333"/>
+          <w:kern w:val="36"/>
+          <w:sz w:val="20"/>
+          <w:szCs w:val="20"/>
+        </w:rPr>
+        <w:t xml:space="preserve"> players not getting back ownership status of previously capped territories on re-connect:</w:t>
       </w:r>
     </w:p>
     <w:p>
@@ -2628,6 +4943,7 @@
           <w:sz w:val="20"/>
           <w:szCs w:val="20"/>
         </w:rPr>
+        <w:lastRenderedPageBreak/>
         <w:t>This is different than the way that updateTerritoryMarkers is called when a new client connects:</w:t>
       </w:r>
     </w:p>
@@ -2765,7 +5081,6 @@
           <w:sz w:val="37"/>
           <w:szCs w:val="45"/>
         </w:rPr>
-        <w:lastRenderedPageBreak/>
         <w:br w:type="page"/>
       </w:r>
     </w:p>
@@ -4675,6 +6990,25 @@
       <w:contextualSpacing/>
     </w:pPr>
   </w:style>
+  <w:style w:type="table" w:styleId="TableGrid">
+    <w:name w:val="Table Grid"/>
+    <w:basedOn w:val="TableNormal"/>
+    <w:uiPriority w:val="59"/>
+    <w:rsid w:val="00B7024F"/>
+    <w:pPr>
+      <w:spacing w:after="0" w:line="240" w:lineRule="auto"/>
+    </w:pPr>
+    <w:tblPr>
+      <w:tblBorders>
+        <w:top w:val="single" w:sz="4" w:space="0" w:color="auto"/>
+        <w:left w:val="single" w:sz="4" w:space="0" w:color="auto"/>
+        <w:bottom w:val="single" w:sz="4" w:space="0" w:color="auto"/>
+        <w:right w:val="single" w:sz="4" w:space="0" w:color="auto"/>
+        <w:insideH w:val="single" w:sz="4" w:space="0" w:color="auto"/>
+        <w:insideV w:val="single" w:sz="4" w:space="0" w:color="auto"/>
+      </w:tblBorders>
+    </w:tblPr>
+  </w:style>
 </w:styles>
 </file>
 
@@ -5025,6 +7359,25 @@
       <w:contextualSpacing/>
     </w:pPr>
   </w:style>
+  <w:style w:type="table" w:styleId="TableGrid">
+    <w:name w:val="Table Grid"/>
+    <w:basedOn w:val="TableNormal"/>
+    <w:uiPriority w:val="59"/>
+    <w:rsid w:val="00B7024F"/>
+    <w:pPr>
+      <w:spacing w:after="0" w:line="240" w:lineRule="auto"/>
+    </w:pPr>
+    <w:tblPr>
+      <w:tblBorders>
+        <w:top w:val="single" w:sz="4" w:space="0" w:color="auto"/>
+        <w:left w:val="single" w:sz="4" w:space="0" w:color="auto"/>
+        <w:bottom w:val="single" w:sz="4" w:space="0" w:color="auto"/>
+        <w:right w:val="single" w:sz="4" w:space="0" w:color="auto"/>
+        <w:insideH w:val="single" w:sz="4" w:space="0" w:color="auto"/>
+        <w:insideV w:val="single" w:sz="4" w:space="0" w:color="auto"/>
+      </w:tblBorders>
+    </w:tblPr>
+  </w:style>
 </w:styles>
 </file>
 

</xml_diff>